<commit_message>
Ajustando layout dos relatórios e documentação dos mesmos
</commit_message>
<xml_diff>
--- a/Documentação/ERS.docx
+++ b/Documentação/ERS.docx
@@ -15323,9 +15323,9 @@
             </w:pPr>
             <w:r>
               <w:rPr>
-                <w:rFonts w:eastAsia="Calibri"/>
                 <w:b/>
                 <w:bCs/>
+                <w:noProof/>
                 <w:sz w:val="20"/>
                 <w:szCs w:val="16"/>
               </w:rPr>
@@ -17148,6 +17148,273 @@
           <w:p>
             <w:pPr>
               <w:pStyle w:val="PargrafodaLista"/>
+              <w:rPr>
+                <w:rFonts w:eastAsia="Courier New" w:cs="Arial"/>
+                <w:sz w:val="20"/>
+                <w:szCs w:val="16"/>
+              </w:rPr>
+            </w:pPr>
+            <w:r>
+              <w:rPr>
+                <w:rFonts w:eastAsia="Courier New" w:cs="Arial"/>
+                <w:sz w:val="20"/>
+                <w:szCs w:val="16"/>
+              </w:rPr>
+              <w:t>O arquivo exportado (Excel ou PDF) deve conter automaticamente no cabeçalho:</w:t>
+            </w:r>
+          </w:p>
+          <w:p>
+            <w:pPr>
+              <w:pStyle w:val="PargrafodaLista"/>
+              <w:numPr>
+                <w:ilvl w:val="0"/>
+                <w:numId w:val="26"/>
+              </w:numPr>
+              <w:rPr>
+                <w:rFonts w:eastAsia="Courier New" w:cs="Arial"/>
+                <w:sz w:val="20"/>
+                <w:szCs w:val="16"/>
+              </w:rPr>
+            </w:pPr>
+            <w:r>
+              <w:rPr>
+                <w:rFonts w:eastAsia="Courier New" w:cs="Arial"/>
+                <w:sz w:val="20"/>
+                <w:szCs w:val="16"/>
+              </w:rPr>
+              <w:t>Título do relatório: “Relatório de Colaboradores”</w:t>
+            </w:r>
+          </w:p>
+          <w:p>
+            <w:pPr>
+              <w:pStyle w:val="PargrafodaLista"/>
+              <w:numPr>
+                <w:ilvl w:val="0"/>
+                <w:numId w:val="26"/>
+              </w:numPr>
+              <w:rPr>
+                <w:rFonts w:eastAsia="Courier New" w:cs="Arial"/>
+                <w:sz w:val="20"/>
+                <w:szCs w:val="16"/>
+              </w:rPr>
+            </w:pPr>
+            <w:r>
+              <w:rPr>
+                <w:rFonts w:eastAsia="Courier New" w:cs="Arial"/>
+                <w:sz w:val="20"/>
+                <w:szCs w:val="16"/>
+              </w:rPr>
+              <w:t>Filtros aplicados: todos os filtros ativos no momento da exportação</w:t>
+            </w:r>
+          </w:p>
+          <w:p>
+            <w:pPr>
+              <w:pStyle w:val="PargrafodaLista"/>
+              <w:numPr>
+                <w:ilvl w:val="0"/>
+                <w:numId w:val="26"/>
+              </w:numPr>
+              <w:rPr>
+                <w:rFonts w:eastAsia="Courier New" w:cs="Arial"/>
+                <w:sz w:val="20"/>
+                <w:szCs w:val="16"/>
+              </w:rPr>
+            </w:pPr>
+            <w:r>
+              <w:rPr>
+                <w:rFonts w:eastAsia="Courier New" w:cs="Arial"/>
+                <w:sz w:val="20"/>
+                <w:szCs w:val="16"/>
+              </w:rPr>
+              <w:t>Data e hora de emissão do relatório</w:t>
+            </w:r>
+          </w:p>
+          <w:p>
+            <w:pPr>
+              <w:pStyle w:val="PargrafodaLista"/>
+              <w:numPr>
+                <w:ilvl w:val="0"/>
+                <w:numId w:val="23"/>
+              </w:numPr>
+              <w:rPr>
+                <w:rFonts w:eastAsia="Courier New" w:cs="Arial"/>
+                <w:sz w:val="20"/>
+                <w:szCs w:val="16"/>
+              </w:rPr>
+            </w:pPr>
+            <w:r>
+              <w:rPr>
+                <w:rFonts w:eastAsia="Courier New" w:cs="Arial"/>
+                <w:sz w:val="20"/>
+                <w:szCs w:val="16"/>
+              </w:rPr>
+              <w:t>Logotipo da empresa (</w:t>
+            </w:r>
+            <w:r>
+              <w:rPr>
+                <w:rFonts w:eastAsia="Courier New" w:cs="Arial"/>
+                <w:sz w:val="20"/>
+                <w:szCs w:val="16"/>
+              </w:rPr>
+              <w:t xml:space="preserve">somente no PDF, </w:t>
+            </w:r>
+            <w:r>
+              <w:rPr>
+                <w:rFonts w:eastAsia="Courier New" w:cs="Arial"/>
+                <w:sz w:val="20"/>
+                <w:szCs w:val="16"/>
+              </w:rPr>
+              <w:t>a imagem fornecida será exibida no canto superior esquerdo ou direito, conforme padrão de layout)</w:t>
+            </w:r>
+          </w:p>
+          <w:p>
+            <w:pPr>
+              <w:pStyle w:val="PargrafodaLista"/>
+              <w:rPr>
+                <w:rFonts w:eastAsia="Courier New" w:cs="Arial"/>
+                <w:sz w:val="20"/>
+                <w:szCs w:val="16"/>
+              </w:rPr>
+            </w:pPr>
+            <w:r>
+              <w:rPr>
+                <w:rFonts w:eastAsia="Courier New" w:cs="Arial"/>
+                <w:sz w:val="20"/>
+                <w:szCs w:val="16"/>
+              </w:rPr>
+              <w:lastRenderedPageBreak/>
+              <w:t>O rodapé do arquivo exportado deve conter obrigatoriamente:</w:t>
+            </w:r>
+          </w:p>
+          <w:p>
+            <w:pPr>
+              <w:pStyle w:val="PargrafodaLista"/>
+              <w:numPr>
+                <w:ilvl w:val="0"/>
+                <w:numId w:val="26"/>
+              </w:numPr>
+              <w:rPr>
+                <w:rFonts w:eastAsia="Courier New" w:cs="Arial"/>
+                <w:sz w:val="20"/>
+                <w:szCs w:val="16"/>
+              </w:rPr>
+            </w:pPr>
+            <w:r>
+              <w:rPr>
+                <w:rFonts w:eastAsia="Courier New" w:cs="Arial"/>
+                <w:sz w:val="20"/>
+                <w:szCs w:val="16"/>
+              </w:rPr>
+              <w:t xml:space="preserve">Razão Social: </w:t>
+            </w:r>
+            <w:proofErr w:type="spellStart"/>
+            <w:r>
+              <w:rPr>
+                <w:rFonts w:eastAsia="Courier New" w:cs="Arial"/>
+                <w:sz w:val="20"/>
+                <w:szCs w:val="16"/>
+              </w:rPr>
+              <w:t>Alvaro</w:t>
+            </w:r>
+            <w:proofErr w:type="spellEnd"/>
+            <w:r>
+              <w:rPr>
+                <w:rFonts w:eastAsia="Courier New" w:cs="Arial"/>
+                <w:sz w:val="20"/>
+                <w:szCs w:val="16"/>
+              </w:rPr>
+              <w:t xml:space="preserve"> </w:t>
+            </w:r>
+            <w:proofErr w:type="spellStart"/>
+            <w:r>
+              <w:rPr>
+                <w:rFonts w:eastAsia="Courier New" w:cs="Arial"/>
+                <w:sz w:val="20"/>
+                <w:szCs w:val="16"/>
+              </w:rPr>
+              <w:t>Shioji</w:t>
+            </w:r>
+            <w:proofErr w:type="spellEnd"/>
+            <w:r>
+              <w:rPr>
+                <w:rFonts w:eastAsia="Courier New" w:cs="Arial"/>
+                <w:sz w:val="20"/>
+                <w:szCs w:val="16"/>
+              </w:rPr>
+              <w:t xml:space="preserve"> Matsuda</w:t>
+            </w:r>
+          </w:p>
+          <w:p>
+            <w:pPr>
+              <w:pStyle w:val="PargrafodaLista"/>
+              <w:numPr>
+                <w:ilvl w:val="0"/>
+                <w:numId w:val="26"/>
+              </w:numPr>
+              <w:rPr>
+                <w:rFonts w:eastAsia="Courier New" w:cs="Arial"/>
+                <w:sz w:val="20"/>
+                <w:szCs w:val="16"/>
+              </w:rPr>
+            </w:pPr>
+            <w:r>
+              <w:rPr>
+                <w:rFonts w:eastAsia="Courier New" w:cs="Arial"/>
+                <w:sz w:val="20"/>
+                <w:szCs w:val="16"/>
+              </w:rPr>
+              <w:t>Nome Fantasia: Always System Manager</w:t>
+            </w:r>
+          </w:p>
+          <w:p>
+            <w:pPr>
+              <w:pStyle w:val="PargrafodaLista"/>
+              <w:numPr>
+                <w:ilvl w:val="0"/>
+                <w:numId w:val="26"/>
+              </w:numPr>
+              <w:rPr>
+                <w:rFonts w:eastAsia="Courier New" w:cs="Arial"/>
+                <w:sz w:val="20"/>
+                <w:szCs w:val="16"/>
+              </w:rPr>
+            </w:pPr>
+            <w:r>
+              <w:rPr>
+                <w:rFonts w:eastAsia="Courier New" w:cs="Arial"/>
+                <w:sz w:val="20"/>
+                <w:szCs w:val="16"/>
+              </w:rPr>
+              <w:t>Número da página</w:t>
+            </w:r>
+            <w:r>
+              <w:rPr>
+                <w:rFonts w:eastAsia="Courier New" w:cs="Arial"/>
+                <w:sz w:val="20"/>
+                <w:szCs w:val="16"/>
+              </w:rPr>
+              <w:t xml:space="preserve"> (</w:t>
+            </w:r>
+            <w:r>
+              <w:rPr>
+                <w:rFonts w:eastAsia="Courier New" w:cs="Arial"/>
+                <w:sz w:val="20"/>
+                <w:szCs w:val="16"/>
+              </w:rPr>
+              <w:t xml:space="preserve">somente no </w:t>
+            </w:r>
+            <w:r>
+              <w:rPr>
+                <w:rFonts w:eastAsia="Courier New" w:cs="Arial"/>
+                <w:sz w:val="20"/>
+                <w:szCs w:val="16"/>
+              </w:rPr>
+              <w:t>PDF)</w:t>
+            </w:r>
+          </w:p>
+          <w:p>
+            <w:pPr>
+              <w:pStyle w:val="PargrafodaLista"/>
               <w:numPr>
                 <w:ilvl w:val="0"/>
                 <w:numId w:val="20"/>
@@ -17260,7 +17527,6 @@
                 <w:sz w:val="20"/>
                 <w:szCs w:val="16"/>
               </w:rPr>
-              <w:lastRenderedPageBreak/>
               <w:t>Detalhamento com protótipo</w:t>
             </w:r>
           </w:p>
@@ -17299,14 +17565,15 @@
             <w:r>
               <w:rPr>
                 <w:rFonts w:eastAsia="Noto Sans Symbols"/>
+                <w:noProof/>
                 <w:sz w:val="20"/>
                 <w:szCs w:val="16"/>
               </w:rPr>
               <w:drawing>
-                <wp:inline distT="0" distB="0" distL="0" distR="0" wp14:anchorId="792A674A" wp14:editId="4F739908">
-                  <wp:extent cx="5400000" cy="2296800"/>
-                  <wp:effectExtent l="0" t="0" r="0" b="8255"/>
-                  <wp:docPr id="69" name="Imagem 69"/>
+                <wp:inline distT="0" distB="0" distL="0" distR="0" wp14:anchorId="11571159" wp14:editId="639303DF">
+                  <wp:extent cx="5367600" cy="2779200"/>
+                  <wp:effectExtent l="0" t="0" r="5080" b="2540"/>
+                  <wp:docPr id="46" name="Imagem 46"/>
                   <wp:cNvGraphicFramePr>
                     <a:graphicFrameLocks xmlns:a="http://schemas.openxmlformats.org/drawingml/2006/main" noChangeAspect="1"/>
                   </wp:cNvGraphicFramePr>
@@ -17326,6 +17593,1490 @@
                         <pic:spPr>
                           <a:xfrm>
                             <a:off x="0" y="0"/>
+                            <a:ext cx="5367600" cy="2779200"/>
+                          </a:xfrm>
+                          <a:prstGeom prst="rect">
+                            <a:avLst/>
+                          </a:prstGeom>
+                        </pic:spPr>
+                      </pic:pic>
+                    </a:graphicData>
+                  </a:graphic>
+                </wp:inline>
+              </w:drawing>
+            </w:r>
+          </w:p>
+          <w:p>
+            <w:pPr>
+              <w:pStyle w:val="PargrafodaLista"/>
+              <w:jc w:val="center"/>
+              <w:rPr>
+                <w:rFonts w:eastAsia="Noto Sans Symbols"/>
+                <w:sz w:val="20"/>
+                <w:szCs w:val="16"/>
+              </w:rPr>
+            </w:pPr>
+          </w:p>
+          <w:p>
+            <w:pPr>
+              <w:pStyle w:val="PargrafodaLista"/>
+              <w:numPr>
+                <w:ilvl w:val="0"/>
+                <w:numId w:val="25"/>
+              </w:numPr>
+              <w:rPr>
+                <w:rFonts w:eastAsia="Noto Sans Symbols"/>
+                <w:sz w:val="20"/>
+                <w:szCs w:val="16"/>
+              </w:rPr>
+            </w:pPr>
+            <w:r>
+              <w:rPr>
+                <w:rFonts w:eastAsia="Noto Sans Symbols"/>
+                <w:sz w:val="20"/>
+                <w:szCs w:val="16"/>
+              </w:rPr>
+              <w:t>Exportação para Excel</w:t>
+            </w:r>
+          </w:p>
+          <w:p>
+            <w:pPr>
+              <w:jc w:val="center"/>
+              <w:rPr>
+                <w:rFonts w:eastAsia="Noto Sans Symbols"/>
+                <w:sz w:val="20"/>
+                <w:szCs w:val="16"/>
+              </w:rPr>
+            </w:pPr>
+            <w:r>
+              <w:rPr>
+                <w:rFonts w:eastAsia="Noto Sans Symbols"/>
+                <w:noProof/>
+                <w:sz w:val="20"/>
+                <w:szCs w:val="16"/>
+              </w:rPr>
+              <w:drawing>
+                <wp:inline distT="0" distB="0" distL="0" distR="0" wp14:anchorId="54A4D2F4" wp14:editId="23F6E7B8">
+                  <wp:extent cx="5360400" cy="1105200"/>
+                  <wp:effectExtent l="0" t="0" r="0" b="0"/>
+                  <wp:docPr id="24" name="Imagem 24"/>
+                  <wp:cNvGraphicFramePr>
+                    <a:graphicFrameLocks xmlns:a="http://schemas.openxmlformats.org/drawingml/2006/main" noChangeAspect="1"/>
+                  </wp:cNvGraphicFramePr>
+                  <a:graphic xmlns:a="http://schemas.openxmlformats.org/drawingml/2006/main">
+                    <a:graphicData uri="http://schemas.openxmlformats.org/drawingml/2006/picture">
+                      <pic:pic xmlns:pic="http://schemas.openxmlformats.org/drawingml/2006/picture">
+                        <pic:nvPicPr>
+                          <pic:cNvPr id="1" name=""/>
+                          <pic:cNvPicPr/>
+                        </pic:nvPicPr>
+                        <pic:blipFill>
+                          <a:blip r:embed="rId70"/>
+                          <a:stretch>
+                            <a:fillRect/>
+                          </a:stretch>
+                        </pic:blipFill>
+                        <pic:spPr>
+                          <a:xfrm>
+                            <a:off x="0" y="0"/>
+                            <a:ext cx="5360400" cy="1105200"/>
+                          </a:xfrm>
+                          <a:prstGeom prst="rect">
+                            <a:avLst/>
+                          </a:prstGeom>
+                        </pic:spPr>
+                      </pic:pic>
+                    </a:graphicData>
+                  </a:graphic>
+                </wp:inline>
+              </w:drawing>
+            </w:r>
+          </w:p>
+          <w:p>
+            <w:pPr>
+              <w:jc w:val="center"/>
+              <w:rPr>
+                <w:rFonts w:eastAsia="Noto Sans Symbols"/>
+                <w:sz w:val="20"/>
+                <w:szCs w:val="16"/>
+              </w:rPr>
+            </w:pPr>
+          </w:p>
+          <w:p>
+            <w:pPr>
+              <w:jc w:val="center"/>
+              <w:rPr>
+                <w:rFonts w:eastAsia="Noto Sans Symbols"/>
+                <w:sz w:val="20"/>
+                <w:szCs w:val="16"/>
+              </w:rPr>
+            </w:pPr>
+          </w:p>
+          <w:p>
+            <w:pPr>
+              <w:jc w:val="center"/>
+              <w:rPr>
+                <w:rFonts w:eastAsia="Noto Sans Symbols"/>
+                <w:sz w:val="20"/>
+                <w:szCs w:val="16"/>
+              </w:rPr>
+            </w:pPr>
+          </w:p>
+          <w:p>
+            <w:pPr>
+              <w:jc w:val="center"/>
+              <w:rPr>
+                <w:rFonts w:eastAsia="Noto Sans Symbols"/>
+                <w:sz w:val="20"/>
+                <w:szCs w:val="16"/>
+              </w:rPr>
+            </w:pPr>
+          </w:p>
+          <w:p>
+            <w:pPr>
+              <w:jc w:val="center"/>
+              <w:rPr>
+                <w:rFonts w:eastAsia="Noto Sans Symbols"/>
+                <w:sz w:val="20"/>
+                <w:szCs w:val="16"/>
+              </w:rPr>
+            </w:pPr>
+          </w:p>
+          <w:p>
+            <w:pPr>
+              <w:jc w:val="center"/>
+              <w:rPr>
+                <w:rFonts w:eastAsia="Noto Sans Symbols"/>
+                <w:sz w:val="20"/>
+                <w:szCs w:val="16"/>
+              </w:rPr>
+            </w:pPr>
+          </w:p>
+          <w:p>
+            <w:pPr>
+              <w:jc w:val="center"/>
+              <w:rPr>
+                <w:rFonts w:eastAsia="Noto Sans Symbols"/>
+                <w:sz w:val="20"/>
+                <w:szCs w:val="16"/>
+              </w:rPr>
+            </w:pPr>
+          </w:p>
+          <w:p>
+            <w:pPr>
+              <w:jc w:val="center"/>
+              <w:rPr>
+                <w:rFonts w:eastAsia="Noto Sans Symbols"/>
+                <w:sz w:val="20"/>
+                <w:szCs w:val="16"/>
+              </w:rPr>
+            </w:pPr>
+          </w:p>
+          <w:p>
+            <w:pPr>
+              <w:jc w:val="center"/>
+              <w:rPr>
+                <w:rFonts w:eastAsia="Noto Sans Symbols"/>
+                <w:sz w:val="20"/>
+                <w:szCs w:val="16"/>
+              </w:rPr>
+            </w:pPr>
+          </w:p>
+          <w:p>
+            <w:pPr>
+              <w:pStyle w:val="PargrafodaLista"/>
+              <w:numPr>
+                <w:ilvl w:val="0"/>
+                <w:numId w:val="25"/>
+              </w:numPr>
+              <w:rPr>
+                <w:rFonts w:eastAsia="Noto Sans Symbols"/>
+                <w:sz w:val="20"/>
+                <w:szCs w:val="16"/>
+              </w:rPr>
+            </w:pPr>
+            <w:r>
+              <w:rPr>
+                <w:rFonts w:eastAsia="Noto Sans Symbols"/>
+                <w:sz w:val="20"/>
+                <w:szCs w:val="16"/>
+              </w:rPr>
+              <w:t>Exportação para PDF</w:t>
+            </w:r>
+          </w:p>
+          <w:p>
+            <w:pPr>
+              <w:pStyle w:val="PargrafodaLista"/>
+              <w:jc w:val="center"/>
+              <w:rPr>
+                <w:rFonts w:eastAsia="Noto Sans Symbols"/>
+                <w:sz w:val="20"/>
+                <w:szCs w:val="16"/>
+              </w:rPr>
+            </w:pPr>
+            <w:r>
+              <w:rPr>
+                <w:rFonts w:eastAsia="Noto Sans Symbols"/>
+                <w:noProof/>
+                <w:sz w:val="20"/>
+                <w:szCs w:val="16"/>
+              </w:rPr>
+              <w:drawing>
+                <wp:inline distT="0" distB="0" distL="0" distR="0" wp14:anchorId="38AA227D" wp14:editId="1D5EF049">
+                  <wp:extent cx="4766400" cy="3567600"/>
+                  <wp:effectExtent l="0" t="0" r="0" b="0"/>
+                  <wp:docPr id="21" name="Imagem 21"/>
+                  <wp:cNvGraphicFramePr>
+                    <a:graphicFrameLocks xmlns:a="http://schemas.openxmlformats.org/drawingml/2006/main" noChangeAspect="1"/>
+                  </wp:cNvGraphicFramePr>
+                  <a:graphic xmlns:a="http://schemas.openxmlformats.org/drawingml/2006/main">
+                    <a:graphicData uri="http://schemas.openxmlformats.org/drawingml/2006/picture">
+                      <pic:pic xmlns:pic="http://schemas.openxmlformats.org/drawingml/2006/picture">
+                        <pic:nvPicPr>
+                          <pic:cNvPr id="1" name=""/>
+                          <pic:cNvPicPr/>
+                        </pic:nvPicPr>
+                        <pic:blipFill>
+                          <a:blip r:embed="rId71"/>
+                          <a:stretch>
+                            <a:fillRect/>
+                          </a:stretch>
+                        </pic:blipFill>
+                        <pic:spPr>
+                          <a:xfrm>
+                            <a:off x="0" y="0"/>
+                            <a:ext cx="4766400" cy="3567600"/>
+                          </a:xfrm>
+                          <a:prstGeom prst="rect">
+                            <a:avLst/>
+                          </a:prstGeom>
+                        </pic:spPr>
+                      </pic:pic>
+                    </a:graphicData>
+                  </a:graphic>
+                </wp:inline>
+              </w:drawing>
+            </w:r>
+          </w:p>
+          <w:p>
+            <w:pPr>
+              <w:rPr>
+                <w:rFonts w:eastAsia="Noto Sans Symbols"/>
+                <w:sz w:val="20"/>
+                <w:szCs w:val="16"/>
+              </w:rPr>
+            </w:pPr>
+          </w:p>
+        </w:tc>
+      </w:tr>
+    </w:tbl>
+    <w:p>
+      <w:pPr>
+        <w:pStyle w:val="Ttulo1"/>
+      </w:pPr>
+      <w:bookmarkStart w:id="13" w:name="_Toc209377801"/>
+    </w:p>
+    <w:p>
+      <w:pPr>
+        <w:spacing w:after="240" w:line="259" w:lineRule="auto"/>
+        <w:rPr>
+          <w:b/>
+          <w:caps/>
+          <w:color w:val="2E75B5"/>
+          <w:sz w:val="32"/>
+          <w:szCs w:val="32"/>
+        </w:rPr>
+      </w:pPr>
+      <w:r>
+        <w:br w:type="page"/>
+      </w:r>
+    </w:p>
+    <w:tbl>
+      <w:tblPr>
+        <w:tblStyle w:val="a2"/>
+        <w:tblW w:w="9627" w:type="dxa"/>
+        <w:tblInd w:w="0" w:type="dxa"/>
+        <w:tblBorders>
+          <w:top w:val="single" w:sz="4" w:space="0" w:color="000000"/>
+          <w:left w:val="single" w:sz="4" w:space="0" w:color="000000"/>
+          <w:bottom w:val="single" w:sz="4" w:space="0" w:color="000000"/>
+          <w:right w:val="single" w:sz="4" w:space="0" w:color="000000"/>
+          <w:insideH w:val="single" w:sz="4" w:space="0" w:color="000000"/>
+          <w:insideV w:val="single" w:sz="4" w:space="0" w:color="000000"/>
+        </w:tblBorders>
+        <w:tblLayout w:type="fixed"/>
+        <w:tblLook w:val="0400" w:firstRow="0" w:lastRow="0" w:firstColumn="0" w:lastColumn="0" w:noHBand="0" w:noVBand="1"/>
+      </w:tblPr>
+      <w:tblGrid>
+        <w:gridCol w:w="9627"/>
+      </w:tblGrid>
+      <w:tr>
+        <w:tc>
+          <w:tcPr>
+            <w:tcW w:w="9627" w:type="dxa"/>
+            <w:shd w:val="clear" w:color="auto" w:fill="F2F2F2"/>
+          </w:tcPr>
+          <w:p>
+            <w:pPr>
+              <w:rPr>
+                <w:rFonts w:eastAsia="Calibri"/>
+                <w:b/>
+                <w:bCs/>
+                <w:sz w:val="20"/>
+                <w:szCs w:val="16"/>
+              </w:rPr>
+            </w:pPr>
+            <w:r>
+              <w:rPr>
+                <w:rFonts w:eastAsia="Calibri"/>
+                <w:b/>
+                <w:bCs/>
+                <w:sz w:val="20"/>
+                <w:szCs w:val="16"/>
+              </w:rPr>
+              <w:lastRenderedPageBreak/>
+              <w:t>Estória 16: Emitir relatório de clientes</w:t>
+            </w:r>
+          </w:p>
+          <w:p>
+            <w:pPr>
+              <w:rPr>
+                <w:rFonts w:eastAsia="Calibri"/>
+                <w:bCs/>
+                <w:sz w:val="20"/>
+                <w:szCs w:val="16"/>
+              </w:rPr>
+            </w:pPr>
+            <w:r>
+              <w:rPr>
+                <w:rFonts w:eastAsia="Calibri"/>
+                <w:bCs/>
+                <w:sz w:val="20"/>
+                <w:szCs w:val="16"/>
+              </w:rPr>
+              <w:t>Como administrador do sistema, quero emitir um relatório de clientes (com filtros, visualização e opções de exportação), para obter rapidamente uma listagem organizada das pessoas físicas e jurídicas cadastradas, facilitando consultas, auditorias e apoio à tomada de decisão.</w:t>
+            </w:r>
+          </w:p>
+        </w:tc>
+      </w:tr>
+      <w:tr>
+        <w:tc>
+          <w:tcPr>
+            <w:tcW w:w="9627" w:type="dxa"/>
+          </w:tcPr>
+          <w:p>
+            <w:pPr>
+              <w:rPr>
+                <w:rFonts w:eastAsia="Calibri"/>
+                <w:b/>
+                <w:bCs/>
+                <w:sz w:val="20"/>
+                <w:szCs w:val="16"/>
+              </w:rPr>
+            </w:pPr>
+            <w:r>
+              <w:rPr>
+                <w:rFonts w:eastAsia="Calibri"/>
+                <w:b/>
+                <w:bCs/>
+                <w:sz w:val="20"/>
+                <w:szCs w:val="16"/>
+              </w:rPr>
+              <w:t>Especificação do Requisito</w:t>
+            </w:r>
+          </w:p>
+          <w:p>
+            <w:pPr>
+              <w:rPr>
+                <w:rFonts w:eastAsia="Courier New" w:cs="Arial"/>
+                <w:sz w:val="20"/>
+                <w:szCs w:val="16"/>
+              </w:rPr>
+            </w:pPr>
+            <w:r>
+              <w:rPr>
+                <w:rFonts w:eastAsia="Courier New" w:cs="Arial"/>
+                <w:sz w:val="20"/>
+                <w:szCs w:val="16"/>
+              </w:rPr>
+              <w:t>O sistema deve permitir a emissão de um relatório contendo informações dos clientes cadastrados, possibilitando filtrar, visualizar e exportar os dados conforme necessidade do usuário.</w:t>
+            </w:r>
+          </w:p>
+          <w:p>
+            <w:pPr>
+              <w:rPr>
+                <w:rFonts w:eastAsia="Courier New" w:cs="Arial"/>
+                <w:sz w:val="20"/>
+                <w:szCs w:val="16"/>
+              </w:rPr>
+            </w:pPr>
+            <w:r>
+              <w:rPr>
+                <w:rFonts w:eastAsia="Courier New" w:cs="Arial"/>
+                <w:sz w:val="20"/>
+                <w:szCs w:val="16"/>
+              </w:rPr>
+              <w:t>Requisitos Funcionais</w:t>
+            </w:r>
+            <w:r>
+              <w:rPr>
+                <w:rFonts w:eastAsia="Courier New" w:cs="Arial"/>
+                <w:sz w:val="20"/>
+                <w:szCs w:val="16"/>
+              </w:rPr>
+              <w:t>:</w:t>
+            </w:r>
+          </w:p>
+          <w:p>
+            <w:pPr>
+              <w:pStyle w:val="PargrafodaLista"/>
+              <w:numPr>
+                <w:ilvl w:val="0"/>
+                <w:numId w:val="20"/>
+              </w:numPr>
+              <w:rPr>
+                <w:rFonts w:eastAsia="Courier New" w:cs="Arial"/>
+                <w:sz w:val="20"/>
+                <w:szCs w:val="16"/>
+              </w:rPr>
+            </w:pPr>
+            <w:r>
+              <w:rPr>
+                <w:rFonts w:eastAsia="Courier New" w:cs="Arial"/>
+                <w:sz w:val="20"/>
+                <w:szCs w:val="16"/>
+              </w:rPr>
+              <w:t>Filtros</w:t>
+            </w:r>
+          </w:p>
+          <w:p>
+            <w:pPr>
+              <w:pStyle w:val="PargrafodaLista"/>
+              <w:rPr>
+                <w:rFonts w:eastAsia="Courier New" w:cs="Arial"/>
+                <w:sz w:val="20"/>
+                <w:szCs w:val="16"/>
+              </w:rPr>
+            </w:pPr>
+            <w:r>
+              <w:rPr>
+                <w:rFonts w:eastAsia="Courier New" w:cs="Arial"/>
+                <w:sz w:val="20"/>
+                <w:szCs w:val="16"/>
+              </w:rPr>
+              <w:t>Deve ser possível filtrar os clientes pelos seguintes critérios:</w:t>
+            </w:r>
+          </w:p>
+          <w:p>
+            <w:pPr>
+              <w:pStyle w:val="PargrafodaLista"/>
+              <w:numPr>
+                <w:ilvl w:val="0"/>
+                <w:numId w:val="21"/>
+              </w:numPr>
+              <w:rPr>
+                <w:rFonts w:eastAsia="Courier New" w:cs="Arial"/>
+                <w:sz w:val="20"/>
+                <w:szCs w:val="16"/>
+              </w:rPr>
+            </w:pPr>
+            <w:r>
+              <w:rPr>
+                <w:rFonts w:eastAsia="Courier New" w:cs="Arial"/>
+                <w:sz w:val="20"/>
+                <w:szCs w:val="16"/>
+              </w:rPr>
+              <w:t>Nome</w:t>
+            </w:r>
+            <w:r>
+              <w:rPr>
+                <w:rFonts w:eastAsia="Courier New" w:cs="Arial"/>
+                <w:sz w:val="20"/>
+                <w:szCs w:val="16"/>
+              </w:rPr>
+              <w:t>/Razão Social</w:t>
+            </w:r>
+            <w:r>
+              <w:rPr>
+                <w:rFonts w:eastAsia="Courier New" w:cs="Arial"/>
+                <w:sz w:val="20"/>
+                <w:szCs w:val="16"/>
+              </w:rPr>
+              <w:t xml:space="preserve"> ou </w:t>
+            </w:r>
+            <w:r>
+              <w:rPr>
+                <w:rFonts w:eastAsia="Courier New" w:cs="Arial"/>
+                <w:sz w:val="20"/>
+                <w:szCs w:val="16"/>
+              </w:rPr>
+              <w:t>CPF/CNPJ</w:t>
+            </w:r>
+            <w:r>
+              <w:rPr>
+                <w:rFonts w:eastAsia="Courier New" w:cs="Arial"/>
+                <w:sz w:val="20"/>
+                <w:szCs w:val="16"/>
+              </w:rPr>
+              <w:t xml:space="preserve"> </w:t>
+            </w:r>
+            <w:r>
+              <w:rPr>
+                <w:rFonts w:eastAsia="Courier New" w:cs="Arial"/>
+                <w:sz w:val="20"/>
+                <w:szCs w:val="16"/>
+              </w:rPr>
+              <w:t>(campo de busca textual)</w:t>
+            </w:r>
+          </w:p>
+          <w:p>
+            <w:pPr>
+              <w:pStyle w:val="PargrafodaLista"/>
+              <w:numPr>
+                <w:ilvl w:val="0"/>
+                <w:numId w:val="21"/>
+              </w:numPr>
+              <w:rPr>
+                <w:rFonts w:eastAsia="Courier New" w:cs="Arial"/>
+                <w:sz w:val="20"/>
+                <w:szCs w:val="16"/>
+              </w:rPr>
+            </w:pPr>
+            <w:r>
+              <w:rPr>
+                <w:rFonts w:eastAsia="Courier New" w:cs="Arial"/>
+                <w:sz w:val="20"/>
+                <w:szCs w:val="16"/>
+              </w:rPr>
+              <w:t xml:space="preserve">Status: Ativo, </w:t>
+            </w:r>
+            <w:proofErr w:type="gramStart"/>
+            <w:r>
+              <w:rPr>
+                <w:rFonts w:eastAsia="Courier New" w:cs="Arial"/>
+                <w:sz w:val="20"/>
+                <w:szCs w:val="16"/>
+              </w:rPr>
+              <w:t>Inativo</w:t>
+            </w:r>
+            <w:proofErr w:type="gramEnd"/>
+            <w:r>
+              <w:rPr>
+                <w:rFonts w:eastAsia="Courier New" w:cs="Arial"/>
+                <w:sz w:val="20"/>
+                <w:szCs w:val="16"/>
+              </w:rPr>
+              <w:t xml:space="preserve"> ou Todos</w:t>
+            </w:r>
+          </w:p>
+          <w:p>
+            <w:pPr>
+              <w:pStyle w:val="PargrafodaLista"/>
+              <w:numPr>
+                <w:ilvl w:val="0"/>
+                <w:numId w:val="20"/>
+              </w:numPr>
+              <w:rPr>
+                <w:rFonts w:eastAsia="Courier New" w:cs="Arial"/>
+                <w:sz w:val="20"/>
+                <w:szCs w:val="16"/>
+              </w:rPr>
+            </w:pPr>
+            <w:r>
+              <w:rPr>
+                <w:rFonts w:eastAsia="Courier New" w:cs="Arial"/>
+                <w:sz w:val="20"/>
+                <w:szCs w:val="16"/>
+              </w:rPr>
+              <w:t>Configuração de Colunas</w:t>
+            </w:r>
+          </w:p>
+          <w:p>
+            <w:pPr>
+              <w:pStyle w:val="PargrafodaLista"/>
+              <w:rPr>
+                <w:rFonts w:eastAsia="Courier New" w:cs="Arial"/>
+                <w:sz w:val="20"/>
+                <w:szCs w:val="16"/>
+              </w:rPr>
+            </w:pPr>
+            <w:r>
+              <w:rPr>
+                <w:rFonts w:eastAsia="Courier New" w:cs="Arial"/>
+                <w:sz w:val="20"/>
+                <w:szCs w:val="16"/>
+              </w:rPr>
+              <w:t>O usuário deve poder selecionar quais colunas deseja exibir no relatório. As opções são:</w:t>
+            </w:r>
+          </w:p>
+          <w:p>
+            <w:pPr>
+              <w:pStyle w:val="PargrafodaLista"/>
+              <w:numPr>
+                <w:ilvl w:val="0"/>
+                <w:numId w:val="22"/>
+              </w:numPr>
+              <w:rPr>
+                <w:rFonts w:eastAsia="Courier New" w:cs="Arial"/>
+                <w:sz w:val="20"/>
+                <w:szCs w:val="16"/>
+              </w:rPr>
+            </w:pPr>
+            <w:r>
+              <w:rPr>
+                <w:rFonts w:eastAsia="Courier New" w:cs="Arial"/>
+                <w:sz w:val="20"/>
+                <w:szCs w:val="16"/>
+              </w:rPr>
+              <w:t>Nome/Razão Social</w:t>
+            </w:r>
+          </w:p>
+          <w:p>
+            <w:pPr>
+              <w:pStyle w:val="PargrafodaLista"/>
+              <w:numPr>
+                <w:ilvl w:val="0"/>
+                <w:numId w:val="22"/>
+              </w:numPr>
+              <w:rPr>
+                <w:rFonts w:eastAsia="Courier New" w:cs="Arial"/>
+                <w:sz w:val="20"/>
+                <w:szCs w:val="16"/>
+              </w:rPr>
+            </w:pPr>
+            <w:r>
+              <w:rPr>
+                <w:rFonts w:eastAsia="Courier New" w:cs="Arial"/>
+                <w:sz w:val="20"/>
+                <w:szCs w:val="16"/>
+              </w:rPr>
+              <w:t>CPF/CNPJ</w:t>
+            </w:r>
+          </w:p>
+          <w:p>
+            <w:pPr>
+              <w:pStyle w:val="PargrafodaLista"/>
+              <w:numPr>
+                <w:ilvl w:val="0"/>
+                <w:numId w:val="22"/>
+              </w:numPr>
+              <w:rPr>
+                <w:rFonts w:eastAsia="Courier New" w:cs="Arial"/>
+                <w:sz w:val="20"/>
+                <w:szCs w:val="16"/>
+              </w:rPr>
+            </w:pPr>
+            <w:r>
+              <w:rPr>
+                <w:rFonts w:eastAsia="Courier New" w:cs="Arial"/>
+                <w:sz w:val="20"/>
+                <w:szCs w:val="16"/>
+              </w:rPr>
+              <w:t>Tipo</w:t>
+            </w:r>
+          </w:p>
+          <w:p>
+            <w:pPr>
+              <w:pStyle w:val="PargrafodaLista"/>
+              <w:numPr>
+                <w:ilvl w:val="0"/>
+                <w:numId w:val="22"/>
+              </w:numPr>
+              <w:rPr>
+                <w:rFonts w:eastAsia="Courier New" w:cs="Arial"/>
+                <w:sz w:val="20"/>
+                <w:szCs w:val="16"/>
+              </w:rPr>
+            </w:pPr>
+            <w:r>
+              <w:rPr>
+                <w:rFonts w:eastAsia="Courier New" w:cs="Arial"/>
+                <w:sz w:val="20"/>
+                <w:szCs w:val="16"/>
+              </w:rPr>
+              <w:t>Status</w:t>
+            </w:r>
+          </w:p>
+          <w:p>
+            <w:pPr>
+              <w:pStyle w:val="PargrafodaLista"/>
+              <w:numPr>
+                <w:ilvl w:val="0"/>
+                <w:numId w:val="22"/>
+              </w:numPr>
+              <w:rPr>
+                <w:rFonts w:eastAsia="Courier New" w:cs="Arial"/>
+                <w:sz w:val="20"/>
+                <w:szCs w:val="16"/>
+              </w:rPr>
+            </w:pPr>
+            <w:r>
+              <w:rPr>
+                <w:rFonts w:eastAsia="Courier New" w:cs="Arial"/>
+                <w:sz w:val="20"/>
+                <w:szCs w:val="16"/>
+              </w:rPr>
+              <w:t>Data de Nascimento / Data de Inauguração</w:t>
+            </w:r>
+          </w:p>
+          <w:p>
+            <w:pPr>
+              <w:pStyle w:val="PargrafodaLista"/>
+              <w:numPr>
+                <w:ilvl w:val="0"/>
+                <w:numId w:val="22"/>
+              </w:numPr>
+              <w:rPr>
+                <w:rFonts w:eastAsia="Courier New" w:cs="Arial"/>
+                <w:sz w:val="20"/>
+                <w:szCs w:val="16"/>
+              </w:rPr>
+            </w:pPr>
+            <w:r>
+              <w:rPr>
+                <w:rFonts w:eastAsia="Courier New" w:cs="Arial"/>
+                <w:sz w:val="20"/>
+                <w:szCs w:val="16"/>
+              </w:rPr>
+              <w:t>E-mail</w:t>
+            </w:r>
+          </w:p>
+          <w:p>
+            <w:pPr>
+              <w:pStyle w:val="PargrafodaLista"/>
+              <w:numPr>
+                <w:ilvl w:val="0"/>
+                <w:numId w:val="22"/>
+              </w:numPr>
+              <w:rPr>
+                <w:rFonts w:eastAsia="Courier New" w:cs="Arial"/>
+                <w:sz w:val="20"/>
+                <w:szCs w:val="16"/>
+              </w:rPr>
+            </w:pPr>
+            <w:r>
+              <w:rPr>
+                <w:rFonts w:eastAsia="Courier New" w:cs="Arial"/>
+                <w:sz w:val="20"/>
+                <w:szCs w:val="16"/>
+              </w:rPr>
+              <w:t>Telefone</w:t>
+            </w:r>
+          </w:p>
+          <w:p>
+            <w:pPr>
+              <w:pStyle w:val="PargrafodaLista"/>
+              <w:numPr>
+                <w:ilvl w:val="0"/>
+                <w:numId w:val="22"/>
+              </w:numPr>
+              <w:rPr>
+                <w:rFonts w:eastAsia="Courier New" w:cs="Arial"/>
+                <w:sz w:val="20"/>
+                <w:szCs w:val="16"/>
+              </w:rPr>
+            </w:pPr>
+            <w:r>
+              <w:rPr>
+                <w:rFonts w:eastAsia="Courier New" w:cs="Arial"/>
+                <w:sz w:val="20"/>
+                <w:szCs w:val="16"/>
+              </w:rPr>
+              <w:t>Site</w:t>
+            </w:r>
+          </w:p>
+          <w:p>
+            <w:pPr>
+              <w:pStyle w:val="PargrafodaLista"/>
+              <w:numPr>
+                <w:ilvl w:val="0"/>
+                <w:numId w:val="22"/>
+              </w:numPr>
+              <w:rPr>
+                <w:rFonts w:eastAsia="Courier New" w:cs="Arial"/>
+                <w:sz w:val="20"/>
+                <w:szCs w:val="16"/>
+              </w:rPr>
+            </w:pPr>
+            <w:r>
+              <w:rPr>
+                <w:rFonts w:eastAsia="Courier New" w:cs="Arial"/>
+                <w:sz w:val="20"/>
+                <w:szCs w:val="16"/>
+              </w:rPr>
+              <w:t>Cidade</w:t>
+            </w:r>
+          </w:p>
+          <w:p>
+            <w:pPr>
+              <w:pStyle w:val="PargrafodaLista"/>
+              <w:numPr>
+                <w:ilvl w:val="0"/>
+                <w:numId w:val="22"/>
+              </w:numPr>
+              <w:rPr>
+                <w:rFonts w:eastAsia="Courier New" w:cs="Arial"/>
+                <w:sz w:val="20"/>
+                <w:szCs w:val="16"/>
+              </w:rPr>
+            </w:pPr>
+            <w:r>
+              <w:rPr>
+                <w:rFonts w:eastAsia="Courier New" w:cs="Arial"/>
+                <w:sz w:val="20"/>
+                <w:szCs w:val="16"/>
+              </w:rPr>
+              <w:t>UF</w:t>
+            </w:r>
+          </w:p>
+          <w:p>
+            <w:pPr>
+              <w:pStyle w:val="PargrafodaLista"/>
+              <w:numPr>
+                <w:ilvl w:val="0"/>
+                <w:numId w:val="20"/>
+              </w:numPr>
+              <w:rPr>
+                <w:rFonts w:eastAsia="Courier New" w:cs="Arial"/>
+                <w:sz w:val="20"/>
+                <w:szCs w:val="16"/>
+              </w:rPr>
+            </w:pPr>
+            <w:r>
+              <w:rPr>
+                <w:rFonts w:eastAsia="Courier New" w:cs="Arial"/>
+                <w:sz w:val="20"/>
+                <w:szCs w:val="16"/>
+              </w:rPr>
+              <w:t>Listagem</w:t>
+            </w:r>
+          </w:p>
+          <w:p>
+            <w:pPr>
+              <w:pStyle w:val="PargrafodaLista"/>
+              <w:rPr>
+                <w:rFonts w:eastAsia="Courier New" w:cs="Arial"/>
+                <w:sz w:val="20"/>
+                <w:szCs w:val="16"/>
+              </w:rPr>
+            </w:pPr>
+            <w:r>
+              <w:rPr>
+                <w:rFonts w:eastAsia="Courier New" w:cs="Arial"/>
+                <w:sz w:val="20"/>
+                <w:szCs w:val="16"/>
+              </w:rPr>
+              <w:t xml:space="preserve">O sistema deve apresentar a listagem de </w:t>
+            </w:r>
+            <w:r>
+              <w:rPr>
+                <w:rFonts w:eastAsia="Courier New" w:cs="Arial"/>
+                <w:sz w:val="20"/>
+                <w:szCs w:val="16"/>
+              </w:rPr>
+              <w:t xml:space="preserve">clientes </w:t>
+            </w:r>
+            <w:r>
+              <w:rPr>
+                <w:rFonts w:eastAsia="Courier New" w:cs="Arial"/>
+                <w:sz w:val="20"/>
+                <w:szCs w:val="16"/>
+              </w:rPr>
+              <w:t>de acordo com os filtros aplicados e colunas selecionadas, exibindo o total de resultados encontrados.</w:t>
+            </w:r>
+          </w:p>
+          <w:p>
+            <w:pPr>
+              <w:pStyle w:val="PargrafodaLista"/>
+              <w:numPr>
+                <w:ilvl w:val="0"/>
+                <w:numId w:val="20"/>
+              </w:numPr>
+              <w:rPr>
+                <w:rFonts w:eastAsia="Courier New" w:cs="Arial"/>
+                <w:sz w:val="20"/>
+                <w:szCs w:val="16"/>
+              </w:rPr>
+            </w:pPr>
+            <w:r>
+              <w:rPr>
+                <w:rFonts w:eastAsia="Courier New" w:cs="Arial"/>
+                <w:sz w:val="20"/>
+                <w:szCs w:val="16"/>
+              </w:rPr>
+              <w:t>Exportações</w:t>
+            </w:r>
+          </w:p>
+          <w:p>
+            <w:pPr>
+              <w:pStyle w:val="PargrafodaLista"/>
+              <w:rPr>
+                <w:rFonts w:eastAsia="Courier New" w:cs="Arial"/>
+                <w:sz w:val="20"/>
+                <w:szCs w:val="16"/>
+              </w:rPr>
+            </w:pPr>
+            <w:r>
+              <w:rPr>
+                <w:rFonts w:eastAsia="Courier New" w:cs="Arial"/>
+                <w:sz w:val="20"/>
+                <w:szCs w:val="16"/>
+              </w:rPr>
+              <w:t>O relatório deve permitir exportação nos formatos:</w:t>
+            </w:r>
+          </w:p>
+          <w:p>
+            <w:pPr>
+              <w:pStyle w:val="PargrafodaLista"/>
+              <w:numPr>
+                <w:ilvl w:val="0"/>
+                <w:numId w:val="23"/>
+              </w:numPr>
+              <w:rPr>
+                <w:rFonts w:eastAsia="Courier New" w:cs="Arial"/>
+                <w:sz w:val="20"/>
+                <w:szCs w:val="16"/>
+              </w:rPr>
+            </w:pPr>
+            <w:r>
+              <w:rPr>
+                <w:rFonts w:eastAsia="Courier New" w:cs="Arial"/>
+                <w:sz w:val="20"/>
+                <w:szCs w:val="16"/>
+              </w:rPr>
+              <w:t>Excel (.</w:t>
+            </w:r>
+            <w:proofErr w:type="spellStart"/>
+            <w:r>
+              <w:rPr>
+                <w:rFonts w:eastAsia="Courier New" w:cs="Arial"/>
+                <w:sz w:val="20"/>
+                <w:szCs w:val="16"/>
+              </w:rPr>
+              <w:t>xlsx</w:t>
+            </w:r>
+            <w:proofErr w:type="spellEnd"/>
+            <w:r>
+              <w:rPr>
+                <w:rFonts w:eastAsia="Courier New" w:cs="Arial"/>
+                <w:sz w:val="20"/>
+                <w:szCs w:val="16"/>
+              </w:rPr>
+              <w:t>)</w:t>
+            </w:r>
+          </w:p>
+          <w:p>
+            <w:pPr>
+              <w:pStyle w:val="PargrafodaLista"/>
+              <w:numPr>
+                <w:ilvl w:val="0"/>
+                <w:numId w:val="23"/>
+              </w:numPr>
+              <w:rPr>
+                <w:rFonts w:eastAsia="Courier New" w:cs="Arial"/>
+                <w:sz w:val="20"/>
+                <w:szCs w:val="16"/>
+              </w:rPr>
+            </w:pPr>
+            <w:r>
+              <w:rPr>
+                <w:rFonts w:eastAsia="Courier New" w:cs="Arial"/>
+                <w:sz w:val="20"/>
+                <w:szCs w:val="16"/>
+              </w:rPr>
+              <w:t>PDF (.</w:t>
+            </w:r>
+            <w:proofErr w:type="spellStart"/>
+            <w:r>
+              <w:rPr>
+                <w:rFonts w:eastAsia="Courier New" w:cs="Arial"/>
+                <w:sz w:val="20"/>
+                <w:szCs w:val="16"/>
+              </w:rPr>
+              <w:t>pdf</w:t>
+            </w:r>
+            <w:proofErr w:type="spellEnd"/>
+            <w:r>
+              <w:rPr>
+                <w:rFonts w:eastAsia="Courier New" w:cs="Arial"/>
+                <w:sz w:val="20"/>
+                <w:szCs w:val="16"/>
+              </w:rPr>
+              <w:t>)</w:t>
+            </w:r>
+          </w:p>
+          <w:p>
+            <w:pPr>
+              <w:pStyle w:val="PargrafodaLista"/>
+              <w:rPr>
+                <w:rFonts w:eastAsia="Courier New" w:cs="Arial"/>
+                <w:sz w:val="20"/>
+                <w:szCs w:val="16"/>
+              </w:rPr>
+            </w:pPr>
+            <w:r>
+              <w:rPr>
+                <w:rFonts w:eastAsia="Courier New" w:cs="Arial"/>
+                <w:sz w:val="20"/>
+                <w:szCs w:val="16"/>
+              </w:rPr>
+              <w:t>O arquivo exportado (Excel ou PDF) deve conter automaticamente no cabeçalho:</w:t>
+            </w:r>
+          </w:p>
+          <w:p>
+            <w:pPr>
+              <w:pStyle w:val="PargrafodaLista"/>
+              <w:numPr>
+                <w:ilvl w:val="0"/>
+                <w:numId w:val="26"/>
+              </w:numPr>
+              <w:rPr>
+                <w:rFonts w:eastAsia="Courier New" w:cs="Arial"/>
+                <w:sz w:val="20"/>
+                <w:szCs w:val="16"/>
+              </w:rPr>
+            </w:pPr>
+            <w:r>
+              <w:rPr>
+                <w:rFonts w:eastAsia="Courier New" w:cs="Arial"/>
+                <w:sz w:val="20"/>
+                <w:szCs w:val="16"/>
+              </w:rPr>
+              <w:t xml:space="preserve">Título do relatório: “Relatório de </w:t>
+            </w:r>
+            <w:r>
+              <w:rPr>
+                <w:rFonts w:eastAsia="Courier New" w:cs="Arial"/>
+                <w:sz w:val="20"/>
+                <w:szCs w:val="16"/>
+              </w:rPr>
+              <w:t>Clientes</w:t>
+            </w:r>
+            <w:r>
+              <w:rPr>
+                <w:rFonts w:eastAsia="Courier New" w:cs="Arial"/>
+                <w:sz w:val="20"/>
+                <w:szCs w:val="16"/>
+              </w:rPr>
+              <w:t>”</w:t>
+            </w:r>
+          </w:p>
+          <w:p>
+            <w:pPr>
+              <w:pStyle w:val="PargrafodaLista"/>
+              <w:numPr>
+                <w:ilvl w:val="0"/>
+                <w:numId w:val="26"/>
+              </w:numPr>
+              <w:rPr>
+                <w:rFonts w:eastAsia="Courier New" w:cs="Arial"/>
+                <w:sz w:val="20"/>
+                <w:szCs w:val="16"/>
+              </w:rPr>
+            </w:pPr>
+            <w:r>
+              <w:rPr>
+                <w:rFonts w:eastAsia="Courier New" w:cs="Arial"/>
+                <w:sz w:val="20"/>
+                <w:szCs w:val="16"/>
+              </w:rPr>
+              <w:t>Filtros aplicados: todos os filtros ativos no momento da exportação</w:t>
+            </w:r>
+          </w:p>
+          <w:p>
+            <w:pPr>
+              <w:pStyle w:val="PargrafodaLista"/>
+              <w:numPr>
+                <w:ilvl w:val="0"/>
+                <w:numId w:val="26"/>
+              </w:numPr>
+              <w:rPr>
+                <w:rFonts w:eastAsia="Courier New" w:cs="Arial"/>
+                <w:sz w:val="20"/>
+                <w:szCs w:val="16"/>
+              </w:rPr>
+            </w:pPr>
+            <w:r>
+              <w:rPr>
+                <w:rFonts w:eastAsia="Courier New" w:cs="Arial"/>
+                <w:sz w:val="20"/>
+                <w:szCs w:val="16"/>
+              </w:rPr>
+              <w:t>Data e hora de emissão do relatório</w:t>
+            </w:r>
+          </w:p>
+          <w:p>
+            <w:pPr>
+              <w:pStyle w:val="PargrafodaLista"/>
+              <w:numPr>
+                <w:ilvl w:val="0"/>
+                <w:numId w:val="23"/>
+              </w:numPr>
+              <w:rPr>
+                <w:rFonts w:eastAsia="Courier New" w:cs="Arial"/>
+                <w:sz w:val="20"/>
+                <w:szCs w:val="16"/>
+              </w:rPr>
+            </w:pPr>
+            <w:r>
+              <w:rPr>
+                <w:rFonts w:eastAsia="Courier New" w:cs="Arial"/>
+                <w:sz w:val="20"/>
+                <w:szCs w:val="16"/>
+              </w:rPr>
+              <w:t>Logotipo da empresa (</w:t>
+            </w:r>
+            <w:r>
+              <w:rPr>
+                <w:rFonts w:eastAsia="Courier New" w:cs="Arial"/>
+                <w:sz w:val="20"/>
+                <w:szCs w:val="16"/>
+              </w:rPr>
+              <w:t xml:space="preserve">somente no PDF, </w:t>
+            </w:r>
+            <w:r>
+              <w:rPr>
+                <w:rFonts w:eastAsia="Courier New" w:cs="Arial"/>
+                <w:sz w:val="20"/>
+                <w:szCs w:val="16"/>
+              </w:rPr>
+              <w:t>a imagem fornecida será exibida no canto superior esquerdo ou direito, conforme padrão de layout)</w:t>
+            </w:r>
+          </w:p>
+          <w:p>
+            <w:pPr>
+              <w:pStyle w:val="PargrafodaLista"/>
+              <w:rPr>
+                <w:rFonts w:eastAsia="Courier New" w:cs="Arial"/>
+                <w:sz w:val="20"/>
+                <w:szCs w:val="16"/>
+              </w:rPr>
+            </w:pPr>
+            <w:r>
+              <w:rPr>
+                <w:rFonts w:eastAsia="Courier New" w:cs="Arial"/>
+                <w:sz w:val="20"/>
+                <w:szCs w:val="16"/>
+              </w:rPr>
+              <w:t>O rodapé do arquivo exportado deve conter obrigatoriamente:</w:t>
+            </w:r>
+          </w:p>
+          <w:p>
+            <w:pPr>
+              <w:pStyle w:val="PargrafodaLista"/>
+              <w:numPr>
+                <w:ilvl w:val="0"/>
+                <w:numId w:val="26"/>
+              </w:numPr>
+              <w:rPr>
+                <w:rFonts w:eastAsia="Courier New" w:cs="Arial"/>
+                <w:sz w:val="20"/>
+                <w:szCs w:val="16"/>
+              </w:rPr>
+            </w:pPr>
+            <w:r>
+              <w:rPr>
+                <w:rFonts w:eastAsia="Courier New" w:cs="Arial"/>
+                <w:sz w:val="20"/>
+                <w:szCs w:val="16"/>
+              </w:rPr>
+              <w:t xml:space="preserve">Razão Social: </w:t>
+            </w:r>
+            <w:proofErr w:type="spellStart"/>
+            <w:r>
+              <w:rPr>
+                <w:rFonts w:eastAsia="Courier New" w:cs="Arial"/>
+                <w:sz w:val="20"/>
+                <w:szCs w:val="16"/>
+              </w:rPr>
+              <w:t>Alvaro</w:t>
+            </w:r>
+            <w:proofErr w:type="spellEnd"/>
+            <w:r>
+              <w:rPr>
+                <w:rFonts w:eastAsia="Courier New" w:cs="Arial"/>
+                <w:sz w:val="20"/>
+                <w:szCs w:val="16"/>
+              </w:rPr>
+              <w:t xml:space="preserve"> </w:t>
+            </w:r>
+            <w:proofErr w:type="spellStart"/>
+            <w:r>
+              <w:rPr>
+                <w:rFonts w:eastAsia="Courier New" w:cs="Arial"/>
+                <w:sz w:val="20"/>
+                <w:szCs w:val="16"/>
+              </w:rPr>
+              <w:t>Shioji</w:t>
+            </w:r>
+            <w:proofErr w:type="spellEnd"/>
+            <w:r>
+              <w:rPr>
+                <w:rFonts w:eastAsia="Courier New" w:cs="Arial"/>
+                <w:sz w:val="20"/>
+                <w:szCs w:val="16"/>
+              </w:rPr>
+              <w:t xml:space="preserve"> Matsuda</w:t>
+            </w:r>
+          </w:p>
+          <w:p>
+            <w:pPr>
+              <w:pStyle w:val="PargrafodaLista"/>
+              <w:numPr>
+                <w:ilvl w:val="0"/>
+                <w:numId w:val="26"/>
+              </w:numPr>
+              <w:rPr>
+                <w:rFonts w:eastAsia="Courier New" w:cs="Arial"/>
+                <w:sz w:val="20"/>
+                <w:szCs w:val="16"/>
+              </w:rPr>
+            </w:pPr>
+            <w:r>
+              <w:rPr>
+                <w:rFonts w:eastAsia="Courier New" w:cs="Arial"/>
+                <w:sz w:val="20"/>
+                <w:szCs w:val="16"/>
+              </w:rPr>
+              <w:t>Nome Fantasia: Always System Manager</w:t>
+            </w:r>
+          </w:p>
+          <w:p>
+            <w:pPr>
+              <w:pStyle w:val="PargrafodaLista"/>
+              <w:numPr>
+                <w:ilvl w:val="0"/>
+                <w:numId w:val="26"/>
+              </w:numPr>
+              <w:rPr>
+                <w:rFonts w:eastAsia="Courier New" w:cs="Arial"/>
+                <w:sz w:val="20"/>
+                <w:szCs w:val="16"/>
+              </w:rPr>
+            </w:pPr>
+            <w:r>
+              <w:rPr>
+                <w:rFonts w:eastAsia="Courier New" w:cs="Arial"/>
+                <w:sz w:val="20"/>
+                <w:szCs w:val="16"/>
+              </w:rPr>
+              <w:lastRenderedPageBreak/>
+              <w:t>Número da página</w:t>
+            </w:r>
+            <w:r>
+              <w:rPr>
+                <w:rFonts w:eastAsia="Courier New" w:cs="Arial"/>
+                <w:sz w:val="20"/>
+                <w:szCs w:val="16"/>
+              </w:rPr>
+              <w:t xml:space="preserve"> (somente no PDF)</w:t>
+            </w:r>
+          </w:p>
+          <w:p>
+            <w:pPr>
+              <w:pStyle w:val="PargrafodaLista"/>
+              <w:numPr>
+                <w:ilvl w:val="0"/>
+                <w:numId w:val="20"/>
+              </w:numPr>
+              <w:rPr>
+                <w:rFonts w:eastAsia="Courier New" w:cs="Arial"/>
+                <w:sz w:val="20"/>
+                <w:szCs w:val="16"/>
+              </w:rPr>
+            </w:pPr>
+            <w:r>
+              <w:rPr>
+                <w:rFonts w:eastAsia="Courier New" w:cs="Arial"/>
+                <w:sz w:val="20"/>
+                <w:szCs w:val="16"/>
+              </w:rPr>
+              <w:t>Restrições</w:t>
+            </w:r>
+          </w:p>
+          <w:p>
+            <w:pPr>
+              <w:pStyle w:val="PargrafodaLista"/>
+              <w:numPr>
+                <w:ilvl w:val="0"/>
+                <w:numId w:val="24"/>
+              </w:numPr>
+              <w:rPr>
+                <w:rFonts w:eastAsia="Courier New" w:cs="Arial"/>
+                <w:sz w:val="20"/>
+                <w:szCs w:val="16"/>
+              </w:rPr>
+            </w:pPr>
+            <w:r>
+              <w:rPr>
+                <w:rFonts w:eastAsia="Courier New" w:cs="Arial"/>
+                <w:sz w:val="20"/>
+                <w:szCs w:val="16"/>
+              </w:rPr>
+              <w:t xml:space="preserve">Não é possível editar ou excluir </w:t>
+            </w:r>
+            <w:r>
+              <w:rPr>
+                <w:rFonts w:eastAsia="Courier New" w:cs="Arial"/>
+                <w:sz w:val="20"/>
+                <w:szCs w:val="16"/>
+              </w:rPr>
+              <w:t>clientes</w:t>
+            </w:r>
+            <w:r>
+              <w:rPr>
+                <w:rFonts w:eastAsia="Courier New" w:cs="Arial"/>
+                <w:sz w:val="20"/>
+                <w:szCs w:val="16"/>
+              </w:rPr>
+              <w:t xml:space="preserve"> nesta tela.</w:t>
+            </w:r>
+          </w:p>
+          <w:p>
+            <w:pPr>
+              <w:pStyle w:val="PargrafodaLista"/>
+              <w:numPr>
+                <w:ilvl w:val="0"/>
+                <w:numId w:val="24"/>
+              </w:numPr>
+              <w:rPr>
+                <w:rFonts w:eastAsia="Courier New" w:cs="Arial"/>
+                <w:sz w:val="20"/>
+                <w:szCs w:val="16"/>
+              </w:rPr>
+            </w:pPr>
+            <w:r>
+              <w:rPr>
+                <w:rFonts w:eastAsia="Courier New" w:cs="Arial"/>
+                <w:sz w:val="20"/>
+                <w:szCs w:val="16"/>
+              </w:rPr>
+              <w:t>Caso nenhum resultado seja encontrado, o sistema deve informar o usuário.</w:t>
+            </w:r>
+          </w:p>
+          <w:p>
+            <w:pPr>
+              <w:pStyle w:val="PargrafodaLista"/>
+              <w:numPr>
+                <w:ilvl w:val="0"/>
+                <w:numId w:val="24"/>
+              </w:numPr>
+              <w:rPr>
+                <w:rFonts w:eastAsia="Courier New" w:cs="Arial"/>
+                <w:sz w:val="20"/>
+                <w:szCs w:val="16"/>
+              </w:rPr>
+            </w:pPr>
+            <w:r>
+              <w:rPr>
+                <w:rFonts w:eastAsia="Courier New" w:cs="Arial"/>
+                <w:sz w:val="20"/>
+                <w:szCs w:val="16"/>
+              </w:rPr>
+              <w:t>A exportação deve respeitar filtros e colunas selecionadas no momento da ação.</w:t>
+            </w:r>
+          </w:p>
+          <w:p>
+            <w:pPr>
+              <w:rPr>
+                <w:rFonts w:eastAsia="Courier New" w:cs="Arial"/>
+                <w:sz w:val="20"/>
+                <w:szCs w:val="16"/>
+              </w:rPr>
+            </w:pPr>
+          </w:p>
+          <w:p>
+            <w:pPr>
+              <w:rPr>
+                <w:rFonts w:eastAsia="Calibri"/>
+                <w:b/>
+                <w:bCs/>
+                <w:sz w:val="20"/>
+                <w:szCs w:val="16"/>
+              </w:rPr>
+            </w:pPr>
+            <w:r>
+              <w:rPr>
+                <w:rFonts w:eastAsia="Calibri"/>
+                <w:b/>
+                <w:bCs/>
+                <w:sz w:val="20"/>
+                <w:szCs w:val="16"/>
+              </w:rPr>
+              <w:t>Detalhamento com protótipo</w:t>
+            </w:r>
+          </w:p>
+          <w:p>
+            <w:pPr>
+              <w:pStyle w:val="PargrafodaLista"/>
+              <w:numPr>
+                <w:ilvl w:val="0"/>
+                <w:numId w:val="25"/>
+              </w:numPr>
+              <w:rPr>
+                <w:rFonts w:eastAsia="Noto Sans Symbols"/>
+                <w:sz w:val="20"/>
+                <w:szCs w:val="16"/>
+              </w:rPr>
+            </w:pPr>
+            <w:r>
+              <w:rPr>
+                <w:rFonts w:eastAsia="Noto Sans Symbols"/>
+                <w:sz w:val="20"/>
+                <w:szCs w:val="16"/>
+              </w:rPr>
+              <w:t xml:space="preserve">Tela do Relatório de </w:t>
+            </w:r>
+            <w:r>
+              <w:rPr>
+                <w:rFonts w:eastAsia="Noto Sans Symbols"/>
+                <w:sz w:val="20"/>
+                <w:szCs w:val="16"/>
+              </w:rPr>
+              <w:t>Clientes</w:t>
+            </w:r>
+          </w:p>
+          <w:p>
+            <w:pPr>
+              <w:pStyle w:val="PargrafodaLista"/>
+              <w:jc w:val="center"/>
+              <w:rPr>
+                <w:rFonts w:eastAsia="Noto Sans Symbols"/>
+                <w:sz w:val="20"/>
+                <w:szCs w:val="16"/>
+              </w:rPr>
+            </w:pPr>
+            <w:r>
+              <w:rPr>
+                <w:rFonts w:eastAsia="Noto Sans Symbols"/>
+                <w:noProof/>
+                <w:sz w:val="20"/>
+                <w:szCs w:val="16"/>
+              </w:rPr>
+              <w:drawing>
+                <wp:inline distT="0" distB="0" distL="0" distR="0" wp14:anchorId="75F60EAD" wp14:editId="7B9E0658">
+                  <wp:extent cx="5400000" cy="2296800"/>
+                  <wp:effectExtent l="0" t="0" r="0" b="8255"/>
+                  <wp:docPr id="25" name="Imagem 25"/>
+                  <wp:cNvGraphicFramePr>
+                    <a:graphicFrameLocks xmlns:a="http://schemas.openxmlformats.org/drawingml/2006/main" noChangeAspect="1"/>
+                  </wp:cNvGraphicFramePr>
+                  <a:graphic xmlns:a="http://schemas.openxmlformats.org/drawingml/2006/main">
+                    <a:graphicData uri="http://schemas.openxmlformats.org/drawingml/2006/picture">
+                      <pic:pic xmlns:pic="http://schemas.openxmlformats.org/drawingml/2006/picture">
+                        <pic:nvPicPr>
+                          <pic:cNvPr id="1" name=""/>
+                          <pic:cNvPicPr/>
+                        </pic:nvPicPr>
+                        <pic:blipFill>
+                          <a:blip r:embed="rId72"/>
+                          <a:stretch>
+                            <a:fillRect/>
+                          </a:stretch>
+                        </pic:blipFill>
+                        <pic:spPr>
+                          <a:xfrm>
+                            <a:off x="0" y="0"/>
                             <a:ext cx="5400000" cy="2296800"/>
                           </a:xfrm>
                           <a:prstGeom prst="rect">
@@ -17389,10 +19140,10 @@
                 <w:szCs w:val="16"/>
               </w:rPr>
               <w:drawing>
-                <wp:inline distT="0" distB="0" distL="0" distR="0" wp14:anchorId="50040120" wp14:editId="34971309">
-                  <wp:extent cx="5349600" cy="554400"/>
-                  <wp:effectExtent l="0" t="0" r="3810" b="0"/>
-                  <wp:docPr id="71" name="Imagem 71"/>
+                <wp:inline distT="0" distB="0" distL="0" distR="0" wp14:anchorId="1275F11A" wp14:editId="4AE67706">
+                  <wp:extent cx="5389200" cy="979200"/>
+                  <wp:effectExtent l="0" t="0" r="2540" b="0"/>
+                  <wp:docPr id="48" name="Imagem 48"/>
                   <wp:cNvGraphicFramePr>
                     <a:graphicFrameLocks xmlns:a="http://schemas.openxmlformats.org/drawingml/2006/main" noChangeAspect="1"/>
                   </wp:cNvGraphicFramePr>
@@ -17400,33 +19151,23 @@
                     <a:graphicData uri="http://schemas.openxmlformats.org/drawingml/2006/picture">
                       <pic:pic xmlns:pic="http://schemas.openxmlformats.org/drawingml/2006/picture">
                         <pic:nvPicPr>
-                          <pic:cNvPr id="0" name="Picture 3"/>
-                          <pic:cNvPicPr>
-                            <a:picLocks noChangeAspect="1" noChangeArrowheads="1"/>
-                          </pic:cNvPicPr>
+                          <pic:cNvPr id="1" name=""/>
+                          <pic:cNvPicPr/>
                         </pic:nvPicPr>
                         <pic:blipFill>
-                          <a:blip r:embed="rId70" cstate="print">
-                            <a:extLst>
-                              <a:ext uri="{28A0092B-C50C-407E-A947-70E740481C1C}">
-                                <a14:useLocalDpi xmlns:a14="http://schemas.microsoft.com/office/drawing/2010/main" val="0"/>
-                              </a:ext>
-                            </a:extLst>
-                          </a:blip>
-                          <a:srcRect/>
+                          <a:blip r:embed="rId73"/>
                           <a:stretch>
                             <a:fillRect/>
                           </a:stretch>
                         </pic:blipFill>
-                        <pic:spPr bwMode="auto">
+                        <pic:spPr>
                           <a:xfrm>
                             <a:off x="0" y="0"/>
-                            <a:ext cx="5349600" cy="554400"/>
+                            <a:ext cx="5389200" cy="979200"/>
                           </a:xfrm>
                           <a:prstGeom prst="rect">
                             <a:avLst/>
                           </a:prstGeom>
-                          <a:noFill/>
                         </pic:spPr>
                       </pic:pic>
                     </a:graphicData>
@@ -17447,6 +19188,131 @@
           </w:p>
           <w:p>
             <w:pPr>
+              <w:jc w:val="center"/>
+              <w:rPr>
+                <w:rFonts w:eastAsia="Noto Sans Symbols"/>
+                <w:sz w:val="20"/>
+                <w:szCs w:val="16"/>
+              </w:rPr>
+            </w:pPr>
+          </w:p>
+          <w:p>
+            <w:pPr>
+              <w:jc w:val="center"/>
+              <w:rPr>
+                <w:rFonts w:eastAsia="Noto Sans Symbols"/>
+                <w:sz w:val="20"/>
+                <w:szCs w:val="16"/>
+              </w:rPr>
+            </w:pPr>
+          </w:p>
+          <w:p>
+            <w:pPr>
+              <w:jc w:val="center"/>
+              <w:rPr>
+                <w:rFonts w:eastAsia="Noto Sans Symbols"/>
+                <w:sz w:val="20"/>
+                <w:szCs w:val="16"/>
+              </w:rPr>
+            </w:pPr>
+          </w:p>
+          <w:p>
+            <w:pPr>
+              <w:jc w:val="center"/>
+              <w:rPr>
+                <w:rFonts w:eastAsia="Noto Sans Symbols"/>
+                <w:sz w:val="20"/>
+                <w:szCs w:val="16"/>
+              </w:rPr>
+            </w:pPr>
+          </w:p>
+          <w:p>
+            <w:pPr>
+              <w:jc w:val="center"/>
+              <w:rPr>
+                <w:rFonts w:eastAsia="Noto Sans Symbols"/>
+                <w:sz w:val="20"/>
+                <w:szCs w:val="16"/>
+              </w:rPr>
+            </w:pPr>
+          </w:p>
+          <w:p>
+            <w:pPr>
+              <w:jc w:val="center"/>
+              <w:rPr>
+                <w:rFonts w:eastAsia="Noto Sans Symbols"/>
+                <w:sz w:val="20"/>
+                <w:szCs w:val="16"/>
+              </w:rPr>
+            </w:pPr>
+          </w:p>
+          <w:p>
+            <w:pPr>
+              <w:jc w:val="center"/>
+              <w:rPr>
+                <w:rFonts w:eastAsia="Noto Sans Symbols"/>
+                <w:sz w:val="20"/>
+                <w:szCs w:val="16"/>
+              </w:rPr>
+            </w:pPr>
+          </w:p>
+          <w:p>
+            <w:pPr>
+              <w:jc w:val="center"/>
+              <w:rPr>
+                <w:rFonts w:eastAsia="Noto Sans Symbols"/>
+                <w:sz w:val="20"/>
+                <w:szCs w:val="16"/>
+              </w:rPr>
+            </w:pPr>
+          </w:p>
+          <w:p>
+            <w:pPr>
+              <w:rPr>
+                <w:rFonts w:eastAsia="Noto Sans Symbols"/>
+                <w:sz w:val="20"/>
+                <w:szCs w:val="16"/>
+              </w:rPr>
+            </w:pPr>
+          </w:p>
+          <w:p>
+            <w:pPr>
+              <w:rPr>
+                <w:rFonts w:eastAsia="Noto Sans Symbols"/>
+                <w:sz w:val="20"/>
+                <w:szCs w:val="16"/>
+              </w:rPr>
+            </w:pPr>
+          </w:p>
+          <w:p>
+            <w:pPr>
+              <w:rPr>
+                <w:rFonts w:eastAsia="Noto Sans Symbols"/>
+                <w:sz w:val="20"/>
+                <w:szCs w:val="16"/>
+              </w:rPr>
+            </w:pPr>
+          </w:p>
+          <w:p>
+            <w:pPr>
+              <w:rPr>
+                <w:rFonts w:eastAsia="Noto Sans Symbols"/>
+                <w:sz w:val="20"/>
+                <w:szCs w:val="16"/>
+              </w:rPr>
+            </w:pPr>
+          </w:p>
+          <w:p>
+            <w:pPr>
+              <w:rPr>
+                <w:rFonts w:eastAsia="Noto Sans Symbols"/>
+                <w:sz w:val="20"/>
+                <w:szCs w:val="16"/>
+              </w:rPr>
+            </w:pPr>
+          </w:p>
+          <w:p>
+            <w:pPr>
               <w:pStyle w:val="PargrafodaLista"/>
               <w:numPr>
                 <w:ilvl w:val="0"/>
@@ -17464,6 +19330,7 @@
                 <w:sz w:val="20"/>
                 <w:szCs w:val="16"/>
               </w:rPr>
+              <w:lastRenderedPageBreak/>
               <w:t>Exportação para PDF</w:t>
             </w:r>
           </w:p>
@@ -17485,10 +19352,10 @@
                 <w:szCs w:val="16"/>
               </w:rPr>
               <w:drawing>
-                <wp:inline distT="0" distB="0" distL="0" distR="0" wp14:anchorId="7DB3FA1B" wp14:editId="0E6C62A0">
-                  <wp:extent cx="5331600" cy="2376000"/>
-                  <wp:effectExtent l="0" t="0" r="2540" b="5715"/>
-                  <wp:docPr id="70" name="Imagem 70"/>
+                <wp:inline distT="0" distB="0" distL="0" distR="0" wp14:anchorId="66251F15" wp14:editId="1079B199">
+                  <wp:extent cx="5382000" cy="3344400"/>
+                  <wp:effectExtent l="0" t="0" r="0" b="8890"/>
+                  <wp:docPr id="55" name="Imagem 55"/>
                   <wp:cNvGraphicFramePr>
                     <a:graphicFrameLocks xmlns:a="http://schemas.openxmlformats.org/drawingml/2006/main" noChangeAspect="1"/>
                   </wp:cNvGraphicFramePr>
@@ -17496,33 +19363,23 @@
                     <a:graphicData uri="http://schemas.openxmlformats.org/drawingml/2006/picture">
                       <pic:pic xmlns:pic="http://schemas.openxmlformats.org/drawingml/2006/picture">
                         <pic:nvPicPr>
-                          <pic:cNvPr id="0" name="Picture 2"/>
-                          <pic:cNvPicPr>
-                            <a:picLocks noChangeAspect="1" noChangeArrowheads="1"/>
-                          </pic:cNvPicPr>
+                          <pic:cNvPr id="1" name=""/>
+                          <pic:cNvPicPr/>
                         </pic:nvPicPr>
                         <pic:blipFill>
-                          <a:blip r:embed="rId71">
-                            <a:extLst>
-                              <a:ext uri="{28A0092B-C50C-407E-A947-70E740481C1C}">
-                                <a14:useLocalDpi xmlns:a14="http://schemas.microsoft.com/office/drawing/2010/main" val="0"/>
-                              </a:ext>
-                            </a:extLst>
-                          </a:blip>
-                          <a:srcRect/>
+                          <a:blip r:embed="rId74"/>
                           <a:stretch>
                             <a:fillRect/>
                           </a:stretch>
                         </pic:blipFill>
-                        <pic:spPr bwMode="auto">
+                        <pic:spPr>
                           <a:xfrm>
                             <a:off x="0" y="0"/>
-                            <a:ext cx="5331600" cy="2376000"/>
+                            <a:ext cx="5382000" cy="3344400"/>
                           </a:xfrm>
                           <a:prstGeom prst="rect">
                             <a:avLst/>
                           </a:prstGeom>
-                          <a:noFill/>
                         </pic:spPr>
                       </pic:pic>
                     </a:graphicData>
@@ -17545,20 +19402,42 @@
     </w:tbl>
     <w:p>
       <w:pPr>
-        <w:pStyle w:val="Ttulo1"/>
-        <w:tabs>
-          <w:tab w:val="left" w:pos="2738"/>
-        </w:tabs>
+        <w:spacing w:after="240" w:line="259" w:lineRule="auto"/>
+        <w:rPr>
+          <w:b/>
+          <w:caps/>
+          <w:color w:val="2E75B5"/>
+          <w:sz w:val="32"/>
+          <w:szCs w:val="32"/>
+        </w:rPr>
       </w:pPr>
     </w:p>
     <w:p>
       <w:pPr>
-        <w:pStyle w:val="Ttulo1"/>
+        <w:spacing w:after="240" w:line="259" w:lineRule="auto"/>
+        <w:rPr>
+          <w:b/>
+          <w:caps/>
+          <w:color w:val="2E75B5"/>
+          <w:sz w:val="32"/>
+          <w:szCs w:val="32"/>
+        </w:rPr>
       </w:pPr>
       <w:r>
+        <w:rPr>
+          <w:b/>
+          <w:caps/>
+          <w:color w:val="2E75B5"/>
+          <w:sz w:val="32"/>
+          <w:szCs w:val="32"/>
+        </w:rPr>
         <w:br w:type="page"/>
       </w:r>
-      <w:bookmarkStart w:id="13" w:name="_Toc209377801"/>
+    </w:p>
+    <w:p>
+      <w:pPr>
+        <w:pStyle w:val="Ttulo1"/>
+      </w:pPr>
       <w:r>
         <w:lastRenderedPageBreak/>
         <w:t>3. PROJETO DE SOFTWARE</w:t>
@@ -17641,7 +19520,7 @@
                     <pic:cNvPicPr preferRelativeResize="0"/>
                   </pic:nvPicPr>
                   <pic:blipFill>
-                    <a:blip r:embed="rId72"/>
+                    <a:blip r:embed="rId75"/>
                     <a:srcRect/>
                     <a:stretch>
                       <a:fillRect/>
@@ -17719,7 +19598,7 @@
                     <pic:cNvPicPr preferRelativeResize="0"/>
                   </pic:nvPicPr>
                   <pic:blipFill>
-                    <a:blip r:embed="rId73"/>
+                    <a:blip r:embed="rId76"/>
                     <a:srcRect/>
                     <a:stretch>
                       <a:fillRect/>
@@ -17966,7 +19845,7 @@
                     <pic:cNvPicPr preferRelativeResize="0"/>
                   </pic:nvPicPr>
                   <pic:blipFill>
-                    <a:blip r:embed="rId74"/>
+                    <a:blip r:embed="rId77"/>
                     <a:srcRect/>
                     <a:stretch>
                       <a:fillRect/>
@@ -17991,7 +19870,7 @@
     </w:p>
     <w:p/>
     <w:sectPr>
-      <w:footerReference w:type="first" r:id="rId75"/>
+      <w:footerReference w:type="first" r:id="rId78"/>
       <w:pgSz w:w="11906" w:h="16838"/>
       <w:pgMar w:top="1418" w:right="851" w:bottom="1418" w:left="1418" w:header="709" w:footer="709" w:gutter="0"/>
       <w:pgNumType w:start="1"/>
@@ -18531,7 +20410,7 @@
   <w:abstractNum w:abstractNumId="5" w15:restartNumberingAfterBreak="0">
     <w:nsid w:val="1B9428DF"/>
     <w:multiLevelType w:val="hybridMultilevel"/>
-    <w:tmpl w:val="6B563C44"/>
+    <w:tmpl w:val="6ADE3F78"/>
     <w:lvl w:ilvl="0" w:tplc="04160003">
       <w:start w:val="1"/>
       <w:numFmt w:val="bullet"/>
@@ -19498,6 +21377,119 @@
     </w:lvl>
   </w:abstractNum>
   <w:abstractNum w:abstractNumId="14" w15:restartNumberingAfterBreak="0">
+    <w:nsid w:val="3AD54295"/>
+    <w:multiLevelType w:val="hybridMultilevel"/>
+    <w:tmpl w:val="FCC01CF8"/>
+    <w:lvl w:ilvl="0" w:tplc="04160003">
+      <w:start w:val="1"/>
+      <w:numFmt w:val="bullet"/>
+      <w:lvlText w:val="o"/>
+      <w:lvlJc w:val="left"/>
+      <w:pPr>
+        <w:ind w:left="1440" w:hanging="360"/>
+      </w:pPr>
+      <w:rPr>
+        <w:rFonts w:ascii="Courier New" w:hAnsi="Courier New" w:cs="Courier New" w:hint="default"/>
+      </w:rPr>
+    </w:lvl>
+    <w:lvl w:ilvl="1" w:tplc="04160003" w:tentative="1">
+      <w:start w:val="1"/>
+      <w:numFmt w:val="bullet"/>
+      <w:lvlText w:val="o"/>
+      <w:lvlJc w:val="left"/>
+      <w:pPr>
+        <w:ind w:left="2160" w:hanging="360"/>
+      </w:pPr>
+      <w:rPr>
+        <w:rFonts w:ascii="Courier New" w:hAnsi="Courier New" w:cs="Courier New" w:hint="default"/>
+      </w:rPr>
+    </w:lvl>
+    <w:lvl w:ilvl="2" w:tplc="04160005" w:tentative="1">
+      <w:start w:val="1"/>
+      <w:numFmt w:val="bullet"/>
+      <w:lvlText w:val=""/>
+      <w:lvlJc w:val="left"/>
+      <w:pPr>
+        <w:ind w:left="2880" w:hanging="360"/>
+      </w:pPr>
+      <w:rPr>
+        <w:rFonts w:ascii="Wingdings" w:hAnsi="Wingdings" w:hint="default"/>
+      </w:rPr>
+    </w:lvl>
+    <w:lvl w:ilvl="3" w:tplc="04160001" w:tentative="1">
+      <w:start w:val="1"/>
+      <w:numFmt w:val="bullet"/>
+      <w:lvlText w:val=""/>
+      <w:lvlJc w:val="left"/>
+      <w:pPr>
+        <w:ind w:left="3600" w:hanging="360"/>
+      </w:pPr>
+      <w:rPr>
+        <w:rFonts w:ascii="Symbol" w:hAnsi="Symbol" w:hint="default"/>
+      </w:rPr>
+    </w:lvl>
+    <w:lvl w:ilvl="4" w:tplc="04160003" w:tentative="1">
+      <w:start w:val="1"/>
+      <w:numFmt w:val="bullet"/>
+      <w:lvlText w:val="o"/>
+      <w:lvlJc w:val="left"/>
+      <w:pPr>
+        <w:ind w:left="4320" w:hanging="360"/>
+      </w:pPr>
+      <w:rPr>
+        <w:rFonts w:ascii="Courier New" w:hAnsi="Courier New" w:cs="Courier New" w:hint="default"/>
+      </w:rPr>
+    </w:lvl>
+    <w:lvl w:ilvl="5" w:tplc="04160005" w:tentative="1">
+      <w:start w:val="1"/>
+      <w:numFmt w:val="bullet"/>
+      <w:lvlText w:val=""/>
+      <w:lvlJc w:val="left"/>
+      <w:pPr>
+        <w:ind w:left="5040" w:hanging="360"/>
+      </w:pPr>
+      <w:rPr>
+        <w:rFonts w:ascii="Wingdings" w:hAnsi="Wingdings" w:hint="default"/>
+      </w:rPr>
+    </w:lvl>
+    <w:lvl w:ilvl="6" w:tplc="04160001" w:tentative="1">
+      <w:start w:val="1"/>
+      <w:numFmt w:val="bullet"/>
+      <w:lvlText w:val=""/>
+      <w:lvlJc w:val="left"/>
+      <w:pPr>
+        <w:ind w:left="5760" w:hanging="360"/>
+      </w:pPr>
+      <w:rPr>
+        <w:rFonts w:ascii="Symbol" w:hAnsi="Symbol" w:hint="default"/>
+      </w:rPr>
+    </w:lvl>
+    <w:lvl w:ilvl="7" w:tplc="04160003" w:tentative="1">
+      <w:start w:val="1"/>
+      <w:numFmt w:val="bullet"/>
+      <w:lvlText w:val="o"/>
+      <w:lvlJc w:val="left"/>
+      <w:pPr>
+        <w:ind w:left="6480" w:hanging="360"/>
+      </w:pPr>
+      <w:rPr>
+        <w:rFonts w:ascii="Courier New" w:hAnsi="Courier New" w:cs="Courier New" w:hint="default"/>
+      </w:rPr>
+    </w:lvl>
+    <w:lvl w:ilvl="8" w:tplc="04160005" w:tentative="1">
+      <w:start w:val="1"/>
+      <w:numFmt w:val="bullet"/>
+      <w:lvlText w:val=""/>
+      <w:lvlJc w:val="left"/>
+      <w:pPr>
+        <w:ind w:left="7200" w:hanging="360"/>
+      </w:pPr>
+      <w:rPr>
+        <w:rFonts w:ascii="Wingdings" w:hAnsi="Wingdings" w:hint="default"/>
+      </w:rPr>
+    </w:lvl>
+  </w:abstractNum>
+  <w:abstractNum w:abstractNumId="15" w15:restartNumberingAfterBreak="0">
     <w:nsid w:val="40083289"/>
     <w:multiLevelType w:val="hybridMultilevel"/>
     <w:tmpl w:val="E30AB254"/>
@@ -19610,7 +21602,7 @@
       </w:rPr>
     </w:lvl>
   </w:abstractNum>
-  <w:abstractNum w:abstractNumId="15" w15:restartNumberingAfterBreak="0">
+  <w:abstractNum w:abstractNumId="16" w15:restartNumberingAfterBreak="0">
     <w:nsid w:val="46B666FB"/>
     <w:multiLevelType w:val="multilevel"/>
     <w:tmpl w:val="F27AE70C"/>
@@ -19723,7 +21715,7 @@
       </w:rPr>
     </w:lvl>
   </w:abstractNum>
-  <w:abstractNum w:abstractNumId="16" w15:restartNumberingAfterBreak="0">
+  <w:abstractNum w:abstractNumId="17" w15:restartNumberingAfterBreak="0">
     <w:nsid w:val="481C1346"/>
     <w:multiLevelType w:val="hybridMultilevel"/>
     <w:tmpl w:val="67CC8AE4"/>
@@ -19812,7 +21804,7 @@
       </w:pPr>
     </w:lvl>
   </w:abstractNum>
-  <w:abstractNum w:abstractNumId="17" w15:restartNumberingAfterBreak="0">
+  <w:abstractNum w:abstractNumId="18" w15:restartNumberingAfterBreak="0">
     <w:nsid w:val="51A4545A"/>
     <w:multiLevelType w:val="hybridMultilevel"/>
     <w:tmpl w:val="A050AF5C"/>
@@ -19925,7 +21917,7 @@
       </w:rPr>
     </w:lvl>
   </w:abstractNum>
-  <w:abstractNum w:abstractNumId="18" w15:restartNumberingAfterBreak="0">
+  <w:abstractNum w:abstractNumId="19" w15:restartNumberingAfterBreak="0">
     <w:nsid w:val="5C3E105D"/>
     <w:multiLevelType w:val="multilevel"/>
     <w:tmpl w:val="0402F8FC"/>
@@ -20041,7 +22033,7 @@
       </w:rPr>
     </w:lvl>
   </w:abstractNum>
-  <w:abstractNum w:abstractNumId="19" w15:restartNumberingAfterBreak="0">
+  <w:abstractNum w:abstractNumId="20" w15:restartNumberingAfterBreak="0">
     <w:nsid w:val="5CB42BDA"/>
     <w:multiLevelType w:val="hybridMultilevel"/>
     <w:tmpl w:val="04A2F63E"/>
@@ -20154,7 +22146,7 @@
       </w:rPr>
     </w:lvl>
   </w:abstractNum>
-  <w:abstractNum w:abstractNumId="20" w15:restartNumberingAfterBreak="0">
+  <w:abstractNum w:abstractNumId="21" w15:restartNumberingAfterBreak="0">
     <w:nsid w:val="5E0375AD"/>
     <w:multiLevelType w:val="hybridMultilevel"/>
     <w:tmpl w:val="67CC8AE4"/>
@@ -20243,7 +22235,7 @@
       </w:pPr>
     </w:lvl>
   </w:abstractNum>
-  <w:abstractNum w:abstractNumId="21" w15:restartNumberingAfterBreak="0">
+  <w:abstractNum w:abstractNumId="22" w15:restartNumberingAfterBreak="0">
     <w:nsid w:val="61582B86"/>
     <w:multiLevelType w:val="hybridMultilevel"/>
     <w:tmpl w:val="ECF8AC3E"/>
@@ -20356,7 +22348,7 @@
       </w:rPr>
     </w:lvl>
   </w:abstractNum>
-  <w:abstractNum w:abstractNumId="22" w15:restartNumberingAfterBreak="0">
+  <w:abstractNum w:abstractNumId="23" w15:restartNumberingAfterBreak="0">
     <w:nsid w:val="64DE5D5D"/>
     <w:multiLevelType w:val="hybridMultilevel"/>
     <w:tmpl w:val="E0384724"/>
@@ -20469,7 +22461,7 @@
       </w:rPr>
     </w:lvl>
   </w:abstractNum>
-  <w:abstractNum w:abstractNumId="23" w15:restartNumberingAfterBreak="0">
+  <w:abstractNum w:abstractNumId="24" w15:restartNumberingAfterBreak="0">
     <w:nsid w:val="74F07A27"/>
     <w:multiLevelType w:val="hybridMultilevel"/>
     <w:tmpl w:val="1D8245D8"/>
@@ -20582,7 +22574,7 @@
       </w:rPr>
     </w:lvl>
   </w:abstractNum>
-  <w:abstractNum w:abstractNumId="24" w15:restartNumberingAfterBreak="0">
+  <w:abstractNum w:abstractNumId="25" w15:restartNumberingAfterBreak="0">
     <w:nsid w:val="7DB43C88"/>
     <w:multiLevelType w:val="hybridMultilevel"/>
     <w:tmpl w:val="67CC8AE4"/>
@@ -20672,7 +22664,7 @@
     </w:lvl>
   </w:abstractNum>
   <w:num w:numId="1">
-    <w:abstractNumId w:val="18"/>
+    <w:abstractNumId w:val="19"/>
   </w:num>
   <w:num w:numId="2">
     <w:abstractNumId w:val="6"/>
@@ -20681,22 +22673,22 @@
     <w:abstractNumId w:val="10"/>
   </w:num>
   <w:num w:numId="4">
-    <w:abstractNumId w:val="15"/>
+    <w:abstractNumId w:val="16"/>
   </w:num>
   <w:num w:numId="5">
     <w:abstractNumId w:val="7"/>
   </w:num>
   <w:num w:numId="6">
-    <w:abstractNumId w:val="14"/>
+    <w:abstractNumId w:val="15"/>
   </w:num>
   <w:num w:numId="7">
     <w:abstractNumId w:val="13"/>
   </w:num>
   <w:num w:numId="8">
-    <w:abstractNumId w:val="20"/>
+    <w:abstractNumId w:val="21"/>
   </w:num>
   <w:num w:numId="9">
-    <w:abstractNumId w:val="16"/>
+    <w:abstractNumId w:val="17"/>
   </w:num>
   <w:num w:numId="10">
     <w:abstractNumId w:val="12"/>
@@ -20708,7 +22700,7 @@
     <w:abstractNumId w:val="3"/>
   </w:num>
   <w:num w:numId="13">
-    <w:abstractNumId w:val="17"/>
+    <w:abstractNumId w:val="18"/>
   </w:num>
   <w:num w:numId="14">
     <w:abstractNumId w:val="0"/>
@@ -20717,25 +22709,25 @@
     <w:abstractNumId w:val="1"/>
   </w:num>
   <w:num w:numId="16">
-    <w:abstractNumId w:val="22"/>
+    <w:abstractNumId w:val="23"/>
   </w:num>
   <w:num w:numId="17">
-    <w:abstractNumId w:val="23"/>
+    <w:abstractNumId w:val="24"/>
   </w:num>
   <w:num w:numId="18">
     <w:abstractNumId w:val="4"/>
   </w:num>
   <w:num w:numId="19">
-    <w:abstractNumId w:val="24"/>
+    <w:abstractNumId w:val="25"/>
   </w:num>
   <w:num w:numId="20">
     <w:abstractNumId w:val="11"/>
   </w:num>
   <w:num w:numId="21">
-    <w:abstractNumId w:val="19"/>
+    <w:abstractNumId w:val="20"/>
   </w:num>
   <w:num w:numId="22">
-    <w:abstractNumId w:val="21"/>
+    <w:abstractNumId w:val="22"/>
   </w:num>
   <w:num w:numId="23">
     <w:abstractNumId w:val="5"/>
@@ -20745,6 +22737,9 @@
   </w:num>
   <w:num w:numId="25">
     <w:abstractNumId w:val="2"/>
+  </w:num>
+  <w:num w:numId="26">
+    <w:abstractNumId w:val="14"/>
   </w:num>
 </w:numbering>
 </file>

</xml_diff>

<commit_message>
Data de admissão padrão e validação
Adicione a função auxiliar `getTodayDateString` e use-a para definir o valor padrão de `dataAdmissao` para novos funcionários e ao redefinir o formulário. Ajuste a validação para tratar uma data de admissão vazia como a data atual (mas ainda impeça datas futuras), assegure que a carga útil salva inclua a data padrão caso ela seja omitida e desabilite o campo de data ao criar um novo funcionário, atualizando o rótulo para indicar que ele é preenchido automaticamente na criação. Faça uma pequena limpeza no formulário/validação relacionada ao tratamento da data de admissão.
</commit_message>
<xml_diff>
--- a/Documentação/ERS.docx
+++ b/Documentação/ERS.docx
@@ -1,6 +1,6 @@
 
 <file path=word/document.xml><?xml version="1.0" encoding="utf-8"?>
-<w:document xmlns:wpc="http://schemas.microsoft.com/office/word/2010/wordprocessingCanvas" xmlns:cx="http://schemas.microsoft.com/office/drawing/2014/chartex" xmlns:cx1="http://schemas.microsoft.com/office/drawing/2015/9/8/chartex" xmlns:cx2="http://schemas.microsoft.com/office/drawing/2015/10/21/chartex" xmlns:cx3="http://schemas.microsoft.com/office/drawing/2016/5/9/chartex" xmlns:cx4="http://schemas.microsoft.com/office/drawing/2016/5/10/chartex" xmlns:cx5="http://schemas.microsoft.com/office/drawing/2016/5/11/chartex" xmlns:cx6="http://schemas.microsoft.com/office/drawing/2016/5/12/chartex" xmlns:cx7="http://schemas.microsoft.com/office/drawing/2016/5/13/chartex" xmlns:cx8="http://schemas.microsoft.com/office/drawing/2016/5/14/chartex" xmlns:mc="http://schemas.openxmlformats.org/markup-compatibility/2006" xmlns:aink="http://schemas.microsoft.com/office/drawing/2016/ink" xmlns:am3d="http://schemas.microsoft.com/office/drawing/2017/model3d" xmlns:o="urn:schemas-microsoft-com:office:office" xmlns:r="http://schemas.openxmlformats.org/officeDocument/2006/relationships" xmlns:m="http://schemas.openxmlformats.org/officeDocument/2006/math" xmlns:v="urn:schemas-microsoft-com:vml" xmlns:wp14="http://schemas.microsoft.com/office/word/2010/wordprocessingDrawing" xmlns:wp="http://schemas.openxmlformats.org/drawingml/2006/wordprocessingDrawing" xmlns:w10="urn:schemas-microsoft-com:office:word" xmlns:w="http://schemas.openxmlformats.org/wordprocessingml/2006/main" xmlns:w14="http://schemas.microsoft.com/office/word/2010/wordml" xmlns:w15="http://schemas.microsoft.com/office/word/2012/wordml" xmlns:w16cex="http://schemas.microsoft.com/office/word/2018/wordml/cex" xmlns:w16cid="http://schemas.microsoft.com/office/word/2016/wordml/cid" xmlns:w16="http://schemas.microsoft.com/office/word/2018/wordml" xmlns:w16sdtdh="http://schemas.microsoft.com/office/word/2020/wordml/sdtdatahash" xmlns:w16se="http://schemas.microsoft.com/office/word/2015/wordml/symex" xmlns:wpg="http://schemas.microsoft.com/office/word/2010/wordprocessingGroup" xmlns:wpi="http://schemas.microsoft.com/office/word/2010/wordprocessingInk" xmlns:wne="http://schemas.microsoft.com/office/word/2006/wordml" xmlns:wps="http://schemas.microsoft.com/office/word/2010/wordprocessingShape" mc:Ignorable="w14 w15 w16se w16cid w16 w16cex w16sdtdh wp14">
+<w:document xmlns:wpc="http://schemas.microsoft.com/office/word/2010/wordprocessingCanvas" xmlns:cx="http://schemas.microsoft.com/office/drawing/2014/chartex" xmlns:cx1="http://schemas.microsoft.com/office/drawing/2015/9/8/chartex" xmlns:mc="http://schemas.openxmlformats.org/markup-compatibility/2006" xmlns:o="urn:schemas-microsoft-com:office:office" xmlns:r="http://schemas.openxmlformats.org/officeDocument/2006/relationships" xmlns:m="http://schemas.openxmlformats.org/officeDocument/2006/math" xmlns:v="urn:schemas-microsoft-com:vml" xmlns:wp14="http://schemas.microsoft.com/office/word/2010/wordprocessingDrawing" xmlns:wp="http://schemas.openxmlformats.org/drawingml/2006/wordprocessingDrawing" xmlns:w10="urn:schemas-microsoft-com:office:word" xmlns:w="http://schemas.openxmlformats.org/wordprocessingml/2006/main" xmlns:w14="http://schemas.microsoft.com/office/word/2010/wordml" xmlns:w15="http://schemas.microsoft.com/office/word/2012/wordml" xmlns:w16se="http://schemas.microsoft.com/office/word/2015/wordml/symex" xmlns:wpg="http://schemas.microsoft.com/office/word/2010/wordprocessingGroup" xmlns:wpi="http://schemas.microsoft.com/office/word/2010/wordprocessingInk" xmlns:wne="http://schemas.microsoft.com/office/word/2006/wordml" xmlns:wps="http://schemas.microsoft.com/office/word/2010/wordprocessingShape" mc:Ignorable="w14 w15 w16se wp14">
   <w:body>
     <w:tbl>
       <w:tblPr>
@@ -20,6 +20,8 @@
             <w:tcW w:w="5046" w:type="dxa"/>
           </w:tcPr>
           <w:p>
+            <w:bookmarkStart w:id="0" w:name="_GoBack"/>
+            <w:bookmarkEnd w:id="0"/>
             <w:r>
               <w:rPr>
                 <w:noProof/>
@@ -174,13 +176,45 @@
     <w:p>
       <w:pPr>
         <w:jc w:val="center"/>
-      </w:pPr>
+        <w:rPr>
+          <w:lang w:val="en-US"/>
+        </w:rPr>
+      </w:pPr>
+      <w:proofErr w:type="gramStart"/>
       <w:r>
         <w:rPr>
           <w:sz w:val="32"/>
           <w:szCs w:val="28"/>
+          <w:lang w:val="en-US"/>
         </w:rPr>
-        <w:t>2º Semestre/2025</w:t>
+        <w:t>2</w:t>
+      </w:r>
+      <w:proofErr w:type="gramEnd"/>
+      <w:r>
+        <w:rPr>
+          <w:sz w:val="32"/>
+          <w:szCs w:val="28"/>
+          <w:lang w:val="en-US"/>
+        </w:rPr>
+        <w:t xml:space="preserve">º </w:t>
+      </w:r>
+      <w:proofErr w:type="spellStart"/>
+      <w:r>
+        <w:rPr>
+          <w:sz w:val="32"/>
+          <w:szCs w:val="28"/>
+          <w:lang w:val="en-US"/>
+        </w:rPr>
+        <w:t>Semestre</w:t>
+      </w:r>
+      <w:proofErr w:type="spellEnd"/>
+      <w:r>
+        <w:rPr>
+          <w:sz w:val="32"/>
+          <w:szCs w:val="28"/>
+          <w:lang w:val="en-US"/>
+        </w:rPr>
+        <w:t>/2025</w:t>
       </w:r>
     </w:p>
     <w:p>
@@ -189,12 +223,14 @@
         <w:rPr>
           <w:sz w:val="28"/>
           <w:szCs w:val="24"/>
+          <w:lang w:val="en-US"/>
         </w:rPr>
       </w:pPr>
       <w:r>
         <w:rPr>
           <w:sz w:val="28"/>
           <w:szCs w:val="24"/>
+          <w:lang w:val="en-US"/>
         </w:rPr>
         <w:t>Always System Manager</w:t>
       </w:r>
@@ -205,24 +241,17 @@
         <w:rPr>
           <w:sz w:val="28"/>
           <w:szCs w:val="24"/>
+          <w:lang w:val="en-US"/>
         </w:rPr>
       </w:pPr>
       <w:r>
         <w:rPr>
           <w:sz w:val="28"/>
           <w:szCs w:val="24"/>
+          <w:lang w:val="en-US"/>
         </w:rPr>
-        <w:t xml:space="preserve">ASM </w:t>
+        <w:t>ASM Tasks</w:t>
       </w:r>
-      <w:proofErr w:type="spellStart"/>
-      <w:r>
-        <w:rPr>
-          <w:sz w:val="28"/>
-          <w:szCs w:val="24"/>
-        </w:rPr>
-        <w:t>Tasks</w:t>
-      </w:r>
-      <w:proofErr w:type="spellEnd"/>
     </w:p>
     <w:p>
       <w:pPr>
@@ -230,6 +259,7 @@
         <w:rPr>
           <w:sz w:val="28"/>
           <w:szCs w:val="24"/>
+          <w:lang w:val="en-US"/>
         </w:rPr>
       </w:pPr>
     </w:p>
@@ -239,6 +269,7 @@
         <w:rPr>
           <w:sz w:val="28"/>
           <w:szCs w:val="24"/>
+          <w:lang w:val="en-US"/>
         </w:rPr>
       </w:pPr>
     </w:p>
@@ -248,6 +279,7 @@
         <w:rPr>
           <w:sz w:val="28"/>
           <w:szCs w:val="24"/>
+          <w:lang w:val="en-US"/>
         </w:rPr>
       </w:pPr>
     </w:p>
@@ -1117,7 +1149,7 @@
                 <w:noProof/>
                 <w:webHidden/>
               </w:rPr>
-              <w:t>6</w:t>
+              <w:t>5</w:t>
             </w:r>
             <w:r>
               <w:rPr>
@@ -1188,7 +1220,7 @@
                 <w:noProof/>
                 <w:webHidden/>
               </w:rPr>
-              <w:t>6</w:t>
+              <w:t>5</w:t>
             </w:r>
             <w:r>
               <w:rPr>
@@ -1259,7 +1291,7 @@
                 <w:noProof/>
                 <w:webHidden/>
               </w:rPr>
-              <w:t>7</w:t>
+              <w:t>6</w:t>
             </w:r>
             <w:r>
               <w:rPr>
@@ -1401,7 +1433,7 @@
                 <w:noProof/>
                 <w:webHidden/>
               </w:rPr>
-              <w:t>10</w:t>
+              <w:t>43</w:t>
             </w:r>
             <w:r>
               <w:rPr>
@@ -1472,7 +1504,7 @@
                 <w:noProof/>
                 <w:webHidden/>
               </w:rPr>
-              <w:t>10</w:t>
+              <w:t>46</w:t>
             </w:r>
             <w:r>
               <w:rPr>
@@ -1543,7 +1575,7 @@
                 <w:noProof/>
                 <w:webHidden/>
               </w:rPr>
-              <w:t>10</w:t>
+              <w:t>46</w:t>
             </w:r>
             <w:r>
               <w:rPr>
@@ -1614,7 +1646,7 @@
                 <w:noProof/>
                 <w:webHidden/>
               </w:rPr>
-              <w:t>12</w:t>
+              <w:t>48</w:t>
             </w:r>
             <w:r>
               <w:rPr>
@@ -1685,7 +1717,7 @@
                 <w:noProof/>
                 <w:webHidden/>
               </w:rPr>
-              <w:t>13</w:t>
+              <w:t>49</w:t>
             </w:r>
             <w:r>
               <w:rPr>
@@ -1722,22 +1754,22 @@
       <w:pPr>
         <w:pStyle w:val="Ttulo1"/>
       </w:pPr>
-      <w:bookmarkStart w:id="0" w:name="_Toc209377788"/>
+      <w:bookmarkStart w:id="1" w:name="_Toc209377788"/>
       <w:r>
         <w:lastRenderedPageBreak/>
         <w:t>1. INTRODUÇÃO</w:t>
       </w:r>
-      <w:bookmarkEnd w:id="0"/>
+      <w:bookmarkEnd w:id="1"/>
     </w:p>
     <w:p>
       <w:pPr>
         <w:pStyle w:val="Ttulo2"/>
       </w:pPr>
-      <w:bookmarkStart w:id="1" w:name="_Toc209377789"/>
+      <w:bookmarkStart w:id="2" w:name="_Toc209377789"/>
       <w:r>
         <w:t>1.1 Objetivo</w:t>
       </w:r>
-      <w:bookmarkEnd w:id="1"/>
+      <w:bookmarkEnd w:id="2"/>
     </w:p>
     <w:p>
       <w:r>
@@ -1762,11 +1794,11 @@
       <w:pPr>
         <w:pStyle w:val="Ttulo2"/>
       </w:pPr>
-      <w:bookmarkStart w:id="2" w:name="_Toc209377790"/>
+      <w:bookmarkStart w:id="3" w:name="_Toc209377790"/>
       <w:r>
         <w:t>1.2 Escopo</w:t>
       </w:r>
-      <w:bookmarkEnd w:id="2"/>
+      <w:bookmarkEnd w:id="3"/>
     </w:p>
     <w:p>
       <w:r>
@@ -1876,12 +1908,12 @@
       <w:pPr>
         <w:pStyle w:val="Ttulo2"/>
       </w:pPr>
-      <w:bookmarkStart w:id="3" w:name="_Toc209377791"/>
+      <w:bookmarkStart w:id="4" w:name="_Toc209377791"/>
       <w:r>
         <w:lastRenderedPageBreak/>
         <w:t>1.3 Definições, Siglas e Abreviações</w:t>
       </w:r>
-      <w:bookmarkEnd w:id="3"/>
+      <w:bookmarkEnd w:id="4"/>
     </w:p>
     <w:p>
       <w:pPr>
@@ -1977,11 +2009,11 @@
       <w:pPr>
         <w:pStyle w:val="Ttulo2"/>
       </w:pPr>
-      <w:bookmarkStart w:id="4" w:name="_Toc209377792"/>
+      <w:bookmarkStart w:id="5" w:name="_Toc209377792"/>
       <w:r>
         <w:t>1.4 Referências</w:t>
       </w:r>
-      <w:bookmarkEnd w:id="4"/>
+      <w:bookmarkEnd w:id="5"/>
     </w:p>
     <w:tbl>
       <w:tblPr>
@@ -2294,21 +2326,21 @@
       <w:pPr>
         <w:pStyle w:val="Ttulo2"/>
       </w:pPr>
-      <w:bookmarkStart w:id="5" w:name="_Toc209377793"/>
+      <w:bookmarkStart w:id="6" w:name="_Toc209377793"/>
       <w:r>
         <w:t>1.5 Informações Adicionais</w:t>
       </w:r>
-      <w:bookmarkEnd w:id="5"/>
+      <w:bookmarkEnd w:id="6"/>
     </w:p>
     <w:p>
       <w:pPr>
         <w:pStyle w:val="Ttulo3"/>
       </w:pPr>
-      <w:bookmarkStart w:id="6" w:name="_Toc209377794"/>
+      <w:bookmarkStart w:id="7" w:name="_Toc209377794"/>
       <w:r>
         <w:t>1.5.1 Dados da Instituição</w:t>
       </w:r>
-      <w:bookmarkEnd w:id="6"/>
+      <w:bookmarkEnd w:id="7"/>
     </w:p>
     <w:p>
       <w:r>
@@ -2364,11 +2396,11 @@
       <w:pPr>
         <w:pStyle w:val="Ttulo3"/>
       </w:pPr>
-      <w:bookmarkStart w:id="7" w:name="_Toc209377795"/>
+      <w:bookmarkStart w:id="8" w:name="_Toc209377795"/>
       <w:r>
         <w:t>1.5.2 Dados da Empresa</w:t>
       </w:r>
-      <w:bookmarkEnd w:id="7"/>
+      <w:bookmarkEnd w:id="8"/>
     </w:p>
     <w:p>
       <w:r>
@@ -2512,11 +2544,11 @@
       <w:pPr>
         <w:pStyle w:val="Ttulo2"/>
       </w:pPr>
-      <w:bookmarkStart w:id="8" w:name="_Toc209377796"/>
+      <w:bookmarkStart w:id="9" w:name="_Toc209377796"/>
       <w:r>
         <w:t>1.6 Visão Geral</w:t>
       </w:r>
-      <w:bookmarkEnd w:id="8"/>
+      <w:bookmarkEnd w:id="9"/>
     </w:p>
     <w:p>
       <w:r>
@@ -2530,22 +2562,22 @@
       <w:pPr>
         <w:pStyle w:val="Ttulo1"/>
       </w:pPr>
-      <w:bookmarkStart w:id="9" w:name="_Toc209377797"/>
+      <w:bookmarkStart w:id="10" w:name="_Toc209377797"/>
       <w:r>
         <w:lastRenderedPageBreak/>
         <w:t>2. REQUISITOS DE SOFTWARE</w:t>
       </w:r>
-      <w:bookmarkEnd w:id="9"/>
+      <w:bookmarkEnd w:id="10"/>
     </w:p>
     <w:p>
       <w:pPr>
         <w:pStyle w:val="Ttulo2"/>
       </w:pPr>
-      <w:bookmarkStart w:id="10" w:name="_Toc209377798"/>
+      <w:bookmarkStart w:id="11" w:name="_Toc209377798"/>
       <w:r>
         <w:t>2.1 Lista de Funções/Estórias de Usuários</w:t>
       </w:r>
-      <w:bookmarkEnd w:id="10"/>
+      <w:bookmarkEnd w:id="11"/>
     </w:p>
     <w:tbl>
       <w:tblPr>
@@ -2884,12 +2916,21 @@
           </w:tcPr>
           <w:p>
             <w:pPr>
-              <w:rPr>
-                <w:rFonts w:eastAsia="Calibri"/>
-                <w:sz w:val="18"/>
-                <w:szCs w:val="18"/>
-              </w:rPr>
-            </w:pPr>
+              <w:jc w:val="center"/>
+              <w:rPr>
+                <w:rFonts w:eastAsia="Calibri"/>
+                <w:sz w:val="18"/>
+                <w:szCs w:val="18"/>
+              </w:rPr>
+            </w:pPr>
+            <w:r>
+              <w:rPr>
+                <w:rFonts w:eastAsia="Calibri"/>
+                <w:sz w:val="18"/>
+                <w:szCs w:val="18"/>
+              </w:rPr>
+              <w:t>Avaliado e Finalizado</w:t>
+            </w:r>
           </w:p>
         </w:tc>
       </w:tr>
@@ -3060,11 +3101,19 @@
           </w:tcPr>
           <w:p>
             <w:pPr>
-              <w:rPr>
-                <w:sz w:val="18"/>
-                <w:szCs w:val="18"/>
-              </w:rPr>
-            </w:pPr>
+              <w:jc w:val="center"/>
+              <w:rPr>
+                <w:sz w:val="18"/>
+                <w:szCs w:val="18"/>
+              </w:rPr>
+            </w:pPr>
+            <w:r>
+              <w:rPr>
+                <w:sz w:val="18"/>
+                <w:szCs w:val="18"/>
+              </w:rPr>
+              <w:t>Avaliado e Finalizado</w:t>
+            </w:r>
           </w:p>
         </w:tc>
       </w:tr>
@@ -3235,11 +3284,19 @@
           </w:tcPr>
           <w:p>
             <w:pPr>
-              <w:rPr>
-                <w:sz w:val="18"/>
-                <w:szCs w:val="18"/>
-              </w:rPr>
-            </w:pPr>
+              <w:jc w:val="center"/>
+              <w:rPr>
+                <w:sz w:val="18"/>
+                <w:szCs w:val="18"/>
+              </w:rPr>
+            </w:pPr>
+            <w:r>
+              <w:rPr>
+                <w:sz w:val="18"/>
+                <w:szCs w:val="18"/>
+              </w:rPr>
+              <w:t>Avaliado e Finalizado</w:t>
+            </w:r>
           </w:p>
         </w:tc>
       </w:tr>
@@ -3424,11 +3481,19 @@
           </w:tcPr>
           <w:p>
             <w:pPr>
-              <w:rPr>
-                <w:sz w:val="18"/>
-                <w:szCs w:val="18"/>
-              </w:rPr>
-            </w:pPr>
+              <w:jc w:val="center"/>
+              <w:rPr>
+                <w:sz w:val="18"/>
+                <w:szCs w:val="18"/>
+              </w:rPr>
+            </w:pPr>
+            <w:r>
+              <w:rPr>
+                <w:sz w:val="18"/>
+                <w:szCs w:val="18"/>
+              </w:rPr>
+              <w:t>Avaliado e Finalizado</w:t>
+            </w:r>
           </w:p>
         </w:tc>
       </w:tr>
@@ -3598,11 +3663,19 @@
           </w:tcPr>
           <w:p>
             <w:pPr>
-              <w:rPr>
-                <w:sz w:val="18"/>
-                <w:szCs w:val="18"/>
-              </w:rPr>
-            </w:pPr>
+              <w:jc w:val="center"/>
+              <w:rPr>
+                <w:sz w:val="18"/>
+                <w:szCs w:val="18"/>
+              </w:rPr>
+            </w:pPr>
+            <w:r>
+              <w:rPr>
+                <w:sz w:val="18"/>
+                <w:szCs w:val="18"/>
+              </w:rPr>
+              <w:t>Avaliado e Finalizado</w:t>
+            </w:r>
           </w:p>
         </w:tc>
       </w:tr>
@@ -3789,11 +3862,19 @@
           </w:tcPr>
           <w:p>
             <w:pPr>
-              <w:rPr>
-                <w:sz w:val="18"/>
-                <w:szCs w:val="18"/>
-              </w:rPr>
-            </w:pPr>
+              <w:jc w:val="center"/>
+              <w:rPr>
+                <w:sz w:val="18"/>
+                <w:szCs w:val="18"/>
+              </w:rPr>
+            </w:pPr>
+            <w:r>
+              <w:rPr>
+                <w:sz w:val="18"/>
+                <w:szCs w:val="18"/>
+              </w:rPr>
+              <w:t>Avaliado e Finalizado</w:t>
+            </w:r>
           </w:p>
         </w:tc>
       </w:tr>
@@ -3948,6 +4029,7 @@
           </w:tcPr>
           <w:p>
             <w:pPr>
+              <w:jc w:val="center"/>
               <w:rPr>
                 <w:sz w:val="18"/>
                 <w:szCs w:val="18"/>
@@ -4107,6 +4189,7 @@
           </w:tcPr>
           <w:p>
             <w:pPr>
+              <w:jc w:val="center"/>
               <w:rPr>
                 <w:sz w:val="18"/>
                 <w:szCs w:val="18"/>
@@ -4266,6 +4349,7 @@
           </w:tcPr>
           <w:p>
             <w:pPr>
+              <w:jc w:val="center"/>
               <w:rPr>
                 <w:sz w:val="18"/>
                 <w:szCs w:val="18"/>
@@ -4426,6 +4510,7 @@
           </w:tcPr>
           <w:p>
             <w:pPr>
+              <w:jc w:val="center"/>
               <w:rPr>
                 <w:sz w:val="18"/>
                 <w:szCs w:val="18"/>
@@ -4584,6 +4669,7 @@
           </w:tcPr>
           <w:p>
             <w:pPr>
+              <w:jc w:val="center"/>
               <w:rPr>
                 <w:sz w:val="18"/>
                 <w:szCs w:val="18"/>
@@ -4742,6 +4828,7 @@
           </w:tcPr>
           <w:p>
             <w:pPr>
+              <w:jc w:val="center"/>
               <w:rPr>
                 <w:sz w:val="18"/>
                 <w:szCs w:val="18"/>
@@ -4902,6 +4989,7 @@
           </w:tcPr>
           <w:p>
             <w:pPr>
+              <w:jc w:val="center"/>
               <w:rPr>
                 <w:sz w:val="18"/>
                 <w:szCs w:val="18"/>
@@ -5061,6 +5149,7 @@
           </w:tcPr>
           <w:p>
             <w:pPr>
+              <w:jc w:val="center"/>
               <w:rPr>
                 <w:sz w:val="18"/>
                 <w:szCs w:val="18"/>
@@ -5226,11 +5315,19 @@
           </w:tcPr>
           <w:p>
             <w:pPr>
-              <w:rPr>
-                <w:sz w:val="18"/>
-                <w:szCs w:val="18"/>
-              </w:rPr>
-            </w:pPr>
+              <w:jc w:val="center"/>
+              <w:rPr>
+                <w:sz w:val="18"/>
+                <w:szCs w:val="18"/>
+              </w:rPr>
+            </w:pPr>
+            <w:r>
+              <w:rPr>
+                <w:sz w:val="18"/>
+                <w:szCs w:val="18"/>
+              </w:rPr>
+              <w:t>Avaliado e Finalizado</w:t>
+            </w:r>
           </w:p>
         </w:tc>
       </w:tr>
@@ -5399,11 +5496,19 @@
           </w:tcPr>
           <w:p>
             <w:pPr>
-              <w:rPr>
-                <w:sz w:val="18"/>
-                <w:szCs w:val="18"/>
-              </w:rPr>
-            </w:pPr>
+              <w:jc w:val="center"/>
+              <w:rPr>
+                <w:sz w:val="18"/>
+                <w:szCs w:val="18"/>
+              </w:rPr>
+            </w:pPr>
+            <w:r>
+              <w:rPr>
+                <w:sz w:val="18"/>
+                <w:szCs w:val="18"/>
+              </w:rPr>
+              <w:t>Avaliado e Finalizado</w:t>
+            </w:r>
           </w:p>
         </w:tc>
       </w:tr>
@@ -5582,6 +5687,7 @@
           </w:tcPr>
           <w:p>
             <w:pPr>
+              <w:jc w:val="center"/>
               <w:rPr>
                 <w:sz w:val="18"/>
                 <w:szCs w:val="18"/>
@@ -5765,6 +5871,7 @@
           </w:tcPr>
           <w:p>
             <w:pPr>
+              <w:jc w:val="center"/>
               <w:rPr>
                 <w:sz w:val="18"/>
                 <w:szCs w:val="18"/>
@@ -5783,11 +5890,11 @@
       <w:pPr>
         <w:pStyle w:val="Ttulo2"/>
       </w:pPr>
-      <w:bookmarkStart w:id="11" w:name="_Toc209377799"/>
+      <w:bookmarkStart w:id="12" w:name="_Toc209377799"/>
       <w:r>
         <w:t>2.2 Modelo Conceitual de Classes</w:t>
       </w:r>
-      <w:bookmarkEnd w:id="11"/>
+      <w:bookmarkEnd w:id="12"/>
     </w:p>
     <w:p>
       <w:r>
@@ -5850,12 +5957,12 @@
           <w:u w:val="single"/>
         </w:rPr>
       </w:pPr>
-      <w:bookmarkStart w:id="12" w:name="_Toc209377800"/>
+      <w:bookmarkStart w:id="13" w:name="_Toc209377800"/>
       <w:r>
         <w:lastRenderedPageBreak/>
         <w:t>2.3 Especificação das Estórias de Usuário</w:t>
       </w:r>
-      <w:bookmarkEnd w:id="12"/>
+      <w:bookmarkEnd w:id="13"/>
     </w:p>
     <w:tbl>
       <w:tblPr>
@@ -17393,23 +17500,7 @@
                 <w:sz w:val="20"/>
                 <w:szCs w:val="16"/>
               </w:rPr>
-              <w:t xml:space="preserve"> (</w:t>
-            </w:r>
-            <w:r>
-              <w:rPr>
-                <w:rFonts w:eastAsia="Courier New" w:cs="Arial"/>
-                <w:sz w:val="20"/>
-                <w:szCs w:val="16"/>
-              </w:rPr>
-              <w:t xml:space="preserve">somente no </w:t>
-            </w:r>
-            <w:r>
-              <w:rPr>
-                <w:rFonts w:eastAsia="Courier New" w:cs="Arial"/>
-                <w:sz w:val="20"/>
-                <w:szCs w:val="16"/>
-              </w:rPr>
-              <w:t>PDF)</w:t>
+              <w:t xml:space="preserve"> (somente no PDF)</w:t>
             </w:r>
           </w:p>
           <w:p>
@@ -17874,7 +17965,7 @@
       <w:pPr>
         <w:pStyle w:val="Ttulo1"/>
       </w:pPr>
-      <w:bookmarkStart w:id="13" w:name="_Toc209377801"/>
+      <w:bookmarkStart w:id="14" w:name="_Toc209377801"/>
     </w:p>
     <w:p>
       <w:pPr>
@@ -18110,15 +18201,7 @@
                 <w:sz w:val="20"/>
                 <w:szCs w:val="16"/>
               </w:rPr>
-              <w:t>CPF/CNPJ</w:t>
-            </w:r>
-            <w:r>
-              <w:rPr>
-                <w:rFonts w:eastAsia="Courier New" w:cs="Arial"/>
-                <w:sz w:val="20"/>
-                <w:szCs w:val="16"/>
-              </w:rPr>
-              <w:t xml:space="preserve"> </w:t>
+              <w:t xml:space="preserve">CPF/CNPJ </w:t>
             </w:r>
             <w:r>
               <w:rPr>
@@ -19442,7 +19525,7 @@
         <w:lastRenderedPageBreak/>
         <w:t>3. PROJETO DE SOFTWARE</w:t>
       </w:r>
-      <w:bookmarkEnd w:id="13"/>
+      <w:bookmarkEnd w:id="14"/>
     </w:p>
     <w:p>
       <w:r>
@@ -19472,11 +19555,11 @@
       <w:pPr>
         <w:pStyle w:val="Ttulo2"/>
       </w:pPr>
-      <w:bookmarkStart w:id="14" w:name="_Toc209377802"/>
+      <w:bookmarkStart w:id="15" w:name="_Toc209377802"/>
       <w:r>
         <w:t>3.1 Diagrama de Classes Final</w:t>
       </w:r>
-      <w:bookmarkEnd w:id="14"/>
+      <w:bookmarkEnd w:id="15"/>
     </w:p>
     <w:p>
       <w:r>
@@ -19547,11 +19630,11 @@
       <w:pPr>
         <w:pStyle w:val="Ttulo2"/>
       </w:pPr>
-      <w:bookmarkStart w:id="15" w:name="_Toc209377803"/>
+      <w:bookmarkStart w:id="16" w:name="_Toc209377803"/>
       <w:r>
         <w:t>3.2 Diagrama Entidade-Relacionamento Final</w:t>
       </w:r>
-      <w:bookmarkEnd w:id="15"/>
+      <w:bookmarkEnd w:id="16"/>
     </w:p>
     <w:p>
       <w:r>
@@ -19643,12 +19726,12 @@
       <w:pPr>
         <w:pStyle w:val="Ttulo1"/>
       </w:pPr>
-      <w:bookmarkStart w:id="16" w:name="_Toc209377804"/>
+      <w:bookmarkStart w:id="17" w:name="_Toc209377804"/>
       <w:r>
         <w:lastRenderedPageBreak/>
         <w:t>4. PROCEDIMENTOS DE INSTALAÇÃO</w:t>
       </w:r>
-      <w:bookmarkEnd w:id="16"/>
+      <w:bookmarkEnd w:id="17"/>
     </w:p>
     <w:p>
       <w:r>
@@ -19684,12 +19767,12 @@
       <w:pPr>
         <w:pStyle w:val="Ttulo1"/>
       </w:pPr>
-      <w:bookmarkStart w:id="17" w:name="_Toc209377805"/>
+      <w:bookmarkStart w:id="18" w:name="_Toc209377805"/>
       <w:r>
         <w:lastRenderedPageBreak/>
         <w:t>5. REFERÊNCIAS</w:t>
       </w:r>
-      <w:bookmarkEnd w:id="17"/>
+      <w:bookmarkEnd w:id="18"/>
     </w:p>
     <w:p>
       <w:pPr>
@@ -19882,7 +19965,7 @@
 </file>
 
 <file path=word/endnotes.xml><?xml version="1.0" encoding="utf-8"?>
-<w:endnotes xmlns:wpc="http://schemas.microsoft.com/office/word/2010/wordprocessingCanvas" xmlns:cx="http://schemas.microsoft.com/office/drawing/2014/chartex" xmlns:cx1="http://schemas.microsoft.com/office/drawing/2015/9/8/chartex" xmlns:cx2="http://schemas.microsoft.com/office/drawing/2015/10/21/chartex" xmlns:cx3="http://schemas.microsoft.com/office/drawing/2016/5/9/chartex" xmlns:cx4="http://schemas.microsoft.com/office/drawing/2016/5/10/chartex" xmlns:cx5="http://schemas.microsoft.com/office/drawing/2016/5/11/chartex" xmlns:cx6="http://schemas.microsoft.com/office/drawing/2016/5/12/chartex" xmlns:cx7="http://schemas.microsoft.com/office/drawing/2016/5/13/chartex" xmlns:cx8="http://schemas.microsoft.com/office/drawing/2016/5/14/chartex" xmlns:mc="http://schemas.openxmlformats.org/markup-compatibility/2006" xmlns:aink="http://schemas.microsoft.com/office/drawing/2016/ink" xmlns:am3d="http://schemas.microsoft.com/office/drawing/2017/model3d" xmlns:o="urn:schemas-microsoft-com:office:office" xmlns:r="http://schemas.openxmlformats.org/officeDocument/2006/relationships" xmlns:m="http://schemas.openxmlformats.org/officeDocument/2006/math" xmlns:v="urn:schemas-microsoft-com:vml" xmlns:wp14="http://schemas.microsoft.com/office/word/2010/wordprocessingDrawing" xmlns:wp="http://schemas.openxmlformats.org/drawingml/2006/wordprocessingDrawing" xmlns:w10="urn:schemas-microsoft-com:office:word" xmlns:w="http://schemas.openxmlformats.org/wordprocessingml/2006/main" xmlns:w14="http://schemas.microsoft.com/office/word/2010/wordml" xmlns:w15="http://schemas.microsoft.com/office/word/2012/wordml" xmlns:w16cex="http://schemas.microsoft.com/office/word/2018/wordml/cex" xmlns:w16cid="http://schemas.microsoft.com/office/word/2016/wordml/cid" xmlns:w16="http://schemas.microsoft.com/office/word/2018/wordml" xmlns:w16sdtdh="http://schemas.microsoft.com/office/word/2020/wordml/sdtdatahash" xmlns:w16se="http://schemas.microsoft.com/office/word/2015/wordml/symex" xmlns:wpg="http://schemas.microsoft.com/office/word/2010/wordprocessingGroup" xmlns:wpi="http://schemas.microsoft.com/office/word/2010/wordprocessingInk" xmlns:wne="http://schemas.microsoft.com/office/word/2006/wordml" xmlns:wps="http://schemas.microsoft.com/office/word/2010/wordprocessingShape" mc:Ignorable="w14 w15 w16se w16cid w16 w16cex w16sdtdh wp14">
+<w:endnotes xmlns:wpc="http://schemas.microsoft.com/office/word/2010/wordprocessingCanvas" xmlns:cx="http://schemas.microsoft.com/office/drawing/2014/chartex" xmlns:cx1="http://schemas.microsoft.com/office/drawing/2015/9/8/chartex" xmlns:mc="http://schemas.openxmlformats.org/markup-compatibility/2006" xmlns:o="urn:schemas-microsoft-com:office:office" xmlns:r="http://schemas.openxmlformats.org/officeDocument/2006/relationships" xmlns:m="http://schemas.openxmlformats.org/officeDocument/2006/math" xmlns:v="urn:schemas-microsoft-com:vml" xmlns:wp14="http://schemas.microsoft.com/office/word/2010/wordprocessingDrawing" xmlns:wp="http://schemas.openxmlformats.org/drawingml/2006/wordprocessingDrawing" xmlns:w10="urn:schemas-microsoft-com:office:word" xmlns:w="http://schemas.openxmlformats.org/wordprocessingml/2006/main" xmlns:w14="http://schemas.microsoft.com/office/word/2010/wordml" xmlns:w15="http://schemas.microsoft.com/office/word/2012/wordml" xmlns:w16se="http://schemas.microsoft.com/office/word/2015/wordml/symex" xmlns:wpg="http://schemas.microsoft.com/office/word/2010/wordprocessingGroup" xmlns:wpi="http://schemas.microsoft.com/office/word/2010/wordprocessingInk" xmlns:wne="http://schemas.microsoft.com/office/word/2006/wordml" xmlns:wps="http://schemas.microsoft.com/office/word/2010/wordprocessingShape" mc:Ignorable="w14 w15 w16se wp14">
   <w:endnote w:type="separator" w:id="-1">
     <w:p>
       <w:r>
@@ -19901,27 +19984,27 @@
 </file>
 
 <file path=word/footer1.xml><?xml version="1.0" encoding="utf-8"?>
-<w:ftr xmlns:wpc="http://schemas.microsoft.com/office/word/2010/wordprocessingCanvas" xmlns:cx="http://schemas.microsoft.com/office/drawing/2014/chartex" xmlns:cx1="http://schemas.microsoft.com/office/drawing/2015/9/8/chartex" xmlns:cx2="http://schemas.microsoft.com/office/drawing/2015/10/21/chartex" xmlns:cx3="http://schemas.microsoft.com/office/drawing/2016/5/9/chartex" xmlns:cx4="http://schemas.microsoft.com/office/drawing/2016/5/10/chartex" xmlns:cx5="http://schemas.microsoft.com/office/drawing/2016/5/11/chartex" xmlns:cx6="http://schemas.microsoft.com/office/drawing/2016/5/12/chartex" xmlns:cx7="http://schemas.microsoft.com/office/drawing/2016/5/13/chartex" xmlns:cx8="http://schemas.microsoft.com/office/drawing/2016/5/14/chartex" xmlns:mc="http://schemas.openxmlformats.org/markup-compatibility/2006" xmlns:aink="http://schemas.microsoft.com/office/drawing/2016/ink" xmlns:am3d="http://schemas.microsoft.com/office/drawing/2017/model3d" xmlns:o="urn:schemas-microsoft-com:office:office" xmlns:r="http://schemas.openxmlformats.org/officeDocument/2006/relationships" xmlns:m="http://schemas.openxmlformats.org/officeDocument/2006/math" xmlns:v="urn:schemas-microsoft-com:vml" xmlns:wp14="http://schemas.microsoft.com/office/word/2010/wordprocessingDrawing" xmlns:wp="http://schemas.openxmlformats.org/drawingml/2006/wordprocessingDrawing" xmlns:w10="urn:schemas-microsoft-com:office:word" xmlns:w="http://schemas.openxmlformats.org/wordprocessingml/2006/main" xmlns:w14="http://schemas.microsoft.com/office/word/2010/wordml" xmlns:w15="http://schemas.microsoft.com/office/word/2012/wordml" xmlns:w16cex="http://schemas.microsoft.com/office/word/2018/wordml/cex" xmlns:w16cid="http://schemas.microsoft.com/office/word/2016/wordml/cid" xmlns:w16="http://schemas.microsoft.com/office/word/2018/wordml" xmlns:w16sdtdh="http://schemas.microsoft.com/office/word/2020/wordml/sdtdatahash" xmlns:w16se="http://schemas.microsoft.com/office/word/2015/wordml/symex" xmlns:wpg="http://schemas.microsoft.com/office/word/2010/wordprocessingGroup" xmlns:wpi="http://schemas.microsoft.com/office/word/2010/wordprocessingInk" xmlns:wne="http://schemas.microsoft.com/office/word/2006/wordml" xmlns:wps="http://schemas.microsoft.com/office/word/2010/wordprocessingShape" mc:Ignorable="w14 w15 w16se w16cid w16 w16cex w16sdtdh wp14">
+<w:ftr xmlns:wpc="http://schemas.microsoft.com/office/word/2010/wordprocessingCanvas" xmlns:cx="http://schemas.microsoft.com/office/drawing/2014/chartex" xmlns:cx1="http://schemas.microsoft.com/office/drawing/2015/9/8/chartex" xmlns:mc="http://schemas.openxmlformats.org/markup-compatibility/2006" xmlns:o="urn:schemas-microsoft-com:office:office" xmlns:r="http://schemas.openxmlformats.org/officeDocument/2006/relationships" xmlns:m="http://schemas.openxmlformats.org/officeDocument/2006/math" xmlns:v="urn:schemas-microsoft-com:vml" xmlns:wp14="http://schemas.microsoft.com/office/word/2010/wordprocessingDrawing" xmlns:wp="http://schemas.openxmlformats.org/drawingml/2006/wordprocessingDrawing" xmlns:w10="urn:schemas-microsoft-com:office:word" xmlns:w="http://schemas.openxmlformats.org/wordprocessingml/2006/main" xmlns:w14="http://schemas.microsoft.com/office/word/2010/wordml" xmlns:w15="http://schemas.microsoft.com/office/word/2012/wordml" xmlns:w16se="http://schemas.microsoft.com/office/word/2015/wordml/symex" xmlns:wpg="http://schemas.microsoft.com/office/word/2010/wordprocessingGroup" xmlns:wpi="http://schemas.microsoft.com/office/word/2010/wordprocessingInk" xmlns:wne="http://schemas.microsoft.com/office/word/2006/wordml" xmlns:wps="http://schemas.microsoft.com/office/word/2010/wordprocessingShape" mc:Ignorable="w14 w15 w16se wp14">
   <w:p/>
   <w:p/>
 </w:ftr>
 </file>
 
 <file path=word/footer2.xml><?xml version="1.0" encoding="utf-8"?>
-<w:ftr xmlns:wpc="http://schemas.microsoft.com/office/word/2010/wordprocessingCanvas" xmlns:cx="http://schemas.microsoft.com/office/drawing/2014/chartex" xmlns:cx1="http://schemas.microsoft.com/office/drawing/2015/9/8/chartex" xmlns:cx2="http://schemas.microsoft.com/office/drawing/2015/10/21/chartex" xmlns:cx3="http://schemas.microsoft.com/office/drawing/2016/5/9/chartex" xmlns:cx4="http://schemas.microsoft.com/office/drawing/2016/5/10/chartex" xmlns:cx5="http://schemas.microsoft.com/office/drawing/2016/5/11/chartex" xmlns:cx6="http://schemas.microsoft.com/office/drawing/2016/5/12/chartex" xmlns:cx7="http://schemas.microsoft.com/office/drawing/2016/5/13/chartex" xmlns:cx8="http://schemas.microsoft.com/office/drawing/2016/5/14/chartex" xmlns:mc="http://schemas.openxmlformats.org/markup-compatibility/2006" xmlns:aink="http://schemas.microsoft.com/office/drawing/2016/ink" xmlns:am3d="http://schemas.microsoft.com/office/drawing/2017/model3d" xmlns:o="urn:schemas-microsoft-com:office:office" xmlns:r="http://schemas.openxmlformats.org/officeDocument/2006/relationships" xmlns:m="http://schemas.openxmlformats.org/officeDocument/2006/math" xmlns:v="urn:schemas-microsoft-com:vml" xmlns:wp14="http://schemas.microsoft.com/office/word/2010/wordprocessingDrawing" xmlns:wp="http://schemas.openxmlformats.org/drawingml/2006/wordprocessingDrawing" xmlns:w10="urn:schemas-microsoft-com:office:word" xmlns:w="http://schemas.openxmlformats.org/wordprocessingml/2006/main" xmlns:w14="http://schemas.microsoft.com/office/word/2010/wordml" xmlns:w15="http://schemas.microsoft.com/office/word/2012/wordml" xmlns:w16cex="http://schemas.microsoft.com/office/word/2018/wordml/cex" xmlns:w16cid="http://schemas.microsoft.com/office/word/2016/wordml/cid" xmlns:w16="http://schemas.microsoft.com/office/word/2018/wordml" xmlns:w16sdtdh="http://schemas.microsoft.com/office/word/2020/wordml/sdtdatahash" xmlns:w16se="http://schemas.microsoft.com/office/word/2015/wordml/symex" xmlns:wpg="http://schemas.microsoft.com/office/word/2010/wordprocessingGroup" xmlns:wpi="http://schemas.microsoft.com/office/word/2010/wordprocessingInk" xmlns:wne="http://schemas.microsoft.com/office/word/2006/wordml" xmlns:wps="http://schemas.microsoft.com/office/word/2010/wordprocessingShape" mc:Ignorable="w14 w15 w16se w16cid w16 w16cex w16sdtdh wp14">
+<w:ftr xmlns:wpc="http://schemas.microsoft.com/office/word/2010/wordprocessingCanvas" xmlns:cx="http://schemas.microsoft.com/office/drawing/2014/chartex" xmlns:cx1="http://schemas.microsoft.com/office/drawing/2015/9/8/chartex" xmlns:mc="http://schemas.openxmlformats.org/markup-compatibility/2006" xmlns:o="urn:schemas-microsoft-com:office:office" xmlns:r="http://schemas.openxmlformats.org/officeDocument/2006/relationships" xmlns:m="http://schemas.openxmlformats.org/officeDocument/2006/math" xmlns:v="urn:schemas-microsoft-com:vml" xmlns:wp14="http://schemas.microsoft.com/office/word/2010/wordprocessingDrawing" xmlns:wp="http://schemas.openxmlformats.org/drawingml/2006/wordprocessingDrawing" xmlns:w10="urn:schemas-microsoft-com:office:word" xmlns:w="http://schemas.openxmlformats.org/wordprocessingml/2006/main" xmlns:w14="http://schemas.microsoft.com/office/word/2010/wordml" xmlns:w15="http://schemas.microsoft.com/office/word/2012/wordml" xmlns:w16se="http://schemas.microsoft.com/office/word/2015/wordml/symex" xmlns:wpg="http://schemas.microsoft.com/office/word/2010/wordprocessingGroup" xmlns:wpi="http://schemas.microsoft.com/office/word/2010/wordprocessingInk" xmlns:wne="http://schemas.microsoft.com/office/word/2006/wordml" xmlns:wps="http://schemas.microsoft.com/office/word/2010/wordprocessingShape" mc:Ignorable="w14 w15 w16se wp14">
   <w:p/>
   <w:p/>
 </w:ftr>
 </file>
 
 <file path=word/footer3.xml><?xml version="1.0" encoding="utf-8"?>
-<w:ftr xmlns:wpc="http://schemas.microsoft.com/office/word/2010/wordprocessingCanvas" xmlns:cx="http://schemas.microsoft.com/office/drawing/2014/chartex" xmlns:cx1="http://schemas.microsoft.com/office/drawing/2015/9/8/chartex" xmlns:cx2="http://schemas.microsoft.com/office/drawing/2015/10/21/chartex" xmlns:cx3="http://schemas.microsoft.com/office/drawing/2016/5/9/chartex" xmlns:cx4="http://schemas.microsoft.com/office/drawing/2016/5/10/chartex" xmlns:cx5="http://schemas.microsoft.com/office/drawing/2016/5/11/chartex" xmlns:cx6="http://schemas.microsoft.com/office/drawing/2016/5/12/chartex" xmlns:cx7="http://schemas.microsoft.com/office/drawing/2016/5/13/chartex" xmlns:cx8="http://schemas.microsoft.com/office/drawing/2016/5/14/chartex" xmlns:mc="http://schemas.openxmlformats.org/markup-compatibility/2006" xmlns:aink="http://schemas.microsoft.com/office/drawing/2016/ink" xmlns:am3d="http://schemas.microsoft.com/office/drawing/2017/model3d" xmlns:o="urn:schemas-microsoft-com:office:office" xmlns:r="http://schemas.openxmlformats.org/officeDocument/2006/relationships" xmlns:m="http://schemas.openxmlformats.org/officeDocument/2006/math" xmlns:v="urn:schemas-microsoft-com:vml" xmlns:wp14="http://schemas.microsoft.com/office/word/2010/wordprocessingDrawing" xmlns:wp="http://schemas.openxmlformats.org/drawingml/2006/wordprocessingDrawing" xmlns:w10="urn:schemas-microsoft-com:office:word" xmlns:w="http://schemas.openxmlformats.org/wordprocessingml/2006/main" xmlns:w14="http://schemas.microsoft.com/office/word/2010/wordml" xmlns:w15="http://schemas.microsoft.com/office/word/2012/wordml" xmlns:w16cex="http://schemas.microsoft.com/office/word/2018/wordml/cex" xmlns:w16cid="http://schemas.microsoft.com/office/word/2016/wordml/cid" xmlns:w16="http://schemas.microsoft.com/office/word/2018/wordml" xmlns:w16sdtdh="http://schemas.microsoft.com/office/word/2020/wordml/sdtdatahash" xmlns:w16se="http://schemas.microsoft.com/office/word/2015/wordml/symex" xmlns:wpg="http://schemas.microsoft.com/office/word/2010/wordprocessingGroup" xmlns:wpi="http://schemas.microsoft.com/office/word/2010/wordprocessingInk" xmlns:wne="http://schemas.microsoft.com/office/word/2006/wordml" xmlns:wps="http://schemas.microsoft.com/office/word/2010/wordprocessingShape" mc:Ignorable="w14 w15 w16se w16cid w16 w16cex w16sdtdh wp14">
+<w:ftr xmlns:wpc="http://schemas.microsoft.com/office/word/2010/wordprocessingCanvas" xmlns:cx="http://schemas.microsoft.com/office/drawing/2014/chartex" xmlns:cx1="http://schemas.microsoft.com/office/drawing/2015/9/8/chartex" xmlns:mc="http://schemas.openxmlformats.org/markup-compatibility/2006" xmlns:o="urn:schemas-microsoft-com:office:office" xmlns:r="http://schemas.openxmlformats.org/officeDocument/2006/relationships" xmlns:m="http://schemas.openxmlformats.org/officeDocument/2006/math" xmlns:v="urn:schemas-microsoft-com:vml" xmlns:wp14="http://schemas.microsoft.com/office/word/2010/wordprocessingDrawing" xmlns:wp="http://schemas.openxmlformats.org/drawingml/2006/wordprocessingDrawing" xmlns:w10="urn:schemas-microsoft-com:office:word" xmlns:w="http://schemas.openxmlformats.org/wordprocessingml/2006/main" xmlns:w14="http://schemas.microsoft.com/office/word/2010/wordml" xmlns:w15="http://schemas.microsoft.com/office/word/2012/wordml" xmlns:w16se="http://schemas.microsoft.com/office/word/2015/wordml/symex" xmlns:wpg="http://schemas.microsoft.com/office/word/2010/wordprocessingGroup" xmlns:wpi="http://schemas.microsoft.com/office/word/2010/wordprocessingInk" xmlns:wne="http://schemas.microsoft.com/office/word/2006/wordml" xmlns:wps="http://schemas.microsoft.com/office/word/2010/wordprocessingShape" mc:Ignorable="w14 w15 w16se wp14">
   <w:p/>
 </w:ftr>
 </file>
 
 <file path=word/footnotes.xml><?xml version="1.0" encoding="utf-8"?>
-<w:footnotes xmlns:wpc="http://schemas.microsoft.com/office/word/2010/wordprocessingCanvas" xmlns:cx="http://schemas.microsoft.com/office/drawing/2014/chartex" xmlns:cx1="http://schemas.microsoft.com/office/drawing/2015/9/8/chartex" xmlns:cx2="http://schemas.microsoft.com/office/drawing/2015/10/21/chartex" xmlns:cx3="http://schemas.microsoft.com/office/drawing/2016/5/9/chartex" xmlns:cx4="http://schemas.microsoft.com/office/drawing/2016/5/10/chartex" xmlns:cx5="http://schemas.microsoft.com/office/drawing/2016/5/11/chartex" xmlns:cx6="http://schemas.microsoft.com/office/drawing/2016/5/12/chartex" xmlns:cx7="http://schemas.microsoft.com/office/drawing/2016/5/13/chartex" xmlns:cx8="http://schemas.microsoft.com/office/drawing/2016/5/14/chartex" xmlns:mc="http://schemas.openxmlformats.org/markup-compatibility/2006" xmlns:aink="http://schemas.microsoft.com/office/drawing/2016/ink" xmlns:am3d="http://schemas.microsoft.com/office/drawing/2017/model3d" xmlns:o="urn:schemas-microsoft-com:office:office" xmlns:r="http://schemas.openxmlformats.org/officeDocument/2006/relationships" xmlns:m="http://schemas.openxmlformats.org/officeDocument/2006/math" xmlns:v="urn:schemas-microsoft-com:vml" xmlns:wp14="http://schemas.microsoft.com/office/word/2010/wordprocessingDrawing" xmlns:wp="http://schemas.openxmlformats.org/drawingml/2006/wordprocessingDrawing" xmlns:w10="urn:schemas-microsoft-com:office:word" xmlns:w="http://schemas.openxmlformats.org/wordprocessingml/2006/main" xmlns:w14="http://schemas.microsoft.com/office/word/2010/wordml" xmlns:w15="http://schemas.microsoft.com/office/word/2012/wordml" xmlns:w16cex="http://schemas.microsoft.com/office/word/2018/wordml/cex" xmlns:w16cid="http://schemas.microsoft.com/office/word/2016/wordml/cid" xmlns:w16="http://schemas.microsoft.com/office/word/2018/wordml" xmlns:w16sdtdh="http://schemas.microsoft.com/office/word/2020/wordml/sdtdatahash" xmlns:w16se="http://schemas.microsoft.com/office/word/2015/wordml/symex" xmlns:wpg="http://schemas.microsoft.com/office/word/2010/wordprocessingGroup" xmlns:wpi="http://schemas.microsoft.com/office/word/2010/wordprocessingInk" xmlns:wne="http://schemas.microsoft.com/office/word/2006/wordml" xmlns:wps="http://schemas.microsoft.com/office/word/2010/wordprocessingShape" mc:Ignorable="w14 w15 w16se w16cid w16 w16cex w16sdtdh wp14">
+<w:footnotes xmlns:wpc="http://schemas.microsoft.com/office/word/2010/wordprocessingCanvas" xmlns:cx="http://schemas.microsoft.com/office/drawing/2014/chartex" xmlns:cx1="http://schemas.microsoft.com/office/drawing/2015/9/8/chartex" xmlns:mc="http://schemas.openxmlformats.org/markup-compatibility/2006" xmlns:o="urn:schemas-microsoft-com:office:office" xmlns:r="http://schemas.openxmlformats.org/officeDocument/2006/relationships" xmlns:m="http://schemas.openxmlformats.org/officeDocument/2006/math" xmlns:v="urn:schemas-microsoft-com:vml" xmlns:wp14="http://schemas.microsoft.com/office/word/2010/wordprocessingDrawing" xmlns:wp="http://schemas.openxmlformats.org/drawingml/2006/wordprocessingDrawing" xmlns:w10="urn:schemas-microsoft-com:office:word" xmlns:w="http://schemas.openxmlformats.org/wordprocessingml/2006/main" xmlns:w14="http://schemas.microsoft.com/office/word/2010/wordml" xmlns:w15="http://schemas.microsoft.com/office/word/2012/wordml" xmlns:w16se="http://schemas.microsoft.com/office/word/2015/wordml/symex" xmlns:wpg="http://schemas.microsoft.com/office/word/2010/wordprocessingGroup" xmlns:wpi="http://schemas.microsoft.com/office/word/2010/wordprocessingInk" xmlns:wne="http://schemas.microsoft.com/office/word/2006/wordml" xmlns:wps="http://schemas.microsoft.com/office/word/2010/wordprocessingShape" mc:Ignorable="w14 w15 w16se wp14">
   <w:footnote w:type="separator" w:id="-1">
     <w:p>
       <w:r>
@@ -19940,7 +20023,7 @@
 </file>
 
 <file path=word/numbering.xml><?xml version="1.0" encoding="utf-8"?>
-<w:numbering xmlns:wpc="http://schemas.microsoft.com/office/word/2010/wordprocessingCanvas" xmlns:cx="http://schemas.microsoft.com/office/drawing/2014/chartex" xmlns:cx1="http://schemas.microsoft.com/office/drawing/2015/9/8/chartex" xmlns:cx2="http://schemas.microsoft.com/office/drawing/2015/10/21/chartex" xmlns:cx3="http://schemas.microsoft.com/office/drawing/2016/5/9/chartex" xmlns:cx4="http://schemas.microsoft.com/office/drawing/2016/5/10/chartex" xmlns:cx5="http://schemas.microsoft.com/office/drawing/2016/5/11/chartex" xmlns:cx6="http://schemas.microsoft.com/office/drawing/2016/5/12/chartex" xmlns:cx7="http://schemas.microsoft.com/office/drawing/2016/5/13/chartex" xmlns:cx8="http://schemas.microsoft.com/office/drawing/2016/5/14/chartex" xmlns:mc="http://schemas.openxmlformats.org/markup-compatibility/2006" xmlns:aink="http://schemas.microsoft.com/office/drawing/2016/ink" xmlns:am3d="http://schemas.microsoft.com/office/drawing/2017/model3d" xmlns:o="urn:schemas-microsoft-com:office:office" xmlns:r="http://schemas.openxmlformats.org/officeDocument/2006/relationships" xmlns:m="http://schemas.openxmlformats.org/officeDocument/2006/math" xmlns:v="urn:schemas-microsoft-com:vml" xmlns:wp14="http://schemas.microsoft.com/office/word/2010/wordprocessingDrawing" xmlns:wp="http://schemas.openxmlformats.org/drawingml/2006/wordprocessingDrawing" xmlns:w10="urn:schemas-microsoft-com:office:word" xmlns:w="http://schemas.openxmlformats.org/wordprocessingml/2006/main" xmlns:w14="http://schemas.microsoft.com/office/word/2010/wordml" xmlns:w15="http://schemas.microsoft.com/office/word/2012/wordml" xmlns:w16cex="http://schemas.microsoft.com/office/word/2018/wordml/cex" xmlns:w16cid="http://schemas.microsoft.com/office/word/2016/wordml/cid" xmlns:w16="http://schemas.microsoft.com/office/word/2018/wordml" xmlns:w16sdtdh="http://schemas.microsoft.com/office/word/2020/wordml/sdtdatahash" xmlns:w16se="http://schemas.microsoft.com/office/word/2015/wordml/symex" xmlns:wpg="http://schemas.microsoft.com/office/word/2010/wordprocessingGroup" xmlns:wpi="http://schemas.microsoft.com/office/word/2010/wordprocessingInk" xmlns:wne="http://schemas.microsoft.com/office/word/2006/wordml" xmlns:wps="http://schemas.microsoft.com/office/word/2010/wordprocessingShape" mc:Ignorable="w14 w15 w16se w16cid w16 w16cex w16sdtdh wp14">
+<w:numbering xmlns:wpc="http://schemas.microsoft.com/office/word/2010/wordprocessingCanvas" xmlns:cx="http://schemas.microsoft.com/office/drawing/2014/chartex" xmlns:cx1="http://schemas.microsoft.com/office/drawing/2015/9/8/chartex" xmlns:mc="http://schemas.openxmlformats.org/markup-compatibility/2006" xmlns:o="urn:schemas-microsoft-com:office:office" xmlns:r="http://schemas.openxmlformats.org/officeDocument/2006/relationships" xmlns:m="http://schemas.openxmlformats.org/officeDocument/2006/math" xmlns:v="urn:schemas-microsoft-com:vml" xmlns:wp14="http://schemas.microsoft.com/office/word/2010/wordprocessingDrawing" xmlns:wp="http://schemas.openxmlformats.org/drawingml/2006/wordprocessingDrawing" xmlns:w10="urn:schemas-microsoft-com:office:word" xmlns:w="http://schemas.openxmlformats.org/wordprocessingml/2006/main" xmlns:w14="http://schemas.microsoft.com/office/word/2010/wordml" xmlns:w15="http://schemas.microsoft.com/office/word/2012/wordml" xmlns:w16se="http://schemas.microsoft.com/office/word/2015/wordml/symex" xmlns:wpg="http://schemas.microsoft.com/office/word/2010/wordprocessingGroup" xmlns:wpi="http://schemas.microsoft.com/office/word/2010/wordprocessingInk" xmlns:wne="http://schemas.microsoft.com/office/word/2006/wordml" xmlns:wps="http://schemas.microsoft.com/office/word/2010/wordprocessingShape" mc:Ignorable="w14 w15 w16se wp14">
   <w:abstractNum w:abstractNumId="0" w15:restartNumberingAfterBreak="0">
     <w:nsid w:val="08782360"/>
     <w:multiLevelType w:val="hybridMultilevel"/>
@@ -22745,7 +22828,7 @@
 </file>
 
 <file path=word/styles.xml><?xml version="1.0" encoding="utf-8"?>
-<w:styles xmlns:mc="http://schemas.openxmlformats.org/markup-compatibility/2006" xmlns:r="http://schemas.openxmlformats.org/officeDocument/2006/relationships" xmlns:w="http://schemas.openxmlformats.org/wordprocessingml/2006/main" xmlns:w14="http://schemas.microsoft.com/office/word/2010/wordml" xmlns:w15="http://schemas.microsoft.com/office/word/2012/wordml" xmlns:w16cex="http://schemas.microsoft.com/office/word/2018/wordml/cex" xmlns:w16cid="http://schemas.microsoft.com/office/word/2016/wordml/cid" xmlns:w16="http://schemas.microsoft.com/office/word/2018/wordml" xmlns:w16sdtdh="http://schemas.microsoft.com/office/word/2020/wordml/sdtdatahash" xmlns:w16se="http://schemas.microsoft.com/office/word/2015/wordml/symex" mc:Ignorable="w14 w15 w16se w16cid w16 w16cex w16sdtdh">
+<w:styles xmlns:mc="http://schemas.openxmlformats.org/markup-compatibility/2006" xmlns:r="http://schemas.openxmlformats.org/officeDocument/2006/relationships" xmlns:w="http://schemas.openxmlformats.org/wordprocessingml/2006/main" xmlns:w14="http://schemas.microsoft.com/office/word/2010/wordml" xmlns:w15="http://schemas.microsoft.com/office/word/2012/wordml" xmlns:w16se="http://schemas.microsoft.com/office/word/2015/wordml/symex" mc:Ignorable="w14 w15 w16se">
   <w:docDefaults>
     <w:rPrDefault>
       <w:rPr>
@@ -22762,7 +22845,7 @@
       </w:pPr>
     </w:pPrDefault>
   </w:docDefaults>
-  <w:latentStyles w:defLockedState="0" w:defUIPriority="99" w:defSemiHidden="0" w:defUnhideWhenUsed="0" w:defQFormat="0" w:count="376">
+  <w:latentStyles w:defLockedState="0" w:defUIPriority="99" w:defSemiHidden="0" w:defUnhideWhenUsed="0" w:defQFormat="0" w:count="371">
     <w:lsdException w:name="Normal" w:uiPriority="0" w:qFormat="1"/>
     <w:lsdException w:name="heading 1" w:uiPriority="9" w:qFormat="1"/>
     <w:lsdException w:name="heading 2" w:semiHidden="1" w:uiPriority="9" w:unhideWhenUsed="1" w:qFormat="1"/>
@@ -23134,11 +23217,6 @@
     <w:lsdException w:name="List Table 5 Dark Accent 6" w:uiPriority="50"/>
     <w:lsdException w:name="List Table 6 Colorful Accent 6" w:uiPriority="51"/>
     <w:lsdException w:name="List Table 7 Colorful Accent 6" w:uiPriority="52"/>
-    <w:lsdException w:name="Mention" w:semiHidden="1" w:unhideWhenUsed="1"/>
-    <w:lsdException w:name="Smart Hyperlink" w:semiHidden="1" w:unhideWhenUsed="1"/>
-    <w:lsdException w:name="Hashtag" w:semiHidden="1" w:unhideWhenUsed="1"/>
-    <w:lsdException w:name="Unresolved Mention" w:semiHidden="1" w:unhideWhenUsed="1"/>
-    <w:lsdException w:name="Smart Link" w:semiHidden="1" w:unhideWhenUsed="1"/>
   </w:latentStyles>
   <w:style w:type="paragraph" w:default="1" w:styleId="Normal">
     <w:name w:val="Normal"/>
@@ -23563,7 +23641,7 @@
       <w:u w:val="single"/>
     </w:rPr>
   </w:style>
-  <w:style w:type="character" w:styleId="MenoPendente">
+  <w:style w:type="character" w:customStyle="1" w:styleId="UnresolvedMention">
     <w:name w:val="Unresolved Mention"/>
     <w:basedOn w:val="Fontepargpadro"/>
     <w:uiPriority w:val="99"/>
@@ -23903,7 +23981,7 @@
 </file>
 
 <file path=customXml/itemProps1.xml><?xml version="1.0" encoding="utf-8"?>
-<ds:datastoreItem xmlns:ds="http://schemas.openxmlformats.org/officeDocument/2006/customXml" ds:itemID="{98CFFBE1-417B-4F0E-9A4C-4662BEB2D901}">
+<ds:datastoreItem xmlns:ds="http://schemas.openxmlformats.org/officeDocument/2006/customXml" ds:itemID="{3F35ED60-EB3C-46AE-BC21-DD5C93B2482E}">
   <ds:schemaRefs>
     <ds:schemaRef ds:uri="http://schemas.openxmlformats.org/officeDocument/2006/bibliography"/>
   </ds:schemaRefs>

</xml_diff>

<commit_message>
Adicionando indicadores de tarefa ativa e removendo a responsabilidade do setor.
Introduzidas as flags 'PossuiTasksAtivas' em todos os DTOs e controladores para representar se as entidades têm tarefas ativas e expostas ao frontend (mapeadas para hasActiveTasks / hasActiveCollaborators). Adicionado Cargo.VerificarColaboradoresAtivosAsync e integrado às respostas do Cargo. Removido o tratamento de responsabilidades de setor: removido ResponsavelId dos DTOs, modelo e DAO do Setor (criar/atualizar/selecionar), removido as verificações de responsabilidade do Colaborador e o método DAO relacionado VerificarResponsavelSetorAsync e atualizado as validações de acordo. Ajustado os formulários e diálogos do frontend para parar de exibir/validar a seleção de responsabilidade de setor e para usar as novas flags de tarefa/atividade.
</commit_message>
<xml_diff>
--- a/Documentação/ERS.docx
+++ b/Documentação/ERS.docx
@@ -1,6 +1,6 @@
 
 <file path=word/document.xml><?xml version="1.0" encoding="utf-8"?>
-<w:document xmlns:wpc="http://schemas.microsoft.com/office/word/2010/wordprocessingCanvas" xmlns:cx="http://schemas.microsoft.com/office/drawing/2014/chartex" xmlns:cx1="http://schemas.microsoft.com/office/drawing/2015/9/8/chartex" xmlns:mc="http://schemas.openxmlformats.org/markup-compatibility/2006" xmlns:o="urn:schemas-microsoft-com:office:office" xmlns:r="http://schemas.openxmlformats.org/officeDocument/2006/relationships" xmlns:m="http://schemas.openxmlformats.org/officeDocument/2006/math" xmlns:v="urn:schemas-microsoft-com:vml" xmlns:wp14="http://schemas.microsoft.com/office/word/2010/wordprocessingDrawing" xmlns:wp="http://schemas.openxmlformats.org/drawingml/2006/wordprocessingDrawing" xmlns:w10="urn:schemas-microsoft-com:office:word" xmlns:w="http://schemas.openxmlformats.org/wordprocessingml/2006/main" xmlns:w14="http://schemas.microsoft.com/office/word/2010/wordml" xmlns:w15="http://schemas.microsoft.com/office/word/2012/wordml" xmlns:w16se="http://schemas.microsoft.com/office/word/2015/wordml/symex" xmlns:wpg="http://schemas.microsoft.com/office/word/2010/wordprocessingGroup" xmlns:wpi="http://schemas.microsoft.com/office/word/2010/wordprocessingInk" xmlns:wne="http://schemas.microsoft.com/office/word/2006/wordml" xmlns:wps="http://schemas.microsoft.com/office/word/2010/wordprocessingShape" mc:Ignorable="w14 w15 w16se wp14">
+<w:document xmlns:wpc="http://schemas.microsoft.com/office/word/2010/wordprocessingCanvas" xmlns:cx="http://schemas.microsoft.com/office/drawing/2014/chartex" xmlns:cx1="http://schemas.microsoft.com/office/drawing/2015/9/8/chartex" xmlns:cx2="http://schemas.microsoft.com/office/drawing/2015/10/21/chartex" xmlns:cx3="http://schemas.microsoft.com/office/drawing/2016/5/9/chartex" xmlns:cx4="http://schemas.microsoft.com/office/drawing/2016/5/10/chartex" xmlns:cx5="http://schemas.microsoft.com/office/drawing/2016/5/11/chartex" xmlns:cx6="http://schemas.microsoft.com/office/drawing/2016/5/12/chartex" xmlns:cx7="http://schemas.microsoft.com/office/drawing/2016/5/13/chartex" xmlns:cx8="http://schemas.microsoft.com/office/drawing/2016/5/14/chartex" xmlns:mc="http://schemas.openxmlformats.org/markup-compatibility/2006" xmlns:aink="http://schemas.microsoft.com/office/drawing/2016/ink" xmlns:am3d="http://schemas.microsoft.com/office/drawing/2017/model3d" xmlns:o="urn:schemas-microsoft-com:office:office" xmlns:r="http://schemas.openxmlformats.org/officeDocument/2006/relationships" xmlns:m="http://schemas.openxmlformats.org/officeDocument/2006/math" xmlns:v="urn:schemas-microsoft-com:vml" xmlns:wp14="http://schemas.microsoft.com/office/word/2010/wordprocessingDrawing" xmlns:wp="http://schemas.openxmlformats.org/drawingml/2006/wordprocessingDrawing" xmlns:w10="urn:schemas-microsoft-com:office:word" xmlns:w="http://schemas.openxmlformats.org/wordprocessingml/2006/main" xmlns:w14="http://schemas.microsoft.com/office/word/2010/wordml" xmlns:w15="http://schemas.microsoft.com/office/word/2012/wordml" xmlns:w16cex="http://schemas.microsoft.com/office/word/2018/wordml/cex" xmlns:w16cid="http://schemas.microsoft.com/office/word/2016/wordml/cid" xmlns:w16="http://schemas.microsoft.com/office/word/2018/wordml" xmlns:w16sdtdh="http://schemas.microsoft.com/office/word/2020/wordml/sdtdatahash" xmlns:w16se="http://schemas.microsoft.com/office/word/2015/wordml/symex" xmlns:wpg="http://schemas.microsoft.com/office/word/2010/wordprocessingGroup" xmlns:wpi="http://schemas.microsoft.com/office/word/2010/wordprocessingInk" xmlns:wne="http://schemas.microsoft.com/office/word/2006/wordml" xmlns:wps="http://schemas.microsoft.com/office/word/2010/wordprocessingShape" mc:Ignorable="w14 w15 w16se w16cid w16 w16cex w16sdtdh wp14">
   <w:body>
     <w:tbl>
       <w:tblPr>
@@ -20,8 +20,6 @@
             <w:tcW w:w="5046" w:type="dxa"/>
           </w:tcPr>
           <w:p>
-            <w:bookmarkStart w:id="0" w:name="_GoBack"/>
-            <w:bookmarkEnd w:id="0"/>
             <w:r>
               <w:rPr>
                 <w:noProof/>
@@ -180,23 +178,13 @@
           <w:lang w:val="en-US"/>
         </w:rPr>
       </w:pPr>
-      <w:proofErr w:type="gramStart"/>
       <w:r>
         <w:rPr>
           <w:sz w:val="32"/>
           <w:szCs w:val="28"/>
           <w:lang w:val="en-US"/>
         </w:rPr>
-        <w:t>2</w:t>
-      </w:r>
-      <w:proofErr w:type="gramEnd"/>
-      <w:r>
-        <w:rPr>
-          <w:sz w:val="32"/>
-          <w:szCs w:val="28"/>
-          <w:lang w:val="en-US"/>
-        </w:rPr>
-        <w:t xml:space="preserve">º </w:t>
+        <w:t xml:space="preserve">2º </w:t>
       </w:r>
       <w:proofErr w:type="spellStart"/>
       <w:r>
@@ -1754,22 +1742,22 @@
       <w:pPr>
         <w:pStyle w:val="Ttulo1"/>
       </w:pPr>
-      <w:bookmarkStart w:id="1" w:name="_Toc209377788"/>
+      <w:bookmarkStart w:id="0" w:name="_Toc209377788"/>
       <w:r>
         <w:lastRenderedPageBreak/>
         <w:t>1. INTRODUÇÃO</w:t>
       </w:r>
-      <w:bookmarkEnd w:id="1"/>
+      <w:bookmarkEnd w:id="0"/>
     </w:p>
     <w:p>
       <w:pPr>
         <w:pStyle w:val="Ttulo2"/>
       </w:pPr>
-      <w:bookmarkStart w:id="2" w:name="_Toc209377789"/>
+      <w:bookmarkStart w:id="1" w:name="_Toc209377789"/>
       <w:r>
         <w:t>1.1 Objetivo</w:t>
       </w:r>
-      <w:bookmarkEnd w:id="2"/>
+      <w:bookmarkEnd w:id="1"/>
     </w:p>
     <w:p>
       <w:r>
@@ -1794,11 +1782,11 @@
       <w:pPr>
         <w:pStyle w:val="Ttulo2"/>
       </w:pPr>
-      <w:bookmarkStart w:id="3" w:name="_Toc209377790"/>
+      <w:bookmarkStart w:id="2" w:name="_Toc209377790"/>
       <w:r>
         <w:t>1.2 Escopo</w:t>
       </w:r>
-      <w:bookmarkEnd w:id="3"/>
+      <w:bookmarkEnd w:id="2"/>
     </w:p>
     <w:p>
       <w:r>
@@ -1908,12 +1896,12 @@
       <w:pPr>
         <w:pStyle w:val="Ttulo2"/>
       </w:pPr>
-      <w:bookmarkStart w:id="4" w:name="_Toc209377791"/>
+      <w:bookmarkStart w:id="3" w:name="_Toc209377791"/>
       <w:r>
         <w:lastRenderedPageBreak/>
         <w:t>1.3 Definições, Siglas e Abreviações</w:t>
       </w:r>
-      <w:bookmarkEnd w:id="4"/>
+      <w:bookmarkEnd w:id="3"/>
     </w:p>
     <w:p>
       <w:pPr>
@@ -2009,11 +1997,11 @@
       <w:pPr>
         <w:pStyle w:val="Ttulo2"/>
       </w:pPr>
-      <w:bookmarkStart w:id="5" w:name="_Toc209377792"/>
+      <w:bookmarkStart w:id="4" w:name="_Toc209377792"/>
       <w:r>
         <w:t>1.4 Referências</w:t>
       </w:r>
-      <w:bookmarkEnd w:id="5"/>
+      <w:bookmarkEnd w:id="4"/>
     </w:p>
     <w:tbl>
       <w:tblPr>
@@ -2326,21 +2314,21 @@
       <w:pPr>
         <w:pStyle w:val="Ttulo2"/>
       </w:pPr>
-      <w:bookmarkStart w:id="6" w:name="_Toc209377793"/>
+      <w:bookmarkStart w:id="5" w:name="_Toc209377793"/>
       <w:r>
         <w:t>1.5 Informações Adicionais</w:t>
       </w:r>
-      <w:bookmarkEnd w:id="6"/>
+      <w:bookmarkEnd w:id="5"/>
     </w:p>
     <w:p>
       <w:pPr>
         <w:pStyle w:val="Ttulo3"/>
       </w:pPr>
-      <w:bookmarkStart w:id="7" w:name="_Toc209377794"/>
+      <w:bookmarkStart w:id="6" w:name="_Toc209377794"/>
       <w:r>
         <w:t>1.5.1 Dados da Instituição</w:t>
       </w:r>
-      <w:bookmarkEnd w:id="7"/>
+      <w:bookmarkEnd w:id="6"/>
     </w:p>
     <w:p>
       <w:r>
@@ -2396,11 +2384,11 @@
       <w:pPr>
         <w:pStyle w:val="Ttulo3"/>
       </w:pPr>
-      <w:bookmarkStart w:id="8" w:name="_Toc209377795"/>
+      <w:bookmarkStart w:id="7" w:name="_Toc209377795"/>
       <w:r>
         <w:t>1.5.2 Dados da Empresa</w:t>
       </w:r>
-      <w:bookmarkEnd w:id="8"/>
+      <w:bookmarkEnd w:id="7"/>
     </w:p>
     <w:p>
       <w:r>
@@ -2544,11 +2532,11 @@
       <w:pPr>
         <w:pStyle w:val="Ttulo2"/>
       </w:pPr>
-      <w:bookmarkStart w:id="9" w:name="_Toc209377796"/>
+      <w:bookmarkStart w:id="8" w:name="_Toc209377796"/>
       <w:r>
         <w:t>1.6 Visão Geral</w:t>
       </w:r>
-      <w:bookmarkEnd w:id="9"/>
+      <w:bookmarkEnd w:id="8"/>
     </w:p>
     <w:p>
       <w:r>
@@ -2562,22 +2550,22 @@
       <w:pPr>
         <w:pStyle w:val="Ttulo1"/>
       </w:pPr>
-      <w:bookmarkStart w:id="10" w:name="_Toc209377797"/>
+      <w:bookmarkStart w:id="9" w:name="_Toc209377797"/>
       <w:r>
         <w:lastRenderedPageBreak/>
         <w:t>2. REQUISITOS DE SOFTWARE</w:t>
       </w:r>
-      <w:bookmarkEnd w:id="10"/>
+      <w:bookmarkEnd w:id="9"/>
     </w:p>
     <w:p>
       <w:pPr>
         <w:pStyle w:val="Ttulo2"/>
       </w:pPr>
-      <w:bookmarkStart w:id="11" w:name="_Toc209377798"/>
+      <w:bookmarkStart w:id="10" w:name="_Toc209377798"/>
       <w:r>
         <w:t>2.1 Lista de Funções/Estórias de Usuários</w:t>
       </w:r>
-      <w:bookmarkEnd w:id="11"/>
+      <w:bookmarkEnd w:id="10"/>
     </w:p>
     <w:tbl>
       <w:tblPr>
@@ -5890,11 +5878,11 @@
       <w:pPr>
         <w:pStyle w:val="Ttulo2"/>
       </w:pPr>
-      <w:bookmarkStart w:id="12" w:name="_Toc209377799"/>
+      <w:bookmarkStart w:id="11" w:name="_Toc209377799"/>
       <w:r>
         <w:t>2.2 Modelo Conceitual de Classes</w:t>
       </w:r>
-      <w:bookmarkEnd w:id="12"/>
+      <w:bookmarkEnd w:id="11"/>
     </w:p>
     <w:p>
       <w:r>
@@ -5957,12 +5945,12 @@
           <w:u w:val="single"/>
         </w:rPr>
       </w:pPr>
-      <w:bookmarkStart w:id="13" w:name="_Toc209377800"/>
+      <w:bookmarkStart w:id="12" w:name="_Toc209377800"/>
       <w:r>
         <w:lastRenderedPageBreak/>
         <w:t>2.3 Especificação das Estórias de Usuário</w:t>
       </w:r>
-      <w:bookmarkEnd w:id="13"/>
+      <w:bookmarkEnd w:id="12"/>
     </w:p>
     <w:tbl>
       <w:tblPr>
@@ -6103,7 +6091,7 @@
                 <w:sz w:val="20"/>
                 <w:szCs w:val="16"/>
               </w:rPr>
-              <w:t>, descrição ou nome do responsável</w:t>
+              <w:t>, descrição</w:t>
             </w:r>
             <w:r>
               <w:rPr>
@@ -6200,46 +6188,38 @@
             <w:pPr>
               <w:pStyle w:val="PargrafodaLista"/>
               <w:numPr>
-                <w:ilvl w:val="1"/>
+                <w:ilvl w:val="0"/>
                 <w:numId w:val="1"/>
               </w:numPr>
               <w:rPr>
-                <w:rFonts w:ascii="Courier New" w:eastAsia="Courier New" w:hAnsi="Courier New" w:cs="Courier New"/>
-                <w:sz w:val="20"/>
-                <w:szCs w:val="16"/>
-              </w:rPr>
-            </w:pPr>
-            <w:r>
-              <w:rPr>
-                <w:rFonts w:eastAsia="Calibri"/>
-                <w:sz w:val="20"/>
-                <w:szCs w:val="16"/>
-              </w:rPr>
-              <w:t>Responsável do Setor (FK de Colaborador</w:t>
-            </w:r>
-            <w:r>
-              <w:rPr>
-                <w:rFonts w:eastAsia="Calibri"/>
-                <w:sz w:val="20"/>
-                <w:szCs w:val="16"/>
-              </w:rPr>
-              <w:t xml:space="preserve"> </w:t>
-            </w:r>
-            <w:r>
-              <w:rPr>
-                <w:rFonts w:eastAsia="Calibri"/>
-                <w:sz w:val="20"/>
-                <w:szCs w:val="16"/>
-              </w:rPr>
-              <w:t>e não ser vazio</w:t>
-            </w:r>
-            <w:r>
-              <w:rPr>
-                <w:rFonts w:eastAsia="Calibri"/>
-                <w:sz w:val="20"/>
-                <w:szCs w:val="16"/>
-              </w:rPr>
-              <w:t>)</w:t>
+                <w:rFonts w:ascii="Noto Sans Symbols" w:eastAsia="Noto Sans Symbols" w:hAnsi="Noto Sans Symbols" w:cs="Noto Sans Symbols"/>
+                <w:sz w:val="20"/>
+                <w:szCs w:val="16"/>
+              </w:rPr>
+            </w:pPr>
+            <w:r>
+              <w:rPr>
+                <w:rFonts w:eastAsia="Calibri"/>
+                <w:sz w:val="20"/>
+                <w:szCs w:val="16"/>
+              </w:rPr>
+              <w:t>O sistema deve permitir alterar os dados de um setor já existente</w:t>
+            </w:r>
+            <w:r>
+              <w:rPr>
+                <w:rFonts w:eastAsia="Calibri"/>
+                <w:sz w:val="20"/>
+                <w:szCs w:val="16"/>
+              </w:rPr>
+              <w:t>, observando as validações indicadas no item anterior</w:t>
+            </w:r>
+            <w:r>
+              <w:rPr>
+                <w:rFonts w:eastAsia="Calibri"/>
+                <w:sz w:val="20"/>
+                <w:szCs w:val="16"/>
+              </w:rPr>
+              <w:t>.</w:t>
             </w:r>
           </w:p>
           <w:p>
@@ -6261,23 +6241,7 @@
                 <w:sz w:val="20"/>
                 <w:szCs w:val="16"/>
               </w:rPr>
-              <w:t>O sistema deve permitir alterar os dados de um setor já existente</w:t>
-            </w:r>
-            <w:r>
-              <w:rPr>
-                <w:rFonts w:eastAsia="Calibri"/>
-                <w:sz w:val="20"/>
-                <w:szCs w:val="16"/>
-              </w:rPr>
-              <w:t>, observando as validações indicadas no item anterior</w:t>
-            </w:r>
-            <w:r>
-              <w:rPr>
-                <w:rFonts w:eastAsia="Calibri"/>
-                <w:sz w:val="20"/>
-                <w:szCs w:val="16"/>
-              </w:rPr>
-              <w:t>.</w:t>
+              <w:t>A exclusão de um setor deve ser apenas lógica (inativação), para preservar o histórico de tarefas vinculadas.</w:t>
             </w:r>
           </w:p>
           <w:p>
@@ -6299,7 +6263,59 @@
                 <w:sz w:val="20"/>
                 <w:szCs w:val="16"/>
               </w:rPr>
-              <w:t>A exclusão de um setor deve ser apenas lógica (inativação), para preservar o histórico de tarefas vinculadas.</w:t>
+              <w:t>Ao tentar excluir (inativar) um setor, o sistema deve impedir a operação e exibir uma mensagem de alerta ao usuário caso qualquer uma das seguintes dependências ativas seja encontrada</w:t>
+            </w:r>
+            <w:r>
+              <w:rPr>
+                <w:rFonts w:eastAsia="Calibri"/>
+                <w:sz w:val="20"/>
+                <w:szCs w:val="16"/>
+              </w:rPr>
+              <w:t>:</w:t>
+            </w:r>
+          </w:p>
+          <w:p>
+            <w:pPr>
+              <w:pStyle w:val="PargrafodaLista"/>
+              <w:numPr>
+                <w:ilvl w:val="0"/>
+                <w:numId w:val="13"/>
+              </w:numPr>
+              <w:rPr>
+                <w:rFonts w:eastAsia="Noto Sans Symbols" w:cs="Arial"/>
+                <w:sz w:val="20"/>
+                <w:szCs w:val="16"/>
+              </w:rPr>
+            </w:pPr>
+            <w:r>
+              <w:rPr>
+                <w:rFonts w:eastAsia="Noto Sans Symbols" w:cs="Arial"/>
+                <w:sz w:val="20"/>
+                <w:szCs w:val="16"/>
+              </w:rPr>
+              <w:t>Tarefas em Andamento: Se o setor possuir tarefas com status em andamento diretamente vinculadas a ele</w:t>
+            </w:r>
+          </w:p>
+          <w:p>
+            <w:pPr>
+              <w:pStyle w:val="PargrafodaLista"/>
+              <w:numPr>
+                <w:ilvl w:val="0"/>
+                <w:numId w:val="13"/>
+              </w:numPr>
+              <w:rPr>
+                <w:rFonts w:eastAsia="Noto Sans Symbols" w:cs="Arial"/>
+                <w:sz w:val="20"/>
+                <w:szCs w:val="16"/>
+              </w:rPr>
+            </w:pPr>
+            <w:r>
+              <w:rPr>
+                <w:rFonts w:eastAsia="Noto Sans Symbols" w:cs="Arial"/>
+                <w:sz w:val="20"/>
+                <w:szCs w:val="16"/>
+              </w:rPr>
+              <w:t>Colaboradores Ativos Vinculados: Se houver colaboradores com status ativo no sistema que ainda estejam com a FK de Setor apontando para o setor a ser inativado.</w:t>
             </w:r>
           </w:p>
           <w:p>
@@ -6321,80 +6337,6 @@
                 <w:sz w:val="20"/>
                 <w:szCs w:val="16"/>
               </w:rPr>
-              <w:t>Ao tentar excluir (inativar) um setor, o sistema deve impedir a operação e exibir uma mensagem de alerta ao usuário caso qualquer uma das seguintes dependências ativas seja encontrada</w:t>
-            </w:r>
-            <w:r>
-              <w:rPr>
-                <w:rFonts w:eastAsia="Calibri"/>
-                <w:sz w:val="20"/>
-                <w:szCs w:val="16"/>
-              </w:rPr>
-              <w:t>:</w:t>
-            </w:r>
-          </w:p>
-          <w:p>
-            <w:pPr>
-              <w:pStyle w:val="PargrafodaLista"/>
-              <w:numPr>
-                <w:ilvl w:val="0"/>
-                <w:numId w:val="13"/>
-              </w:numPr>
-              <w:rPr>
-                <w:rFonts w:eastAsia="Noto Sans Symbols" w:cs="Arial"/>
-                <w:sz w:val="20"/>
-                <w:szCs w:val="16"/>
-              </w:rPr>
-            </w:pPr>
-            <w:r>
-              <w:rPr>
-                <w:rFonts w:eastAsia="Noto Sans Symbols" w:cs="Arial"/>
-                <w:sz w:val="20"/>
-                <w:szCs w:val="16"/>
-              </w:rPr>
-              <w:t>Tarefas em Andamento: Se o setor possuir tarefas com status em andamento diretamente vinculadas a ele</w:t>
-            </w:r>
-          </w:p>
-          <w:p>
-            <w:pPr>
-              <w:pStyle w:val="PargrafodaLista"/>
-              <w:numPr>
-                <w:ilvl w:val="0"/>
-                <w:numId w:val="13"/>
-              </w:numPr>
-              <w:rPr>
-                <w:rFonts w:eastAsia="Noto Sans Symbols" w:cs="Arial"/>
-                <w:sz w:val="20"/>
-                <w:szCs w:val="16"/>
-              </w:rPr>
-            </w:pPr>
-            <w:r>
-              <w:rPr>
-                <w:rFonts w:eastAsia="Noto Sans Symbols" w:cs="Arial"/>
-                <w:sz w:val="20"/>
-                <w:szCs w:val="16"/>
-              </w:rPr>
-              <w:t>Colaboradores Ativos Vinculados: Se houver colaboradores com status ativo no sistema que ainda estejam com a FK de Setor apontando para o setor a ser inativado.</w:t>
-            </w:r>
-          </w:p>
-          <w:p>
-            <w:pPr>
-              <w:pStyle w:val="PargrafodaLista"/>
-              <w:numPr>
-                <w:ilvl w:val="0"/>
-                <w:numId w:val="1"/>
-              </w:numPr>
-              <w:rPr>
-                <w:rFonts w:ascii="Noto Sans Symbols" w:eastAsia="Noto Sans Symbols" w:hAnsi="Noto Sans Symbols" w:cs="Noto Sans Symbols"/>
-                <w:sz w:val="20"/>
-                <w:szCs w:val="16"/>
-              </w:rPr>
-            </w:pPr>
-            <w:r>
-              <w:rPr>
-                <w:rFonts w:eastAsia="Calibri"/>
-                <w:sz w:val="20"/>
-                <w:szCs w:val="16"/>
-              </w:rPr>
               <w:t>A interface deve conter:</w:t>
             </w:r>
           </w:p>
@@ -6592,6 +6534,15 @@
           <w:p>
             <w:pPr>
               <w:rPr>
+                <w:rFonts w:ascii="Courier New" w:eastAsia="Courier New" w:hAnsi="Courier New" w:cs="Courier New"/>
+                <w:sz w:val="20"/>
+                <w:szCs w:val="16"/>
+              </w:rPr>
+            </w:pPr>
+          </w:p>
+          <w:p>
+            <w:pPr>
+              <w:rPr>
                 <w:rFonts w:eastAsia="Calibri"/>
                 <w:b/>
                 <w:bCs/>
@@ -6624,17 +6575,17 @@
             </w:pPr>
             <w:r>
               <w:rPr>
+                <w:rFonts w:eastAsia="Calibri"/>
                 <w:b/>
                 <w:bCs/>
-                <w:noProof/>
                 <w:sz w:val="20"/>
                 <w:szCs w:val="16"/>
               </w:rPr>
               <w:drawing>
-                <wp:inline distT="0" distB="0" distL="0" distR="0" wp14:anchorId="702F03ED" wp14:editId="372002C2">
-                  <wp:extent cx="5112000" cy="3596400"/>
-                  <wp:effectExtent l="0" t="0" r="0" b="4445"/>
-                  <wp:docPr id="2" name="Imagem 2"/>
+                <wp:inline distT="0" distB="0" distL="0" distR="0" wp14:anchorId="23AB80C2" wp14:editId="4F3BAB5A">
+                  <wp:extent cx="5400000" cy="2898000"/>
+                  <wp:effectExtent l="0" t="0" r="0" b="0"/>
+                  <wp:docPr id="44" name="Imagem 44"/>
                   <wp:cNvGraphicFramePr>
                     <a:graphicFrameLocks xmlns:a="http://schemas.openxmlformats.org/drawingml/2006/main" noChangeAspect="1"/>
                   </wp:cNvGraphicFramePr>
@@ -6654,7 +6605,7 @@
                         <pic:spPr>
                           <a:xfrm>
                             <a:off x="0" y="0"/>
-                            <a:ext cx="5112000" cy="3596400"/>
+                            <a:ext cx="5400000" cy="2898000"/>
                           </a:xfrm>
                           <a:prstGeom prst="rect">
                             <a:avLst/>
@@ -6804,7 +6755,6 @@
                 <w:sz w:val="20"/>
                 <w:szCs w:val="16"/>
               </w:rPr>
-              <w:lastRenderedPageBreak/>
               <w:t>Detalhamento com protótipo</w:t>
             </w:r>
           </w:p>
@@ -6847,6 +6797,7 @@
                 <w:sz w:val="20"/>
                 <w:szCs w:val="16"/>
               </w:rPr>
+              <w:lastRenderedPageBreak/>
               <w:drawing>
                 <wp:inline distT="0" distB="0" distL="0" distR="0" wp14:anchorId="49CEDFF7" wp14:editId="7069265E">
                   <wp:extent cx="5367600" cy="2613600"/>
@@ -7144,7 +7095,6 @@
                 <w:sz w:val="20"/>
                 <w:szCs w:val="16"/>
               </w:rPr>
-              <w:lastRenderedPageBreak/>
               <w:t>Modal de cadastro do setor</w:t>
             </w:r>
           </w:p>
@@ -7167,6 +7117,7 @@
                 <w:sz w:val="20"/>
                 <w:szCs w:val="16"/>
               </w:rPr>
+              <w:lastRenderedPageBreak/>
               <w:drawing>
                 <wp:inline distT="0" distB="0" distL="0" distR="0" wp14:anchorId="5E9DB6E2" wp14:editId="1B8F6938">
                   <wp:extent cx="3682800" cy="3585600"/>
@@ -7360,7 +7311,6 @@
                 <w:sz w:val="20"/>
                 <w:szCs w:val="16"/>
               </w:rPr>
-              <w:lastRenderedPageBreak/>
               <w:t>Modal de alteração do cadastro do setor</w:t>
             </w:r>
           </w:p>
@@ -7383,6 +7333,7 @@
                 <w:sz w:val="20"/>
                 <w:szCs w:val="16"/>
               </w:rPr>
+              <w:lastRenderedPageBreak/>
               <w:drawing>
                 <wp:inline distT="0" distB="0" distL="0" distR="0" wp14:anchorId="3E82E30A" wp14:editId="382D2A53">
                   <wp:extent cx="3682800" cy="3567600"/>
@@ -7639,27 +7590,27 @@
                 <w:sz w:val="20"/>
                 <w:szCs w:val="16"/>
               </w:rPr>
+              <w:t>Modal de mensagem caso tente excluir um setor atribuído a uma tarefa ativa</w:t>
+            </w:r>
+          </w:p>
+          <w:p>
+            <w:pPr>
+              <w:pStyle w:val="PargrafodaLista"/>
+              <w:jc w:val="center"/>
+              <w:rPr>
+                <w:rFonts w:eastAsia="Noto Sans Symbols"/>
+                <w:sz w:val="20"/>
+                <w:szCs w:val="16"/>
+              </w:rPr>
+            </w:pPr>
+            <w:r>
+              <w:rPr>
+                <w:rFonts w:eastAsia="Noto Sans Symbols"/>
+                <w:noProof/>
+                <w:sz w:val="20"/>
+                <w:szCs w:val="16"/>
+              </w:rPr>
               <w:lastRenderedPageBreak/>
-              <w:t>Modal de mensagem caso tente excluir um setor atribuído a uma tarefa ativa</w:t>
-            </w:r>
-          </w:p>
-          <w:p>
-            <w:pPr>
-              <w:pStyle w:val="PargrafodaLista"/>
-              <w:jc w:val="center"/>
-              <w:rPr>
-                <w:rFonts w:eastAsia="Noto Sans Symbols"/>
-                <w:sz w:val="20"/>
-                <w:szCs w:val="16"/>
-              </w:rPr>
-            </w:pPr>
-            <w:r>
-              <w:rPr>
-                <w:rFonts w:eastAsia="Noto Sans Symbols"/>
-                <w:noProof/>
-                <w:sz w:val="20"/>
-                <w:szCs w:val="16"/>
-              </w:rPr>
               <w:drawing>
                 <wp:inline distT="0" distB="0" distL="0" distR="0" wp14:anchorId="546F0FFB" wp14:editId="75BCE98E">
                   <wp:extent cx="5320800" cy="3589200"/>
@@ -13121,28 +13072,6 @@
             </w:pPr>
             <w:r>
               <w:rPr>
-                <w:rFonts w:eastAsia="Calibri"/>
-                <w:sz w:val="20"/>
-                <w:szCs w:val="16"/>
-              </w:rPr>
-              <w:t>Caso o colaborador seja responsável por um setor ativo, o sistema deve impedir a inativação, exibindo uma mensagem de alerta informando que é necessário transferir essa responsabilidade antes de prosseguir.</w:t>
-            </w:r>
-          </w:p>
-          <w:p>
-            <w:pPr>
-              <w:pStyle w:val="PargrafodaLista"/>
-              <w:numPr>
-                <w:ilvl w:val="0"/>
-                <w:numId w:val="1"/>
-              </w:numPr>
-              <w:rPr>
-                <w:rFonts w:eastAsia="Courier New" w:cs="Arial"/>
-                <w:sz w:val="20"/>
-                <w:szCs w:val="16"/>
-              </w:rPr>
-            </w:pPr>
-            <w:r>
-              <w:rPr>
                 <w:rFonts w:eastAsia="Courier New" w:cs="Arial"/>
                 <w:sz w:val="20"/>
                 <w:szCs w:val="16"/>
@@ -13308,7 +13237,6 @@
                 <w:sz w:val="20"/>
                 <w:szCs w:val="16"/>
               </w:rPr>
-              <w:lastRenderedPageBreak/>
               <w:t>Diagrama de Classe do Contexto</w:t>
             </w:r>
           </w:p>
@@ -13331,6 +13259,7 @@
                 <w:sz w:val="20"/>
                 <w:szCs w:val="16"/>
               </w:rPr>
+              <w:lastRenderedPageBreak/>
               <w:drawing>
                 <wp:inline distT="0" distB="0" distL="0" distR="0" wp14:anchorId="3059082D" wp14:editId="629B69C8">
                   <wp:extent cx="3870000" cy="3592800"/>
@@ -13559,7 +13488,6 @@
                 <w:sz w:val="20"/>
                 <w:szCs w:val="16"/>
               </w:rPr>
-              <w:lastRenderedPageBreak/>
               <w:t>Detalhamento com protótipo</w:t>
             </w:r>
           </w:p>
@@ -13583,6 +13511,7 @@
                 <w:sz w:val="20"/>
                 <w:szCs w:val="16"/>
               </w:rPr>
+              <w:lastRenderedPageBreak/>
               <w:t xml:space="preserve">Listagem de </w:t>
             </w:r>
             <w:r>
@@ -13925,34 +13854,34 @@
                 <w:sz w:val="20"/>
                 <w:szCs w:val="16"/>
               </w:rPr>
+              <w:t>Modal de cadastro d</w:t>
+            </w:r>
+            <w:r>
+              <w:rPr>
+                <w:rFonts w:eastAsia="Noto Sans Symbols"/>
+                <w:sz w:val="20"/>
+                <w:szCs w:val="16"/>
+              </w:rPr>
+              <w:t>o colaborador</w:t>
+            </w:r>
+          </w:p>
+          <w:p>
+            <w:pPr>
+              <w:jc w:val="center"/>
+              <w:rPr>
+                <w:rFonts w:eastAsia="Noto Sans Symbols"/>
+                <w:sz w:val="20"/>
+                <w:szCs w:val="16"/>
+              </w:rPr>
+            </w:pPr>
+            <w:r>
+              <w:rPr>
+                <w:rFonts w:eastAsia="Noto Sans Symbols"/>
+                <w:noProof/>
+                <w:sz w:val="20"/>
+                <w:szCs w:val="16"/>
+              </w:rPr>
               <w:lastRenderedPageBreak/>
-              <w:t>Modal de cadastro d</w:t>
-            </w:r>
-            <w:r>
-              <w:rPr>
-                <w:rFonts w:eastAsia="Noto Sans Symbols"/>
-                <w:sz w:val="20"/>
-                <w:szCs w:val="16"/>
-              </w:rPr>
-              <w:t>o colaborador</w:t>
-            </w:r>
-          </w:p>
-          <w:p>
-            <w:pPr>
-              <w:jc w:val="center"/>
-              <w:rPr>
-                <w:rFonts w:eastAsia="Noto Sans Symbols"/>
-                <w:sz w:val="20"/>
-                <w:szCs w:val="16"/>
-              </w:rPr>
-            </w:pPr>
-            <w:r>
-              <w:rPr>
-                <w:rFonts w:eastAsia="Noto Sans Symbols"/>
-                <w:noProof/>
-                <w:sz w:val="20"/>
-                <w:szCs w:val="16"/>
-              </w:rPr>
               <w:drawing>
                 <wp:inline distT="0" distB="0" distL="0" distR="0" wp14:anchorId="17333814" wp14:editId="22FB02E0">
                   <wp:extent cx="2595600" cy="3560400"/>
@@ -14150,34 +14079,34 @@
                 <w:sz w:val="20"/>
                 <w:szCs w:val="16"/>
               </w:rPr>
+              <w:t>Modal de alteração do cadastro d</w:t>
+            </w:r>
+            <w:r>
+              <w:rPr>
+                <w:rFonts w:eastAsia="Noto Sans Symbols"/>
+                <w:sz w:val="20"/>
+                <w:szCs w:val="16"/>
+              </w:rPr>
+              <w:t>o colaborador</w:t>
+            </w:r>
+          </w:p>
+          <w:p>
+            <w:pPr>
+              <w:jc w:val="center"/>
+              <w:rPr>
+                <w:rFonts w:eastAsia="Noto Sans Symbols"/>
+                <w:sz w:val="20"/>
+                <w:szCs w:val="16"/>
+              </w:rPr>
+            </w:pPr>
+            <w:r>
+              <w:rPr>
+                <w:rFonts w:eastAsia="Noto Sans Symbols"/>
+                <w:noProof/>
+                <w:sz w:val="20"/>
+                <w:szCs w:val="16"/>
+              </w:rPr>
               <w:lastRenderedPageBreak/>
-              <w:t>Modal de alteração do cadastro d</w:t>
-            </w:r>
-            <w:r>
-              <w:rPr>
-                <w:rFonts w:eastAsia="Noto Sans Symbols"/>
-                <w:sz w:val="20"/>
-                <w:szCs w:val="16"/>
-              </w:rPr>
-              <w:t>o colaborador</w:t>
-            </w:r>
-          </w:p>
-          <w:p>
-            <w:pPr>
-              <w:jc w:val="center"/>
-              <w:rPr>
-                <w:rFonts w:eastAsia="Noto Sans Symbols"/>
-                <w:sz w:val="20"/>
-                <w:szCs w:val="16"/>
-              </w:rPr>
-            </w:pPr>
-            <w:r>
-              <w:rPr>
-                <w:rFonts w:eastAsia="Noto Sans Symbols"/>
-                <w:noProof/>
-                <w:sz w:val="20"/>
-                <w:szCs w:val="16"/>
-              </w:rPr>
               <w:drawing>
                 <wp:inline distT="0" distB="0" distL="0" distR="0" wp14:anchorId="0DC5FC06" wp14:editId="7F623011">
                   <wp:extent cx="2577600" cy="3560400"/>
@@ -14409,66 +14338,66 @@
                 <w:sz w:val="20"/>
                 <w:szCs w:val="16"/>
               </w:rPr>
+              <w:t>Modal de mensagem caso tente excluir um</w:t>
+            </w:r>
+            <w:r>
+              <w:rPr>
+                <w:rFonts w:eastAsia="Noto Sans Symbols"/>
+                <w:sz w:val="20"/>
+                <w:szCs w:val="16"/>
+              </w:rPr>
+              <w:t xml:space="preserve"> colaborador </w:t>
+            </w:r>
+            <w:r>
+              <w:rPr>
+                <w:rFonts w:eastAsia="Noto Sans Symbols"/>
+                <w:sz w:val="20"/>
+                <w:szCs w:val="16"/>
+              </w:rPr>
+              <w:t>atribuíd</w:t>
+            </w:r>
+            <w:r>
+              <w:rPr>
+                <w:rFonts w:eastAsia="Noto Sans Symbols"/>
+                <w:sz w:val="20"/>
+                <w:szCs w:val="16"/>
+              </w:rPr>
+              <w:t>o</w:t>
+            </w:r>
+            <w:r>
+              <w:rPr>
+                <w:rFonts w:eastAsia="Noto Sans Symbols"/>
+                <w:sz w:val="20"/>
+                <w:szCs w:val="16"/>
+              </w:rPr>
+              <w:t xml:space="preserve"> a uma tarefa ativa</w:t>
+            </w:r>
+            <w:r>
+              <w:rPr>
+                <w:rFonts w:eastAsia="Noto Sans Symbols"/>
+                <w:sz w:val="20"/>
+                <w:szCs w:val="16"/>
+              </w:rPr>
+              <w:t>.</w:t>
+            </w:r>
+          </w:p>
+          <w:p>
+            <w:pPr>
+              <w:jc w:val="center"/>
+              <w:rPr>
+                <w:rFonts w:eastAsia="Noto Sans Symbols"/>
+                <w:sz w:val="20"/>
+                <w:szCs w:val="16"/>
+              </w:rPr>
+            </w:pPr>
+            <w:r>
+              <w:rPr>
+                <w:rFonts w:eastAsia="Noto Sans Symbols"/>
+                <w:noProof/>
+                <w:sz w:val="20"/>
+                <w:szCs w:val="16"/>
+              </w:rPr>
               <w:lastRenderedPageBreak/>
-              <w:t>Modal de mensagem caso tente excluir um</w:t>
-            </w:r>
-            <w:r>
-              <w:rPr>
-                <w:rFonts w:eastAsia="Noto Sans Symbols"/>
-                <w:sz w:val="20"/>
-                <w:szCs w:val="16"/>
-              </w:rPr>
-              <w:t xml:space="preserve"> colaborador </w:t>
-            </w:r>
-            <w:r>
-              <w:rPr>
-                <w:rFonts w:eastAsia="Noto Sans Symbols"/>
-                <w:sz w:val="20"/>
-                <w:szCs w:val="16"/>
-              </w:rPr>
-              <w:t>atribuíd</w:t>
-            </w:r>
-            <w:r>
-              <w:rPr>
-                <w:rFonts w:eastAsia="Noto Sans Symbols"/>
-                <w:sz w:val="20"/>
-                <w:szCs w:val="16"/>
-              </w:rPr>
-              <w:t>o</w:t>
-            </w:r>
-            <w:r>
-              <w:rPr>
-                <w:rFonts w:eastAsia="Noto Sans Symbols"/>
-                <w:sz w:val="20"/>
-                <w:szCs w:val="16"/>
-              </w:rPr>
-              <w:t xml:space="preserve"> a uma tarefa ativa</w:t>
-            </w:r>
-            <w:r>
-              <w:rPr>
-                <w:rFonts w:eastAsia="Noto Sans Symbols"/>
-                <w:sz w:val="20"/>
-                <w:szCs w:val="16"/>
-              </w:rPr>
-              <w:t xml:space="preserve"> ou responsável por um setor</w:t>
-            </w:r>
-          </w:p>
-          <w:p>
-            <w:pPr>
-              <w:jc w:val="center"/>
-              <w:rPr>
-                <w:rFonts w:eastAsia="Noto Sans Symbols"/>
-                <w:sz w:val="20"/>
-                <w:szCs w:val="16"/>
-              </w:rPr>
-            </w:pPr>
-            <w:r>
-              <w:rPr>
-                <w:rFonts w:eastAsia="Noto Sans Symbols"/>
-                <w:noProof/>
-                <w:sz w:val="20"/>
-                <w:szCs w:val="16"/>
-              </w:rPr>
               <w:drawing>
                 <wp:inline distT="0" distB="0" distL="0" distR="0" wp14:anchorId="346DA403" wp14:editId="6D39DEE7">
                   <wp:extent cx="5378400" cy="3589200"/>
@@ -17965,7 +17894,7 @@
       <w:pPr>
         <w:pStyle w:val="Ttulo1"/>
       </w:pPr>
-      <w:bookmarkStart w:id="14" w:name="_Toc209377801"/>
+      <w:bookmarkStart w:id="13" w:name="_Toc209377801"/>
     </w:p>
     <w:p>
       <w:pPr>
@@ -19525,7 +19454,7 @@
         <w:lastRenderedPageBreak/>
         <w:t>3. PROJETO DE SOFTWARE</w:t>
       </w:r>
-      <w:bookmarkEnd w:id="14"/>
+      <w:bookmarkEnd w:id="13"/>
     </w:p>
     <w:p>
       <w:r>
@@ -19555,11 +19484,11 @@
       <w:pPr>
         <w:pStyle w:val="Ttulo2"/>
       </w:pPr>
-      <w:bookmarkStart w:id="15" w:name="_Toc209377802"/>
+      <w:bookmarkStart w:id="14" w:name="_Toc209377802"/>
       <w:r>
         <w:t>3.1 Diagrama de Classes Final</w:t>
       </w:r>
-      <w:bookmarkEnd w:id="15"/>
+      <w:bookmarkEnd w:id="14"/>
     </w:p>
     <w:p>
       <w:r>
@@ -19630,11 +19559,11 @@
       <w:pPr>
         <w:pStyle w:val="Ttulo2"/>
       </w:pPr>
-      <w:bookmarkStart w:id="16" w:name="_Toc209377803"/>
+      <w:bookmarkStart w:id="15" w:name="_Toc209377803"/>
       <w:r>
         <w:t>3.2 Diagrama Entidade-Relacionamento Final</w:t>
       </w:r>
-      <w:bookmarkEnd w:id="16"/>
+      <w:bookmarkEnd w:id="15"/>
     </w:p>
     <w:p>
       <w:r>
@@ -19726,12 +19655,12 @@
       <w:pPr>
         <w:pStyle w:val="Ttulo1"/>
       </w:pPr>
-      <w:bookmarkStart w:id="17" w:name="_Toc209377804"/>
+      <w:bookmarkStart w:id="16" w:name="_Toc209377804"/>
       <w:r>
         <w:lastRenderedPageBreak/>
         <w:t>4. PROCEDIMENTOS DE INSTALAÇÃO</w:t>
       </w:r>
-      <w:bookmarkEnd w:id="17"/>
+      <w:bookmarkEnd w:id="16"/>
     </w:p>
     <w:p>
       <w:r>
@@ -19767,12 +19696,12 @@
       <w:pPr>
         <w:pStyle w:val="Ttulo1"/>
       </w:pPr>
-      <w:bookmarkStart w:id="18" w:name="_Toc209377805"/>
+      <w:bookmarkStart w:id="17" w:name="_Toc209377805"/>
       <w:r>
         <w:lastRenderedPageBreak/>
         <w:t>5. REFERÊNCIAS</w:t>
       </w:r>
-      <w:bookmarkEnd w:id="18"/>
+      <w:bookmarkEnd w:id="17"/>
     </w:p>
     <w:p>
       <w:pPr>
@@ -19965,7 +19894,7 @@
 </file>
 
 <file path=word/endnotes.xml><?xml version="1.0" encoding="utf-8"?>
-<w:endnotes xmlns:wpc="http://schemas.microsoft.com/office/word/2010/wordprocessingCanvas" xmlns:cx="http://schemas.microsoft.com/office/drawing/2014/chartex" xmlns:cx1="http://schemas.microsoft.com/office/drawing/2015/9/8/chartex" xmlns:mc="http://schemas.openxmlformats.org/markup-compatibility/2006" xmlns:o="urn:schemas-microsoft-com:office:office" xmlns:r="http://schemas.openxmlformats.org/officeDocument/2006/relationships" xmlns:m="http://schemas.openxmlformats.org/officeDocument/2006/math" xmlns:v="urn:schemas-microsoft-com:vml" xmlns:wp14="http://schemas.microsoft.com/office/word/2010/wordprocessingDrawing" xmlns:wp="http://schemas.openxmlformats.org/drawingml/2006/wordprocessingDrawing" xmlns:w10="urn:schemas-microsoft-com:office:word" xmlns:w="http://schemas.openxmlformats.org/wordprocessingml/2006/main" xmlns:w14="http://schemas.microsoft.com/office/word/2010/wordml" xmlns:w15="http://schemas.microsoft.com/office/word/2012/wordml" xmlns:w16se="http://schemas.microsoft.com/office/word/2015/wordml/symex" xmlns:wpg="http://schemas.microsoft.com/office/word/2010/wordprocessingGroup" xmlns:wpi="http://schemas.microsoft.com/office/word/2010/wordprocessingInk" xmlns:wne="http://schemas.microsoft.com/office/word/2006/wordml" xmlns:wps="http://schemas.microsoft.com/office/word/2010/wordprocessingShape" mc:Ignorable="w14 w15 w16se wp14">
+<w:endnotes xmlns:wpc="http://schemas.microsoft.com/office/word/2010/wordprocessingCanvas" xmlns:cx="http://schemas.microsoft.com/office/drawing/2014/chartex" xmlns:cx1="http://schemas.microsoft.com/office/drawing/2015/9/8/chartex" xmlns:cx2="http://schemas.microsoft.com/office/drawing/2015/10/21/chartex" xmlns:cx3="http://schemas.microsoft.com/office/drawing/2016/5/9/chartex" xmlns:cx4="http://schemas.microsoft.com/office/drawing/2016/5/10/chartex" xmlns:cx5="http://schemas.microsoft.com/office/drawing/2016/5/11/chartex" xmlns:cx6="http://schemas.microsoft.com/office/drawing/2016/5/12/chartex" xmlns:cx7="http://schemas.microsoft.com/office/drawing/2016/5/13/chartex" xmlns:cx8="http://schemas.microsoft.com/office/drawing/2016/5/14/chartex" xmlns:mc="http://schemas.openxmlformats.org/markup-compatibility/2006" xmlns:aink="http://schemas.microsoft.com/office/drawing/2016/ink" xmlns:am3d="http://schemas.microsoft.com/office/drawing/2017/model3d" xmlns:o="urn:schemas-microsoft-com:office:office" xmlns:r="http://schemas.openxmlformats.org/officeDocument/2006/relationships" xmlns:m="http://schemas.openxmlformats.org/officeDocument/2006/math" xmlns:v="urn:schemas-microsoft-com:vml" xmlns:wp14="http://schemas.microsoft.com/office/word/2010/wordprocessingDrawing" xmlns:wp="http://schemas.openxmlformats.org/drawingml/2006/wordprocessingDrawing" xmlns:w10="urn:schemas-microsoft-com:office:word" xmlns:w="http://schemas.openxmlformats.org/wordprocessingml/2006/main" xmlns:w14="http://schemas.microsoft.com/office/word/2010/wordml" xmlns:w15="http://schemas.microsoft.com/office/word/2012/wordml" xmlns:w16cex="http://schemas.microsoft.com/office/word/2018/wordml/cex" xmlns:w16cid="http://schemas.microsoft.com/office/word/2016/wordml/cid" xmlns:w16="http://schemas.microsoft.com/office/word/2018/wordml" xmlns:w16sdtdh="http://schemas.microsoft.com/office/word/2020/wordml/sdtdatahash" xmlns:w16se="http://schemas.microsoft.com/office/word/2015/wordml/symex" xmlns:wpg="http://schemas.microsoft.com/office/word/2010/wordprocessingGroup" xmlns:wpi="http://schemas.microsoft.com/office/word/2010/wordprocessingInk" xmlns:wne="http://schemas.microsoft.com/office/word/2006/wordml" xmlns:wps="http://schemas.microsoft.com/office/word/2010/wordprocessingShape" mc:Ignorable="w14 w15 w16se w16cid w16 w16cex w16sdtdh wp14">
   <w:endnote w:type="separator" w:id="-1">
     <w:p>
       <w:r>
@@ -19984,27 +19913,27 @@
 </file>
 
 <file path=word/footer1.xml><?xml version="1.0" encoding="utf-8"?>
-<w:ftr xmlns:wpc="http://schemas.microsoft.com/office/word/2010/wordprocessingCanvas" xmlns:cx="http://schemas.microsoft.com/office/drawing/2014/chartex" xmlns:cx1="http://schemas.microsoft.com/office/drawing/2015/9/8/chartex" xmlns:mc="http://schemas.openxmlformats.org/markup-compatibility/2006" xmlns:o="urn:schemas-microsoft-com:office:office" xmlns:r="http://schemas.openxmlformats.org/officeDocument/2006/relationships" xmlns:m="http://schemas.openxmlformats.org/officeDocument/2006/math" xmlns:v="urn:schemas-microsoft-com:vml" xmlns:wp14="http://schemas.microsoft.com/office/word/2010/wordprocessingDrawing" xmlns:wp="http://schemas.openxmlformats.org/drawingml/2006/wordprocessingDrawing" xmlns:w10="urn:schemas-microsoft-com:office:word" xmlns:w="http://schemas.openxmlformats.org/wordprocessingml/2006/main" xmlns:w14="http://schemas.microsoft.com/office/word/2010/wordml" xmlns:w15="http://schemas.microsoft.com/office/word/2012/wordml" xmlns:w16se="http://schemas.microsoft.com/office/word/2015/wordml/symex" xmlns:wpg="http://schemas.microsoft.com/office/word/2010/wordprocessingGroup" xmlns:wpi="http://schemas.microsoft.com/office/word/2010/wordprocessingInk" xmlns:wne="http://schemas.microsoft.com/office/word/2006/wordml" xmlns:wps="http://schemas.microsoft.com/office/word/2010/wordprocessingShape" mc:Ignorable="w14 w15 w16se wp14">
+<w:ftr xmlns:wpc="http://schemas.microsoft.com/office/word/2010/wordprocessingCanvas" xmlns:cx="http://schemas.microsoft.com/office/drawing/2014/chartex" xmlns:cx1="http://schemas.microsoft.com/office/drawing/2015/9/8/chartex" xmlns:cx2="http://schemas.microsoft.com/office/drawing/2015/10/21/chartex" xmlns:cx3="http://schemas.microsoft.com/office/drawing/2016/5/9/chartex" xmlns:cx4="http://schemas.microsoft.com/office/drawing/2016/5/10/chartex" xmlns:cx5="http://schemas.microsoft.com/office/drawing/2016/5/11/chartex" xmlns:cx6="http://schemas.microsoft.com/office/drawing/2016/5/12/chartex" xmlns:cx7="http://schemas.microsoft.com/office/drawing/2016/5/13/chartex" xmlns:cx8="http://schemas.microsoft.com/office/drawing/2016/5/14/chartex" xmlns:mc="http://schemas.openxmlformats.org/markup-compatibility/2006" xmlns:aink="http://schemas.microsoft.com/office/drawing/2016/ink" xmlns:am3d="http://schemas.microsoft.com/office/drawing/2017/model3d" xmlns:o="urn:schemas-microsoft-com:office:office" xmlns:r="http://schemas.openxmlformats.org/officeDocument/2006/relationships" xmlns:m="http://schemas.openxmlformats.org/officeDocument/2006/math" xmlns:v="urn:schemas-microsoft-com:vml" xmlns:wp14="http://schemas.microsoft.com/office/word/2010/wordprocessingDrawing" xmlns:wp="http://schemas.openxmlformats.org/drawingml/2006/wordprocessingDrawing" xmlns:w10="urn:schemas-microsoft-com:office:word" xmlns:w="http://schemas.openxmlformats.org/wordprocessingml/2006/main" xmlns:w14="http://schemas.microsoft.com/office/word/2010/wordml" xmlns:w15="http://schemas.microsoft.com/office/word/2012/wordml" xmlns:w16cex="http://schemas.microsoft.com/office/word/2018/wordml/cex" xmlns:w16cid="http://schemas.microsoft.com/office/word/2016/wordml/cid" xmlns:w16="http://schemas.microsoft.com/office/word/2018/wordml" xmlns:w16sdtdh="http://schemas.microsoft.com/office/word/2020/wordml/sdtdatahash" xmlns:w16se="http://schemas.microsoft.com/office/word/2015/wordml/symex" xmlns:wpg="http://schemas.microsoft.com/office/word/2010/wordprocessingGroup" xmlns:wpi="http://schemas.microsoft.com/office/word/2010/wordprocessingInk" xmlns:wne="http://schemas.microsoft.com/office/word/2006/wordml" xmlns:wps="http://schemas.microsoft.com/office/word/2010/wordprocessingShape" mc:Ignorable="w14 w15 w16se w16cid w16 w16cex w16sdtdh wp14">
   <w:p/>
   <w:p/>
 </w:ftr>
 </file>
 
 <file path=word/footer2.xml><?xml version="1.0" encoding="utf-8"?>
-<w:ftr xmlns:wpc="http://schemas.microsoft.com/office/word/2010/wordprocessingCanvas" xmlns:cx="http://schemas.microsoft.com/office/drawing/2014/chartex" xmlns:cx1="http://schemas.microsoft.com/office/drawing/2015/9/8/chartex" xmlns:mc="http://schemas.openxmlformats.org/markup-compatibility/2006" xmlns:o="urn:schemas-microsoft-com:office:office" xmlns:r="http://schemas.openxmlformats.org/officeDocument/2006/relationships" xmlns:m="http://schemas.openxmlformats.org/officeDocument/2006/math" xmlns:v="urn:schemas-microsoft-com:vml" xmlns:wp14="http://schemas.microsoft.com/office/word/2010/wordprocessingDrawing" xmlns:wp="http://schemas.openxmlformats.org/drawingml/2006/wordprocessingDrawing" xmlns:w10="urn:schemas-microsoft-com:office:word" xmlns:w="http://schemas.openxmlformats.org/wordprocessingml/2006/main" xmlns:w14="http://schemas.microsoft.com/office/word/2010/wordml" xmlns:w15="http://schemas.microsoft.com/office/word/2012/wordml" xmlns:w16se="http://schemas.microsoft.com/office/word/2015/wordml/symex" xmlns:wpg="http://schemas.microsoft.com/office/word/2010/wordprocessingGroup" xmlns:wpi="http://schemas.microsoft.com/office/word/2010/wordprocessingInk" xmlns:wne="http://schemas.microsoft.com/office/word/2006/wordml" xmlns:wps="http://schemas.microsoft.com/office/word/2010/wordprocessingShape" mc:Ignorable="w14 w15 w16se wp14">
+<w:ftr xmlns:wpc="http://schemas.microsoft.com/office/word/2010/wordprocessingCanvas" xmlns:cx="http://schemas.microsoft.com/office/drawing/2014/chartex" xmlns:cx1="http://schemas.microsoft.com/office/drawing/2015/9/8/chartex" xmlns:cx2="http://schemas.microsoft.com/office/drawing/2015/10/21/chartex" xmlns:cx3="http://schemas.microsoft.com/office/drawing/2016/5/9/chartex" xmlns:cx4="http://schemas.microsoft.com/office/drawing/2016/5/10/chartex" xmlns:cx5="http://schemas.microsoft.com/office/drawing/2016/5/11/chartex" xmlns:cx6="http://schemas.microsoft.com/office/drawing/2016/5/12/chartex" xmlns:cx7="http://schemas.microsoft.com/office/drawing/2016/5/13/chartex" xmlns:cx8="http://schemas.microsoft.com/office/drawing/2016/5/14/chartex" xmlns:mc="http://schemas.openxmlformats.org/markup-compatibility/2006" xmlns:aink="http://schemas.microsoft.com/office/drawing/2016/ink" xmlns:am3d="http://schemas.microsoft.com/office/drawing/2017/model3d" xmlns:o="urn:schemas-microsoft-com:office:office" xmlns:r="http://schemas.openxmlformats.org/officeDocument/2006/relationships" xmlns:m="http://schemas.openxmlformats.org/officeDocument/2006/math" xmlns:v="urn:schemas-microsoft-com:vml" xmlns:wp14="http://schemas.microsoft.com/office/word/2010/wordprocessingDrawing" xmlns:wp="http://schemas.openxmlformats.org/drawingml/2006/wordprocessingDrawing" xmlns:w10="urn:schemas-microsoft-com:office:word" xmlns:w="http://schemas.openxmlformats.org/wordprocessingml/2006/main" xmlns:w14="http://schemas.microsoft.com/office/word/2010/wordml" xmlns:w15="http://schemas.microsoft.com/office/word/2012/wordml" xmlns:w16cex="http://schemas.microsoft.com/office/word/2018/wordml/cex" xmlns:w16cid="http://schemas.microsoft.com/office/word/2016/wordml/cid" xmlns:w16="http://schemas.microsoft.com/office/word/2018/wordml" xmlns:w16sdtdh="http://schemas.microsoft.com/office/word/2020/wordml/sdtdatahash" xmlns:w16se="http://schemas.microsoft.com/office/word/2015/wordml/symex" xmlns:wpg="http://schemas.microsoft.com/office/word/2010/wordprocessingGroup" xmlns:wpi="http://schemas.microsoft.com/office/word/2010/wordprocessingInk" xmlns:wne="http://schemas.microsoft.com/office/word/2006/wordml" xmlns:wps="http://schemas.microsoft.com/office/word/2010/wordprocessingShape" mc:Ignorable="w14 w15 w16se w16cid w16 w16cex w16sdtdh wp14">
   <w:p/>
   <w:p/>
 </w:ftr>
 </file>
 
 <file path=word/footer3.xml><?xml version="1.0" encoding="utf-8"?>
-<w:ftr xmlns:wpc="http://schemas.microsoft.com/office/word/2010/wordprocessingCanvas" xmlns:cx="http://schemas.microsoft.com/office/drawing/2014/chartex" xmlns:cx1="http://schemas.microsoft.com/office/drawing/2015/9/8/chartex" xmlns:mc="http://schemas.openxmlformats.org/markup-compatibility/2006" xmlns:o="urn:schemas-microsoft-com:office:office" xmlns:r="http://schemas.openxmlformats.org/officeDocument/2006/relationships" xmlns:m="http://schemas.openxmlformats.org/officeDocument/2006/math" xmlns:v="urn:schemas-microsoft-com:vml" xmlns:wp14="http://schemas.microsoft.com/office/word/2010/wordprocessingDrawing" xmlns:wp="http://schemas.openxmlformats.org/drawingml/2006/wordprocessingDrawing" xmlns:w10="urn:schemas-microsoft-com:office:word" xmlns:w="http://schemas.openxmlformats.org/wordprocessingml/2006/main" xmlns:w14="http://schemas.microsoft.com/office/word/2010/wordml" xmlns:w15="http://schemas.microsoft.com/office/word/2012/wordml" xmlns:w16se="http://schemas.microsoft.com/office/word/2015/wordml/symex" xmlns:wpg="http://schemas.microsoft.com/office/word/2010/wordprocessingGroup" xmlns:wpi="http://schemas.microsoft.com/office/word/2010/wordprocessingInk" xmlns:wne="http://schemas.microsoft.com/office/word/2006/wordml" xmlns:wps="http://schemas.microsoft.com/office/word/2010/wordprocessingShape" mc:Ignorable="w14 w15 w16se wp14">
+<w:ftr xmlns:wpc="http://schemas.microsoft.com/office/word/2010/wordprocessingCanvas" xmlns:cx="http://schemas.microsoft.com/office/drawing/2014/chartex" xmlns:cx1="http://schemas.microsoft.com/office/drawing/2015/9/8/chartex" xmlns:cx2="http://schemas.microsoft.com/office/drawing/2015/10/21/chartex" xmlns:cx3="http://schemas.microsoft.com/office/drawing/2016/5/9/chartex" xmlns:cx4="http://schemas.microsoft.com/office/drawing/2016/5/10/chartex" xmlns:cx5="http://schemas.microsoft.com/office/drawing/2016/5/11/chartex" xmlns:cx6="http://schemas.microsoft.com/office/drawing/2016/5/12/chartex" xmlns:cx7="http://schemas.microsoft.com/office/drawing/2016/5/13/chartex" xmlns:cx8="http://schemas.microsoft.com/office/drawing/2016/5/14/chartex" xmlns:mc="http://schemas.openxmlformats.org/markup-compatibility/2006" xmlns:aink="http://schemas.microsoft.com/office/drawing/2016/ink" xmlns:am3d="http://schemas.microsoft.com/office/drawing/2017/model3d" xmlns:o="urn:schemas-microsoft-com:office:office" xmlns:r="http://schemas.openxmlformats.org/officeDocument/2006/relationships" xmlns:m="http://schemas.openxmlformats.org/officeDocument/2006/math" xmlns:v="urn:schemas-microsoft-com:vml" xmlns:wp14="http://schemas.microsoft.com/office/word/2010/wordprocessingDrawing" xmlns:wp="http://schemas.openxmlformats.org/drawingml/2006/wordprocessingDrawing" xmlns:w10="urn:schemas-microsoft-com:office:word" xmlns:w="http://schemas.openxmlformats.org/wordprocessingml/2006/main" xmlns:w14="http://schemas.microsoft.com/office/word/2010/wordml" xmlns:w15="http://schemas.microsoft.com/office/word/2012/wordml" xmlns:w16cex="http://schemas.microsoft.com/office/word/2018/wordml/cex" xmlns:w16cid="http://schemas.microsoft.com/office/word/2016/wordml/cid" xmlns:w16="http://schemas.microsoft.com/office/word/2018/wordml" xmlns:w16sdtdh="http://schemas.microsoft.com/office/word/2020/wordml/sdtdatahash" xmlns:w16se="http://schemas.microsoft.com/office/word/2015/wordml/symex" xmlns:wpg="http://schemas.microsoft.com/office/word/2010/wordprocessingGroup" xmlns:wpi="http://schemas.microsoft.com/office/word/2010/wordprocessingInk" xmlns:wne="http://schemas.microsoft.com/office/word/2006/wordml" xmlns:wps="http://schemas.microsoft.com/office/word/2010/wordprocessingShape" mc:Ignorable="w14 w15 w16se w16cid w16 w16cex w16sdtdh wp14">
   <w:p/>
 </w:ftr>
 </file>
 
 <file path=word/footnotes.xml><?xml version="1.0" encoding="utf-8"?>
-<w:footnotes xmlns:wpc="http://schemas.microsoft.com/office/word/2010/wordprocessingCanvas" xmlns:cx="http://schemas.microsoft.com/office/drawing/2014/chartex" xmlns:cx1="http://schemas.microsoft.com/office/drawing/2015/9/8/chartex" xmlns:mc="http://schemas.openxmlformats.org/markup-compatibility/2006" xmlns:o="urn:schemas-microsoft-com:office:office" xmlns:r="http://schemas.openxmlformats.org/officeDocument/2006/relationships" xmlns:m="http://schemas.openxmlformats.org/officeDocument/2006/math" xmlns:v="urn:schemas-microsoft-com:vml" xmlns:wp14="http://schemas.microsoft.com/office/word/2010/wordprocessingDrawing" xmlns:wp="http://schemas.openxmlformats.org/drawingml/2006/wordprocessingDrawing" xmlns:w10="urn:schemas-microsoft-com:office:word" xmlns:w="http://schemas.openxmlformats.org/wordprocessingml/2006/main" xmlns:w14="http://schemas.microsoft.com/office/word/2010/wordml" xmlns:w15="http://schemas.microsoft.com/office/word/2012/wordml" xmlns:w16se="http://schemas.microsoft.com/office/word/2015/wordml/symex" xmlns:wpg="http://schemas.microsoft.com/office/word/2010/wordprocessingGroup" xmlns:wpi="http://schemas.microsoft.com/office/word/2010/wordprocessingInk" xmlns:wne="http://schemas.microsoft.com/office/word/2006/wordml" xmlns:wps="http://schemas.microsoft.com/office/word/2010/wordprocessingShape" mc:Ignorable="w14 w15 w16se wp14">
+<w:footnotes xmlns:wpc="http://schemas.microsoft.com/office/word/2010/wordprocessingCanvas" xmlns:cx="http://schemas.microsoft.com/office/drawing/2014/chartex" xmlns:cx1="http://schemas.microsoft.com/office/drawing/2015/9/8/chartex" xmlns:cx2="http://schemas.microsoft.com/office/drawing/2015/10/21/chartex" xmlns:cx3="http://schemas.microsoft.com/office/drawing/2016/5/9/chartex" xmlns:cx4="http://schemas.microsoft.com/office/drawing/2016/5/10/chartex" xmlns:cx5="http://schemas.microsoft.com/office/drawing/2016/5/11/chartex" xmlns:cx6="http://schemas.microsoft.com/office/drawing/2016/5/12/chartex" xmlns:cx7="http://schemas.microsoft.com/office/drawing/2016/5/13/chartex" xmlns:cx8="http://schemas.microsoft.com/office/drawing/2016/5/14/chartex" xmlns:mc="http://schemas.openxmlformats.org/markup-compatibility/2006" xmlns:aink="http://schemas.microsoft.com/office/drawing/2016/ink" xmlns:am3d="http://schemas.microsoft.com/office/drawing/2017/model3d" xmlns:o="urn:schemas-microsoft-com:office:office" xmlns:r="http://schemas.openxmlformats.org/officeDocument/2006/relationships" xmlns:m="http://schemas.openxmlformats.org/officeDocument/2006/math" xmlns:v="urn:schemas-microsoft-com:vml" xmlns:wp14="http://schemas.microsoft.com/office/word/2010/wordprocessingDrawing" xmlns:wp="http://schemas.openxmlformats.org/drawingml/2006/wordprocessingDrawing" xmlns:w10="urn:schemas-microsoft-com:office:word" xmlns:w="http://schemas.openxmlformats.org/wordprocessingml/2006/main" xmlns:w14="http://schemas.microsoft.com/office/word/2010/wordml" xmlns:w15="http://schemas.microsoft.com/office/word/2012/wordml" xmlns:w16cex="http://schemas.microsoft.com/office/word/2018/wordml/cex" xmlns:w16cid="http://schemas.microsoft.com/office/word/2016/wordml/cid" xmlns:w16="http://schemas.microsoft.com/office/word/2018/wordml" xmlns:w16sdtdh="http://schemas.microsoft.com/office/word/2020/wordml/sdtdatahash" xmlns:w16se="http://schemas.microsoft.com/office/word/2015/wordml/symex" xmlns:wpg="http://schemas.microsoft.com/office/word/2010/wordprocessingGroup" xmlns:wpi="http://schemas.microsoft.com/office/word/2010/wordprocessingInk" xmlns:wne="http://schemas.microsoft.com/office/word/2006/wordml" xmlns:wps="http://schemas.microsoft.com/office/word/2010/wordprocessingShape" mc:Ignorable="w14 w15 w16se w16cid w16 w16cex w16sdtdh wp14">
   <w:footnote w:type="separator" w:id="-1">
     <w:p>
       <w:r>
@@ -20023,7 +19952,7 @@
 </file>
 
 <file path=word/numbering.xml><?xml version="1.0" encoding="utf-8"?>
-<w:numbering xmlns:wpc="http://schemas.microsoft.com/office/word/2010/wordprocessingCanvas" xmlns:cx="http://schemas.microsoft.com/office/drawing/2014/chartex" xmlns:cx1="http://schemas.microsoft.com/office/drawing/2015/9/8/chartex" xmlns:mc="http://schemas.openxmlformats.org/markup-compatibility/2006" xmlns:o="urn:schemas-microsoft-com:office:office" xmlns:r="http://schemas.openxmlformats.org/officeDocument/2006/relationships" xmlns:m="http://schemas.openxmlformats.org/officeDocument/2006/math" xmlns:v="urn:schemas-microsoft-com:vml" xmlns:wp14="http://schemas.microsoft.com/office/word/2010/wordprocessingDrawing" xmlns:wp="http://schemas.openxmlformats.org/drawingml/2006/wordprocessingDrawing" xmlns:w10="urn:schemas-microsoft-com:office:word" xmlns:w="http://schemas.openxmlformats.org/wordprocessingml/2006/main" xmlns:w14="http://schemas.microsoft.com/office/word/2010/wordml" xmlns:w15="http://schemas.microsoft.com/office/word/2012/wordml" xmlns:w16se="http://schemas.microsoft.com/office/word/2015/wordml/symex" xmlns:wpg="http://schemas.microsoft.com/office/word/2010/wordprocessingGroup" xmlns:wpi="http://schemas.microsoft.com/office/word/2010/wordprocessingInk" xmlns:wne="http://schemas.microsoft.com/office/word/2006/wordml" xmlns:wps="http://schemas.microsoft.com/office/word/2010/wordprocessingShape" mc:Ignorable="w14 w15 w16se wp14">
+<w:numbering xmlns:wpc="http://schemas.microsoft.com/office/word/2010/wordprocessingCanvas" xmlns:cx="http://schemas.microsoft.com/office/drawing/2014/chartex" xmlns:cx1="http://schemas.microsoft.com/office/drawing/2015/9/8/chartex" xmlns:cx2="http://schemas.microsoft.com/office/drawing/2015/10/21/chartex" xmlns:cx3="http://schemas.microsoft.com/office/drawing/2016/5/9/chartex" xmlns:cx4="http://schemas.microsoft.com/office/drawing/2016/5/10/chartex" xmlns:cx5="http://schemas.microsoft.com/office/drawing/2016/5/11/chartex" xmlns:cx6="http://schemas.microsoft.com/office/drawing/2016/5/12/chartex" xmlns:cx7="http://schemas.microsoft.com/office/drawing/2016/5/13/chartex" xmlns:cx8="http://schemas.microsoft.com/office/drawing/2016/5/14/chartex" xmlns:mc="http://schemas.openxmlformats.org/markup-compatibility/2006" xmlns:aink="http://schemas.microsoft.com/office/drawing/2016/ink" xmlns:am3d="http://schemas.microsoft.com/office/drawing/2017/model3d" xmlns:o="urn:schemas-microsoft-com:office:office" xmlns:r="http://schemas.openxmlformats.org/officeDocument/2006/relationships" xmlns:m="http://schemas.openxmlformats.org/officeDocument/2006/math" xmlns:v="urn:schemas-microsoft-com:vml" xmlns:wp14="http://schemas.microsoft.com/office/word/2010/wordprocessingDrawing" xmlns:wp="http://schemas.openxmlformats.org/drawingml/2006/wordprocessingDrawing" xmlns:w10="urn:schemas-microsoft-com:office:word" xmlns:w="http://schemas.openxmlformats.org/wordprocessingml/2006/main" xmlns:w14="http://schemas.microsoft.com/office/word/2010/wordml" xmlns:w15="http://schemas.microsoft.com/office/word/2012/wordml" xmlns:w16cex="http://schemas.microsoft.com/office/word/2018/wordml/cex" xmlns:w16cid="http://schemas.microsoft.com/office/word/2016/wordml/cid" xmlns:w16="http://schemas.microsoft.com/office/word/2018/wordml" xmlns:w16sdtdh="http://schemas.microsoft.com/office/word/2020/wordml/sdtdatahash" xmlns:w16se="http://schemas.microsoft.com/office/word/2015/wordml/symex" xmlns:wpg="http://schemas.microsoft.com/office/word/2010/wordprocessingGroup" xmlns:wpi="http://schemas.microsoft.com/office/word/2010/wordprocessingInk" xmlns:wne="http://schemas.microsoft.com/office/word/2006/wordml" xmlns:wps="http://schemas.microsoft.com/office/word/2010/wordprocessingShape" mc:Ignorable="w14 w15 w16se w16cid w16 w16cex w16sdtdh wp14">
   <w:abstractNum w:abstractNumId="0" w15:restartNumberingAfterBreak="0">
     <w:nsid w:val="08782360"/>
     <w:multiLevelType w:val="hybridMultilevel"/>
@@ -22828,7 +22757,7 @@
 </file>
 
 <file path=word/styles.xml><?xml version="1.0" encoding="utf-8"?>
-<w:styles xmlns:mc="http://schemas.openxmlformats.org/markup-compatibility/2006" xmlns:r="http://schemas.openxmlformats.org/officeDocument/2006/relationships" xmlns:w="http://schemas.openxmlformats.org/wordprocessingml/2006/main" xmlns:w14="http://schemas.microsoft.com/office/word/2010/wordml" xmlns:w15="http://schemas.microsoft.com/office/word/2012/wordml" xmlns:w16se="http://schemas.microsoft.com/office/word/2015/wordml/symex" mc:Ignorable="w14 w15 w16se">
+<w:styles xmlns:mc="http://schemas.openxmlformats.org/markup-compatibility/2006" xmlns:r="http://schemas.openxmlformats.org/officeDocument/2006/relationships" xmlns:w="http://schemas.openxmlformats.org/wordprocessingml/2006/main" xmlns:w14="http://schemas.microsoft.com/office/word/2010/wordml" xmlns:w15="http://schemas.microsoft.com/office/word/2012/wordml" xmlns:w16cex="http://schemas.microsoft.com/office/word/2018/wordml/cex" xmlns:w16cid="http://schemas.microsoft.com/office/word/2016/wordml/cid" xmlns:w16="http://schemas.microsoft.com/office/word/2018/wordml" xmlns:w16sdtdh="http://schemas.microsoft.com/office/word/2020/wordml/sdtdatahash" xmlns:w16se="http://schemas.microsoft.com/office/word/2015/wordml/symex" mc:Ignorable="w14 w15 w16se w16cid w16 w16cex w16sdtdh">
   <w:docDefaults>
     <w:rPrDefault>
       <w:rPr>
@@ -22845,7 +22774,7 @@
       </w:pPr>
     </w:pPrDefault>
   </w:docDefaults>
-  <w:latentStyles w:defLockedState="0" w:defUIPriority="99" w:defSemiHidden="0" w:defUnhideWhenUsed="0" w:defQFormat="0" w:count="371">
+  <w:latentStyles w:defLockedState="0" w:defUIPriority="99" w:defSemiHidden="0" w:defUnhideWhenUsed="0" w:defQFormat="0" w:count="376">
     <w:lsdException w:name="Normal" w:uiPriority="0" w:qFormat="1"/>
     <w:lsdException w:name="heading 1" w:uiPriority="9" w:qFormat="1"/>
     <w:lsdException w:name="heading 2" w:semiHidden="1" w:uiPriority="9" w:unhideWhenUsed="1" w:qFormat="1"/>
@@ -22951,7 +22880,6 @@
     <w:lsdException w:name="HTML Sample" w:semiHidden="1" w:unhideWhenUsed="1"/>
     <w:lsdException w:name="HTML Typewriter" w:semiHidden="1" w:unhideWhenUsed="1"/>
     <w:lsdException w:name="HTML Variable" w:semiHidden="1" w:unhideWhenUsed="1"/>
-    <w:lsdException w:name="Normal Table" w:semiHidden="1" w:unhideWhenUsed="1"/>
     <w:lsdException w:name="annotation subject" w:semiHidden="1" w:unhideWhenUsed="1"/>
     <w:lsdException w:name="No List" w:semiHidden="1" w:unhideWhenUsed="1"/>
     <w:lsdException w:name="Outline List 1" w:semiHidden="1" w:unhideWhenUsed="1"/>
@@ -22994,11 +22922,8 @@
     <w:lsdException w:name="Table Contemporary" w:semiHidden="1" w:unhideWhenUsed="1"/>
     <w:lsdException w:name="Table Elegant" w:semiHidden="1" w:unhideWhenUsed="1"/>
     <w:lsdException w:name="Table Professional" w:semiHidden="1" w:unhideWhenUsed="1"/>
-    <w:lsdException w:name="Table Subtle 1" w:semiHidden="1" w:unhideWhenUsed="1"/>
     <w:lsdException w:name="Table Subtle 2" w:semiHidden="1" w:unhideWhenUsed="1"/>
     <w:lsdException w:name="Table Web 1" w:semiHidden="1" w:unhideWhenUsed="1"/>
-    <w:lsdException w:name="Table Web 2" w:semiHidden="1" w:unhideWhenUsed="1"/>
-    <w:lsdException w:name="Table Web 3" w:semiHidden="1" w:unhideWhenUsed="1"/>
     <w:lsdException w:name="Balloon Text" w:semiHidden="1" w:unhideWhenUsed="1"/>
     <w:lsdException w:name="Table Grid" w:uiPriority="39"/>
     <w:lsdException w:name="Table Theme" w:semiHidden="1" w:unhideWhenUsed="1"/>
@@ -23217,6 +23142,11 @@
     <w:lsdException w:name="List Table 5 Dark Accent 6" w:uiPriority="50"/>
     <w:lsdException w:name="List Table 6 Colorful Accent 6" w:uiPriority="51"/>
     <w:lsdException w:name="List Table 7 Colorful Accent 6" w:uiPriority="52"/>
+    <w:lsdException w:name="Mention" w:semiHidden="1" w:unhideWhenUsed="1"/>
+    <w:lsdException w:name="Smart Hyperlink" w:semiHidden="1" w:unhideWhenUsed="1"/>
+    <w:lsdException w:name="Hashtag" w:semiHidden="1" w:unhideWhenUsed="1"/>
+    <w:lsdException w:name="Unresolved Mention" w:semiHidden="1" w:unhideWhenUsed="1"/>
+    <w:lsdException w:name="Smart Link" w:semiHidden="1" w:unhideWhenUsed="1"/>
   </w:latentStyles>
   <w:style w:type="paragraph" w:default="1" w:styleId="Normal">
     <w:name w:val="Normal"/>
@@ -23641,8 +23571,8 @@
       <w:u w:val="single"/>
     </w:rPr>
   </w:style>
-  <w:style w:type="character" w:customStyle="1" w:styleId="UnresolvedMention">
-    <w:name w:val="Unresolved Mention"/>
+  <w:style w:type="character" w:customStyle="1" w:styleId="MenoPendente1">
+    <w:name w:val="Menção Pendente1"/>
     <w:basedOn w:val="Fontepargpadro"/>
     <w:uiPriority w:val="99"/>
     <w:semiHidden/>

</xml_diff>